<commit_message>
tel: clickable phone number added
</commit_message>
<xml_diff>
--- a/Marek_Sagan_JavaAngularDev.docx
+++ b/Marek_Sagan_JavaAngularDev.docx
@@ -54,21 +54,7 @@
           <w:szCs w:val="24"/>
           <w:lang w:val="pl-PL" w:eastAsia="de-DE" w:bidi="ar-SA"/>
         </w:rPr>
-        <w:t>JAVA / ANGULA</w:t>
-      </w:r>
-      <w:r>
-        <w:rPr>
-          <w:rFonts w:eastAsia="Times New Roman" w:cs="Calibri" w:ascii="Calibri" w:hAnsi="Calibri"/>
-          <w:b w:val="false"/>
-          <w:bCs w:val="false"/>
-          <w:color w:val="auto"/>
-          <w:spacing w:val="60"/>
-          <w:kern w:val="0"/>
-          <w:sz w:val="24"/>
-          <w:szCs w:val="24"/>
-          <w:lang w:val="pl-PL" w:eastAsia="de-DE" w:bidi="ar-SA"/>
-        </w:rPr>
-        <w:t>R DEVELOPER</w:t>
+        <w:t>JAVA / ANGULAR DEVELOPER</w:t>
       </w:r>
     </w:p>
     <w:p>
@@ -171,22 +157,23 @@
           <w:lang w:val="de-CH"/>
         </w:rPr>
         <w:tab/>
-        <w:t>00</w:t>
-      </w:r>
-      <w:r>
-        <w:rPr>
-          <w:rStyle w:val="InternetLink"/>
-          <w:rFonts w:cs="Calibri" w:ascii="Calibri" w:hAnsi="Calibri"/>
-          <w:strike w:val="false"/>
-          <w:dstrike w:val="false"/>
-          <w:color w:val="000000"/>
-          <w:sz w:val="18"/>
-          <w:szCs w:val="18"/>
-          <w:u w:val="none"/>
-          <w:lang w:val="de-CH" w:eastAsia="en-GB"/>
-        </w:rPr>
-        <w:t>48737878782</w:t>
-      </w:r>
+      </w:r>
+      <w:hyperlink r:id="rId3" w:tgtFrame="_self">
+        <w:r>
+          <w:rPr>
+            <w:rStyle w:val="InternetLink"/>
+            <w:rFonts w:cs="Calibri" w:ascii="Calibri" w:hAnsi="Calibri"/>
+            <w:strike w:val="false"/>
+            <w:dstrike w:val="false"/>
+            <w:color w:val="000000"/>
+            <w:sz w:val="18"/>
+            <w:szCs w:val="18"/>
+            <w:u w:val="none"/>
+            <w:lang w:val="de-CH" w:eastAsia="en-GB"/>
+          </w:rPr>
+          <w:t>0048737878782</w:t>
+        </w:r>
+      </w:hyperlink>
     </w:p>
     <w:p>
       <w:pPr>
@@ -229,7 +216,7 @@
         </w:rPr>
         <w:tab/>
       </w:r>
-      <w:hyperlink r:id="rId3">
+      <w:hyperlink r:id="rId4">
         <w:r>
           <w:rPr>
             <w:rStyle w:val="InternetLink"/>
@@ -243,8 +230,6 @@
           </w:rPr>
           <w:t>https://</w:t>
         </w:r>
-      </w:hyperlink>
-      <w:hyperlink r:id="rId4">
         <w:r>
           <w:rPr>
             <w:rStyle w:val="InternetLink"/>
@@ -258,39 +243,9 @@
             <w:u w:val="single"/>
             <w:lang w:val="en-US" w:eastAsia="en-GB" w:bidi="ar-SA"/>
           </w:rPr>
-          <w:t>m</w:t>
+          <w:t>mareksagan.github.io</w:t>
         </w:r>
       </w:hyperlink>
-      <w:r>
-        <w:rPr>
-          <w:rStyle w:val="InternetLink"/>
-          <w:rFonts w:eastAsia="Calibri" w:cs="Calibri" w:ascii="Calibri" w:hAnsi="Calibri"/>
-          <w:strike w:val="false"/>
-          <w:dstrike w:val="false"/>
-          <w:color w:val="0000FF"/>
-          <w:kern w:val="0"/>
-          <w:sz w:val="18"/>
-          <w:szCs w:val="18"/>
-          <w:u w:val="single"/>
-          <w:lang w:val="en-US" w:eastAsia="en-GB" w:bidi="ar-SA"/>
-        </w:rPr>
-        <w:t>areksagan.github.</w:t>
-      </w:r>
-      <w:r>
-        <w:rPr>
-          <w:rStyle w:val="InternetLink"/>
-          <w:rFonts w:eastAsia="Calibri" w:cs="Calibri" w:ascii="Calibri" w:hAnsi="Calibri"/>
-          <w:strike w:val="false"/>
-          <w:dstrike w:val="false"/>
-          <w:color w:val="0000FF"/>
-          <w:kern w:val="0"/>
-          <w:sz w:val="18"/>
-          <w:szCs w:val="18"/>
-          <w:u w:val="single"/>
-          <w:lang w:val="en-US" w:eastAsia="en-GB" w:bidi="ar-SA"/>
-        </w:rPr>
-        <w:t>io</w:t>
-      </w:r>
     </w:p>
     <w:p>
       <w:pPr>
@@ -650,29 +605,7 @@
           <w:szCs w:val="18"/>
           <w:lang w:val="en-US"/>
         </w:rPr>
-        <w:t xml:space="preserve">; Java, Spring Boot, Spring Framework, C#, .NET, LINQ, AngularJS, Single Page Application / SPA, SCSS, Material Design, Scrum, Git, Maven, Java Database Connectivity / JDBC, JDK, Oracle Databases, SQL / DML / DDL, Microsoft SQL Server, ASP.NET Core, MVC, Jenkins, </w:t>
-      </w:r>
-      <w:r>
-        <w:rPr>
-          <w:rFonts w:cs="Calibri" w:ascii="Calibri-Bold" w:hAnsi="Calibri-Bold"/>
-          <w:b w:val="false"/>
-          <w:bCs w:val="false"/>
-          <w:sz w:val="18"/>
-          <w:szCs w:val="18"/>
-          <w:lang w:val="en-US"/>
-        </w:rPr>
-        <w:t xml:space="preserve">Groovy, </w:t>
-      </w:r>
-      <w:r>
-        <w:rPr>
-          <w:rFonts w:cs="Calibri" w:ascii="Calibri-Bold" w:hAnsi="Calibri-Bold"/>
-          <w:b w:val="false"/>
-          <w:bCs w:val="false"/>
-          <w:sz w:val="18"/>
-          <w:szCs w:val="18"/>
-          <w:lang w:val="en-US"/>
-        </w:rPr>
-        <w:t xml:space="preserve">Apache Tomcat, Internet Information Services / IIS, Windows Communication Foundation, Python, PowerShell Scripting, Bash Scripting, XAML, SOAP, REST, Scrum, Agile Development, Lean Methodology, IntelliJ IDEA, Visual Studio, Teamwork, Networking, Software Engineering, Communication Skills, Open Source, Git, Microsoft Team Foundation Server / TFS, XML, JSON, Object Oriented Programming / OOP, Version Control Systems / VCS, Web Technologies, Microsoft Office, Microsoft Excel, Microsoft Teams, Information Technology / IT, Artificial Intelligence / AI, Data Science, Data Sources, Apache Spark, Apache Hadoop, AJAX, Microservices Architecture, Analytical Skills, Attention To Detail, Multicultural Understanding, Organizational Skills, Time Management Skills, Presentation Skills, Verbal Communication Skills, Interpersonal Skills, Collaboration, Integrity, </w:t>
+        <w:t xml:space="preserve">; Java, Spring Boot, Spring Framework, C#, .NET, LINQ, AngularJS, Single Page Application / SPA, SCSS, Material Design, Scrum, Git, Maven, Java Database Connectivity / JDBC, JDK, Oracle Databases, SQL / DML / DDL, Microsoft SQL Server, ASP.NET Core, MVC, Jenkins, Groovy, Apache Tomcat, Internet Information Services / IIS, Windows Communication Foundation, Python, PowerShell Scripting, Bash Scripting, XAML, SOAP, REST, Scrum, Agile Development, Lean Methodology, IntelliJ IDEA, Visual Studio, Teamwork, Networking, Software Engineering, Communication Skills, Open Source, Git, Microsoft Team Foundation Server / TFS, XML, JSON, Object Oriented Programming / OOP, Version Control Systems / VCS, Web Technologies, Microsoft Office, Microsoft Excel, Microsoft Teams, Information Technology / IT, Artificial Intelligence / AI, Data Science, Data Sources, Apache Spark, Apache Hadoop, AJAX, Microservices Architecture, Analytical Skills, Attention To Detail, Multicultural Understanding, Organizational Skills, Time Management Skills, Presentation Skills, Verbal Communication Skills, Interpersonal Skills, Collaboration, Integrity, </w:t>
       </w:r>
       <w:r>
         <w:rPr>
@@ -2938,17 +2871,7 @@
           <w:szCs w:val="18"/>
           <w:lang w:val="en-US"/>
         </w:rPr>
-        <w:t xml:space="preserve">Marketing Data Prediction – Warsaw, </w:t>
-      </w:r>
-      <w:r>
-        <w:rPr>
-          <w:rStyle w:val="CompanyChar"/>
-          <w:rFonts w:eastAsia="Calibri" w:cs="Calibri" w:ascii="Calibri" w:hAnsi="Calibri"/>
-          <w:sz w:val="18"/>
-          <w:szCs w:val="18"/>
-          <w:lang w:val="en-US"/>
-        </w:rPr>
-        <w:t>Poland</w:t>
+        <w:t>Marketing Data Prediction – Warsaw, Poland</w:t>
       </w:r>
     </w:p>
     <w:p>
@@ -3214,7 +3137,7 @@
         <mc:Choice Requires="wps">
           <w:drawing>
             <wp:inline distT="0" distB="0" distL="0" distR="0">
-              <wp:extent cx="5760720" cy="38100"/>
+              <wp:extent cx="5761355" cy="38735"/>
               <wp:effectExtent l="0" t="0" r="0" b="0"/>
               <wp:docPr id="1" name=""/>
               <a:graphic xmlns:a="http://schemas.openxmlformats.org/drawingml/2006/main">
@@ -3224,7 +3147,7 @@
                     <wps:spPr>
                       <a:xfrm>
                         <a:off x="0" y="0"/>
-                        <a:ext cx="5760000" cy="37440"/>
+                        <a:ext cx="5760720" cy="38160"/>
                       </a:xfrm>
                       <a:prstGeom prst="rect">
                         <a:avLst/>
@@ -3254,7 +3177,7 @@
         </mc:Choice>
         <mc:Fallback>
           <w:pict>
-            <v:rect id="shape_0" fillcolor="#a0a0a0" stroked="f" style="position:absolute;margin-left:0pt;margin-top:-3pt;width:453.5pt;height:2.9pt;mso-position-vertical:top">
+            <v:rect id="shape_0" fillcolor="#a0a0a0" stroked="f" style="position:absolute;margin-left:0pt;margin-top:-3.05pt;width:453.55pt;height:2.95pt;mso-position-vertical:top">
               <w10:wrap type="none"/>
               <v:fill o:detectmouseclick="t" type="solid" color2="#5f5f5f"/>
               <v:stroke color="#3465a4" joinstyle="round" endcap="flat"/>
@@ -3633,7 +3556,7 @@
     <w:qFormat/>
     <w:pPr>
       <w:widowControl/>
-      <w:overflowPunct w:val="false"/>
+      <w:overflowPunct w:val="true"/>
       <w:bidi w:val="0"/>
       <w:spacing w:lineRule="auto" w:line="240" w:before="0" w:after="0"/>
       <w:jc w:val="left"/>
@@ -3808,6 +3731,14 @@
       <w:rFonts w:ascii="OpenSymbol" w:hAnsi="OpenSymbol" w:eastAsia="OpenSymbol" w:cs="OpenSymbol"/>
     </w:rPr>
   </w:style>
+  <w:style w:type="character" w:styleId="VisitedInternetLink">
+    <w:name w:val="Visited Internet Link"/>
+    <w:rPr>
+      <w:color w:val="800000"/>
+      <w:u w:val="single"/>
+      <w:lang w:val="zxx" w:eastAsia="zxx" w:bidi="zxx"/>
+    </w:rPr>
+  </w:style>
   <w:style w:type="paragraph" w:styleId="Heading">
     <w:name w:val="Heading"/>
     <w:basedOn w:val="Normal"/>
@@ -3871,7 +3802,7 @@
     <w:qFormat/>
     <w:pPr>
       <w:widowControl/>
-      <w:overflowPunct w:val="false"/>
+      <w:overflowPunct w:val="true"/>
       <w:bidi w:val="0"/>
       <w:spacing w:lineRule="auto" w:line="240" w:before="0" w:after="0"/>
       <w:jc w:val="left"/>

</xml_diff>

<commit_message>
Added the Certification and Courses sections
</commit_message>
<xml_diff>
--- a/Marek_Sagan_JavaAngularDev.docx
+++ b/Marek_Sagan_JavaAngularDev.docx
@@ -605,7 +605,18 @@
           <w:szCs w:val="18"/>
           <w:lang w:val="en-US"/>
         </w:rPr>
-        <w:t xml:space="preserve">; Java, Spring Boot, Spring Framework, C#, .NET, LINQ, AngularJS, Single Page Application / SPA, SCSS, Material Design, Scrum, Git, Maven, Java Database Connectivity / JDBC, JDK, Oracle Databases, SQL / DML / DDL, Microsoft SQL Server, ASP.NET Core, MVC, Jenkins, Groovy, Apache Tomcat, Internet Information Services / IIS, Windows Communication Foundation, Python, PowerShell Scripting, Bash Scripting, XAML, SOAP, REST, Scrum, Agile Development, Lean Methodology, IntelliJ IDEA, Visual Studio, Teamwork, Networking, Software Engineering, Communication Skills, Open Source, Git, Microsoft Team Foundation Server / TFS, XML, JSON, Object Oriented Programming / OOP, Version Control Systems / VCS, Web Technologies, Microsoft Office, Microsoft Excel, Microsoft Teams, Information Technology / IT, Artificial Intelligence / AI, Data Science, Data Sources, Apache Spark, Apache Hadoop, AJAX, Microservices Architecture, Analytical Skills, Attention To Detail, Multicultural Understanding, Organizational Skills, Time Management Skills, Presentation Skills, Verbal Communication Skills, Interpersonal Skills, Collaboration, </w:t>
+        <w:t xml:space="preserve">; Java, Spring Boot, Spring Framework, C#, .NET, LINQ, AngularJS, Single Page Application / SPA, SCSS, Material Design, Scrum, Git, Maven, Java Database Connectivity / JDBC, JDK, Oracle Databases, SQL / DML / DDL, Microsoft SQL Server, ASP.NET Core, MVC, Jenkins, Groovy, Apache Tomcat, Internet Information Services / IIS, Windows Communication Foundation, Python, PowerShell Scripting, Bash Scripting, XAML, SOAP, REST, Scrum, Agile Development, Lean Methodology, IntelliJ IDEA, Visual Studio, Teamwork, Networking, Software Engineering, Communication Skills, Open Source, Git, Microsoft Team Foundation Server / TFS, XML, JSON, Object Oriented Programming / OOP, Version Control Systems / VCS, Web Technologies, Microsoft Office, Microsoft Excel, Microsoft Teams, Information Technology / IT, Artificial Intelligence / AI, Data Science, Data Sources, Apache Spark, Apache Hadoop, AJAX, Microservices Architecture, Analytical Skills, Attention To Detail, Multicultural Understanding, Organizational Skills, Time Management Skills, Presentation Skills, Verbal Communication Skills, Interpersonal Skills, Collaboration, Negotiation Skills, Market Research, Search Engine Optimization / SEO, Wordpress, PHP, Jekyll, Integrity: </w:t>
+      </w:r>
+      <w:r>
+        <w:rPr>
+          <w:rFonts w:cs="Calibri" w:ascii="Calibri-Bold" w:hAnsi="Calibri-Bold"/>
+          <w:b/>
+          <w:bCs/>
+          <w:sz w:val="18"/>
+          <w:szCs w:val="18"/>
+          <w:lang w:val="en-US"/>
+        </w:rPr>
+        <w:t>4</w:t>
       </w:r>
       <w:r>
         <w:rPr>
@@ -616,7 +627,7 @@
           <w:szCs w:val="18"/>
           <w:lang w:val="en-US"/>
         </w:rPr>
-        <w:t xml:space="preserve">Negotiation Skills, Market Research, Search Engine Optimization / SEO, Wordpress, PHP, Jekyll, </w:t>
+        <w:t xml:space="preserve">; JUnit, XUnit, Unit Tests / Unit Testing, Acceptance Testing, Mockito, C, C++, R, Microsoft Dynamics CRM, Sitecore </w:t>
       </w:r>
       <w:r>
         <w:rPr>
@@ -627,7 +638,40 @@
           <w:szCs w:val="18"/>
           <w:lang w:val="en-US"/>
         </w:rPr>
-        <w:t xml:space="preserve">Integrity, </w:t>
+        <w:t>CMS</w:t>
+      </w:r>
+      <w:r>
+        <w:rPr>
+          <w:rFonts w:cs="Calibri" w:ascii="Calibri-Bold" w:hAnsi="Calibri-Bold"/>
+          <w:b w:val="false"/>
+          <w:bCs w:val="false"/>
+          <w:sz w:val="18"/>
+          <w:szCs w:val="18"/>
+          <w:lang w:val="en-US"/>
+        </w:rPr>
+        <w:t xml:space="preserve">, CSS, Bootstrap, Service Oriented Architecture / SOA, Test Driven Development / TDD, Docker, Kubernetes, MongoDB, Redis, Express.js, Linux, Atlassian JIRA, Atlassian Confluence, Unified Modelling Language / UML, Product Design &amp; Architecture, Leadership Skills, Kanban, Data Analytics, Ability To Work Independently, Ability to Prioritize, Mentorship Skills, Coaching Skills: </w:t>
+      </w:r>
+      <w:r>
+        <w:rPr>
+          <w:rFonts w:cs="Calibri" w:ascii="Calibri-Bold" w:hAnsi="Calibri-Bold"/>
+          <w:b/>
+          <w:bCs/>
+          <w:sz w:val="18"/>
+          <w:szCs w:val="18"/>
+          <w:lang w:val="en-US"/>
+        </w:rPr>
+        <w:t>3</w:t>
+      </w:r>
+      <w:r>
+        <w:rPr>
+          <w:rFonts w:cs="Calibri" w:ascii="Calibri-Bold" w:hAnsi="Calibri-Bold"/>
+          <w:b w:val="false"/>
+          <w:bCs w:val="false"/>
+          <w:sz w:val="18"/>
+          <w:szCs w:val="18"/>
+          <w:lang w:val="en-US"/>
+        </w:rPr>
+        <w:t xml:space="preserve">; JEE / J2EE, Eclipse, </w:t>
       </w:r>
       <w:r>
         <w:rPr>
@@ -640,7 +684,7 @@
           <w:szCs w:val="18"/>
           <w:lang w:val="en-US" w:eastAsia="en-US" w:bidi="ar-SA"/>
         </w:rPr>
-        <w:t>PMI Agile Certified Practitioner</w:t>
+        <w:t>Stellar</w:t>
       </w:r>
       <w:r>
         <w:rPr>
@@ -651,7 +695,46 @@
           <w:szCs w:val="18"/>
           <w:lang w:val="en-US"/>
         </w:rPr>
-        <w:t xml:space="preserve"> / </w:t>
+        <w:t xml:space="preserve">, Apache Kafka, Red Hat Drools, Business Rules Management / BPM, Windows Server, DevOps, Domain Driven Design / DDD, Project Management Skills, Product Management Skills / PM, Quality Assurance / QA, Quality Engineering, Technical Support, User Experience / UX, Recruitment: </w:t>
+      </w:r>
+      <w:r>
+        <w:rPr>
+          <w:rFonts w:cs="Calibri" w:ascii="Calibri-Bold" w:hAnsi="Calibri-Bold"/>
+          <w:b/>
+          <w:bCs/>
+          <w:sz w:val="18"/>
+          <w:szCs w:val="18"/>
+          <w:lang w:val="en-US"/>
+        </w:rPr>
+        <w:t>2</w:t>
+      </w:r>
+    </w:p>
+    <w:p>
+      <w:pPr>
+        <w:pStyle w:val="Normal"/>
+        <w:tabs>
+          <w:tab w:val="clear" w:pos="720"/>
+          <w:tab w:val="left" w:pos="2410" w:leader="none"/>
+        </w:tabs>
+        <w:ind w:left="2410" w:right="0" w:hanging="2410"/>
+        <w:rPr>
+          <w:b w:val="false"/>
+          <w:b w:val="false"/>
+          <w:bCs w:val="false"/>
+        </w:rPr>
+      </w:pPr>
+      <w:r>
+        <w:rPr>
+          <w:rFonts w:cs="Calibri" w:ascii="Calibri-Bold" w:hAnsi="Calibri-Bold"/>
+          <w:b w:val="false"/>
+          <w:bCs w:val="false"/>
+          <w:sz w:val="18"/>
+          <w:szCs w:val="18"/>
+          <w:lang w:val="en-US"/>
+        </w:rPr>
+        <w:t>Certification</w:t>
+        <w:tab/>
+        <w:t xml:space="preserve">Sitecore </w:t>
       </w:r>
       <w:r>
         <w:rPr>
@@ -664,63 +747,23 @@
           <w:szCs w:val="18"/>
           <w:lang w:val="en-US" w:eastAsia="en-US" w:bidi="ar-SA"/>
         </w:rPr>
-        <w:t>ACP</w:t>
-      </w:r>
-      <w:r>
-        <w:rPr>
-          <w:rFonts w:cs="Calibri" w:ascii="Calibri-Bold" w:hAnsi="Calibri-Bold"/>
+        <w:t>Developer Foundation, TestDaF</w:t>
+      </w:r>
+    </w:p>
+    <w:p>
+      <w:pPr>
+        <w:pStyle w:val="Normal"/>
+        <w:tabs>
+          <w:tab w:val="clear" w:pos="720"/>
+          <w:tab w:val="left" w:pos="2410" w:leader="none"/>
+        </w:tabs>
+        <w:ind w:left="2410" w:right="0" w:hanging="2410"/>
+        <w:rPr>
+          <w:b w:val="false"/>
           <w:b w:val="false"/>
           <w:bCs w:val="false"/>
-          <w:sz w:val="18"/>
-          <w:szCs w:val="18"/>
-          <w:lang w:val="en-US"/>
-        </w:rPr>
-        <w:t xml:space="preserve"> Course, PMP PMI Course: </w:t>
-      </w:r>
-      <w:r>
-        <w:rPr>
-          <w:rFonts w:cs="Calibri" w:ascii="Calibri-Bold" w:hAnsi="Calibri-Bold"/>
-          <w:b/>
-          <w:bCs/>
-          <w:sz w:val="18"/>
-          <w:szCs w:val="18"/>
-          <w:lang w:val="en-US"/>
-        </w:rPr>
-        <w:t>4</w:t>
-      </w:r>
-      <w:r>
-        <w:rPr>
-          <w:rFonts w:cs="Calibri" w:ascii="Calibri-Bold" w:hAnsi="Calibri-Bold"/>
-          <w:b w:val="false"/>
-          <w:bCs w:val="false"/>
-          <w:sz w:val="18"/>
-          <w:szCs w:val="18"/>
-          <w:lang w:val="en-US"/>
-        </w:rPr>
-        <w:t xml:space="preserve">; JUnit, XUnit, Unit Tests / Unit Testing, Acceptance Testing, Mockito, C, C++, R, Microsoft Dynamics CRM, Sitecore CMS, CSS, Bootstrap, Service Oriented Architecture / SOA, Test Driven Development / TDD, Docker, Kubernetes, MongoDB, Redis, Express.js, Linux, Atlassian JIRA, Atlassian Confluence, Unified Modelling Language / UML, Product Design &amp; Architecture, Leadership Skills, Kanban, Data Analytics, Ability To Work Independently, Ability to Prioritize, Mentorship Skills, Coaching Skills: </w:t>
-      </w:r>
-      <w:r>
-        <w:rPr>
-          <w:rFonts w:cs="Calibri" w:ascii="Calibri-Bold" w:hAnsi="Calibri-Bold"/>
-          <w:b/>
-          <w:bCs/>
-          <w:sz w:val="18"/>
-          <w:szCs w:val="18"/>
-          <w:lang w:val="en-US"/>
-        </w:rPr>
-        <w:t>3</w:t>
-      </w:r>
-      <w:r>
-        <w:rPr>
-          <w:rFonts w:cs="Calibri" w:ascii="Calibri-Bold" w:hAnsi="Calibri-Bold"/>
-          <w:b w:val="false"/>
-          <w:bCs w:val="false"/>
-          <w:sz w:val="18"/>
-          <w:szCs w:val="18"/>
-          <w:lang w:val="en-US"/>
-        </w:rPr>
-        <w:t xml:space="preserve">; JEE / J2EE, Eclipse, </w:t>
-      </w:r>
+        </w:rPr>
+      </w:pPr>
       <w:r>
         <w:rPr>
           <w:rFonts w:eastAsia="Calibri" w:cs="Calibri" w:ascii="Calibri-Bold" w:hAnsi="Calibri-Bold"/>
@@ -732,8 +775,25 @@
           <w:szCs w:val="18"/>
           <w:lang w:val="en-US" w:eastAsia="en-US" w:bidi="ar-SA"/>
         </w:rPr>
-        <w:t>Stellar</w:t>
-      </w:r>
+        <w:t>Courses</w:t>
+        <w:tab/>
+        <w:t>PMI Agile Certified Practitioner / ACP, PMP PMI</w:t>
+      </w:r>
+    </w:p>
+    <w:p>
+      <w:pPr>
+        <w:pStyle w:val="Normal"/>
+        <w:tabs>
+          <w:tab w:val="clear" w:pos="720"/>
+          <w:tab w:val="left" w:pos="2410" w:leader="none"/>
+        </w:tabs>
+        <w:ind w:left="2410" w:right="0" w:hanging="2410"/>
+        <w:rPr>
+          <w:b w:val="false"/>
+          <w:b w:val="false"/>
+          <w:bCs w:val="false"/>
+        </w:rPr>
+      </w:pPr>
       <w:r>
         <w:rPr>
           <w:rFonts w:cs="Calibri" w:ascii="Calibri-Bold" w:hAnsi="Calibri-Bold"/>
@@ -743,18 +803,9 @@
           <w:szCs w:val="18"/>
           <w:lang w:val="en-US"/>
         </w:rPr>
-        <w:t xml:space="preserve">, Apache Kafka, Red Hat Drools, Business Rules Management / BPM, Windows Server, DevOps, Domain Driven Design / DDD, Project Management Skills, Product Management Skills / PM, Quality Assurance / QA, Quality Engineering, Technical Support, User Experience / UX, Recruitment: </w:t>
-      </w:r>
-      <w:r>
-        <w:rPr>
-          <w:rFonts w:cs="Calibri" w:ascii="Calibri-Bold" w:hAnsi="Calibri-Bold"/>
-          <w:b/>
-          <w:bCs/>
-          <w:sz w:val="18"/>
-          <w:szCs w:val="18"/>
-          <w:lang w:val="en-US"/>
-        </w:rPr>
-        <w:t>2</w:t>
+        <w:t>Organisations</w:t>
+        <w:tab/>
+        <w:t>StackOverflow (active member since 2016)</w:t>
       </w:r>
     </w:p>
     <w:p>
@@ -3209,7 +3260,7 @@
         <mc:Choice Requires="wps">
           <w:drawing>
             <wp:inline distT="0" distB="0" distL="0" distR="0">
-              <wp:extent cx="5763260" cy="40640"/>
+              <wp:extent cx="5763895" cy="41275"/>
               <wp:effectExtent l="0" t="0" r="0" b="0"/>
               <wp:docPr id="1" name=""/>
               <a:graphic xmlns:a="http://schemas.openxmlformats.org/drawingml/2006/main">
@@ -3219,7 +3270,7 @@
                     <wps:spPr>
                       <a:xfrm>
                         <a:off x="0" y="0"/>
-                        <a:ext cx="5762520" cy="39960"/>
+                        <a:ext cx="5763240" cy="40680"/>
                       </a:xfrm>
                       <a:prstGeom prst="rect">
                         <a:avLst/>
@@ -3249,7 +3300,7 @@
         </mc:Choice>
         <mc:Fallback>
           <w:pict>
-            <v:rect id="shape_0" fillcolor="#a0a0a0" stroked="f" style="position:absolute;margin-left:0pt;margin-top:-3.2pt;width:453.7pt;height:3.1pt;mso-position-vertical:top">
+            <v:rect id="shape_0" fillcolor="#a0a0a0" stroked="f" style="position:absolute;margin-left:0pt;margin-top:-3.25pt;width:453.75pt;height:3.15pt;mso-position-vertical:top">
               <w10:wrap type="none"/>
               <v:fill o:detectmouseclick="t" type="solid" color2="#5f5f5f"/>
               <v:stroke color="#3465a4" joinstyle="round" endcap="flat"/>
@@ -3628,7 +3679,7 @@
     <w:qFormat/>
     <w:pPr>
       <w:widowControl/>
-      <w:overflowPunct w:val="false"/>
+      <w:overflowPunct w:val="true"/>
       <w:bidi w:val="0"/>
       <w:spacing w:lineRule="auto" w:line="240" w:before="0" w:after="0"/>
       <w:jc w:val="left"/>
@@ -3874,7 +3925,7 @@
     <w:qFormat/>
     <w:pPr>
       <w:widowControl/>
-      <w:overflowPunct w:val="false"/>
+      <w:overflowPunct w:val="true"/>
       <w:bidi w:val="0"/>
       <w:spacing w:lineRule="auto" w:line="240" w:before="0" w:after="0"/>
       <w:jc w:val="left"/>

</xml_diff>

<commit_message>
New cloud and security skills update
</commit_message>
<xml_diff>
--- a/Marek_Sagan_JavaAngularDev.docx
+++ b/Marek_Sagan_JavaAngularDev.docx
@@ -605,7 +605,29 @@
           <w:szCs w:val="18"/>
           <w:lang w:val="en-US"/>
         </w:rPr>
-        <w:t xml:space="preserve">; Java, Spring Boot, Spring Framework, C#, .NET, LINQ, AngularJS, VueJS, Single Page Application / SPA, SCSS, Material Design, Scrum, Git, Maven, Java Database Connectivity / JDBC, JDK, Oracle Databases, SQL / DML / DDL, Microsoft SQL Server, ASP.NET Core, MVC, Jenkins, Groovy, Apache Tomcat, Internet Information Services / IIS, Windows Communication Foundation, Python, PowerShell Scripting, Bash Scripting, XAML, SOAP, REST, Scrum, Agile Development, Lean Methodology, IntelliJ IDEA, Visual Studio, Teamwork, Networking, Software Engineering, Communication Skills, Open Source, Git, Microsoft Team Foundation Server / TFS, XML, JSON, Object Oriented Programming / OOP, Version Control Systems / VCS, Web Technologies, Microsoft Office, Microsoft Excel, Microsoft Teams, Information Technology / IT, Artificial Intelligence / AI, Data Science, Data Sources, Apache Spark, Apache Hadoop, AJAX, Microservices Architecture, Analytical Skills, Attention To Detail, Multicultural Understanding, Organizational Skills, Time Management Skills, Presentation Skills, Verbal Communication Skills, Interpersonal Skills, Collaboration, Apache Solr, </w:t>
+        <w:t xml:space="preserve">; Java, Spring Boot, Spring Framework, C#, .NET, LINQ, AngularJS, VueJS, Single Page Application / SPA, SCSS, Material Design, Scrum, Git, Maven, Java Database Connectivity / JDBC, JDK, Oracle Databases, SQL / DML / DDL, Microsoft SQL Server, ASP.NET Core, MVC, Jenkins, Groovy, Apache Tomcat, Internet Information Services / IIS, Windows Communication Foundation, Python, PowerShell Scripting, Bash Scripting, XAML, SOAP, REST, Scrum, Agile Development, Lean Methodology, IntelliJ IDEA, Visual Studio, Teamwork, Networking, Software Engineering, Communication Skills, Open Source, Git, Microsoft Team Foundation Server / TFS, XML, JSON, Object Oriented Programming / OOP, Version Control Systems / VCS, Web Technologies, Microsoft Office, Microsoft Excel, Microsoft Teams, Information Technology / IT, Artificial Intelligence / AI, Data Science, Data Sources, Apache Spark, Apache Hadoop, AJAX, Microservices Architecture, Amazon Web Services / AWS, Amazon Elastic Beanstalk, Amazon EC2,  Amazon Lambda, Google Cloud, Google App Engine, Alibaba Cloud, </w:t>
+      </w:r>
+      <w:r>
+        <w:rPr>
+          <w:rFonts w:cs="Calibri" w:ascii="Calibri-Bold" w:hAnsi="Calibri-Bold"/>
+          <w:b w:val="false"/>
+          <w:bCs w:val="false"/>
+          <w:sz w:val="18"/>
+          <w:szCs w:val="18"/>
+          <w:lang w:val="en-US"/>
+        </w:rPr>
+        <w:t xml:space="preserve">Blockchain, Hyperledger Fabric, Kali Linux, Nessus, Aircrack-ng, Hashcat, Nmap, </w:t>
+      </w:r>
+      <w:r>
+        <w:rPr>
+          <w:rFonts w:cs="Calibri" w:ascii="Calibri-Bold" w:hAnsi="Calibri-Bold"/>
+          <w:b w:val="false"/>
+          <w:bCs w:val="false"/>
+          <w:sz w:val="18"/>
+          <w:szCs w:val="18"/>
+          <w:lang w:val="en-US"/>
+        </w:rPr>
+        <w:t xml:space="preserve">Analytical Skills, Attention To Detail, Multicultural Understanding, Organizational Skills, Time Management Skills, Presentation Skills, Verbal Communication Skills, Interpersonal Skills, Collaboration, Apache Solr, </w:t>
       </w:r>
       <w:r>
         <w:rPr>
@@ -697,7 +719,29 @@
           <w:szCs w:val="18"/>
           <w:lang w:val="en-US"/>
         </w:rPr>
-        <w:t xml:space="preserve">, Apache Kafka, Red Hat Drools, Business Rules Management / BPM, Windows Server, DevOps, Domain Driven Design / DDD, Project Management Skills, Product Management Skills / PM, Quality Assurance / QA, Quality Engineering, Technical Support, User Experience / UX, Recruitment: </w:t>
+        <w:t xml:space="preserve">, Apache Kafka, Red Hat Drools, Business Rules Management / BPM, Windows Server, DevOps, Microsoft Azure, </w:t>
+      </w:r>
+      <w:r>
+        <w:rPr>
+          <w:rFonts w:cs="Calibri" w:ascii="Calibri-Bold" w:hAnsi="Calibri-Bold"/>
+          <w:b w:val="false"/>
+          <w:bCs w:val="false"/>
+          <w:sz w:val="18"/>
+          <w:szCs w:val="18"/>
+          <w:lang w:val="en-US"/>
+        </w:rPr>
+        <w:t xml:space="preserve">Wireshark, Metasploit, </w:t>
+      </w:r>
+      <w:r>
+        <w:rPr>
+          <w:rFonts w:cs="Calibri" w:ascii="Calibri-Bold" w:hAnsi="Calibri-Bold"/>
+          <w:b w:val="false"/>
+          <w:bCs w:val="false"/>
+          <w:sz w:val="18"/>
+          <w:szCs w:val="18"/>
+          <w:lang w:val="en-US"/>
+        </w:rPr>
+        <w:t xml:space="preserve">Domain Driven Design / DDD, Project Management Skills, Product Management Skills / PM, Quality Assurance / QA, Quality Engineering, Technical Support, User Experience / UX, Recruitment: </w:t>
       </w:r>
       <w:r>
         <w:rPr>
@@ -3282,7 +3326,7 @@
         <mc:Choice Requires="wps">
           <w:drawing>
             <wp:inline distT="0" distB="0" distL="0" distR="0">
-              <wp:extent cx="5765800" cy="43180"/>
+              <wp:extent cx="5767070" cy="44450"/>
               <wp:effectExtent l="0" t="0" r="0" b="0"/>
               <wp:docPr id="1" name=""/>
               <a:graphic xmlns:a="http://schemas.openxmlformats.org/drawingml/2006/main">
@@ -3292,7 +3336,7 @@
                     <wps:spPr>
                       <a:xfrm>
                         <a:off x="0" y="0"/>
-                        <a:ext cx="5765040" cy="42480"/>
+                        <a:ext cx="5766480" cy="43920"/>
                       </a:xfrm>
                       <a:prstGeom prst="rect">
                         <a:avLst/>
@@ -3322,7 +3366,7 @@
         </mc:Choice>
         <mc:Fallback>
           <w:pict>
-            <v:rect id="shape_0" fillcolor="#a0a0a0" stroked="f" style="position:absolute;margin-left:0pt;margin-top:-3.4pt;width:453.9pt;height:3.3pt;mso-position-vertical:top">
+            <v:rect id="shape_0" fillcolor="#a0a0a0" stroked="f" style="position:absolute;margin-left:0pt;margin-top:-3.5pt;width:454pt;height:3.4pt;mso-position-vertical:top">
               <w10:wrap type="none"/>
               <v:fill o:detectmouseclick="t" type="solid" color2="#5f5f5f"/>
               <v:stroke color="#3465a4" joinstyle="round" endcap="flat"/>

</xml_diff>

<commit_message>
Hyperledger Fabric blockchain update and score fixes
</commit_message>
<xml_diff>
--- a/Marek_Sagan_JavaAngularDev.docx
+++ b/Marek_Sagan_JavaAngularDev.docx
@@ -605,7 +605,7 @@
           <w:szCs w:val="18"/>
           <w:lang w:val="en-US"/>
         </w:rPr>
-        <w:t xml:space="preserve">; Java, Spring Boot, Spring Framework, C#, .NET, LINQ, AngularJS, VueJS, Single Page Application / SPA, SCSS, Material Design, Scrum, Git, Maven, Java Database Connectivity / JDBC, JDK, Oracle Databases, SQL / DML / DDL, Microsoft SQL Server, ASP.NET Core, MVC, Jenkins, Groovy, Apache Tomcat, Internet Information Services / IIS, Windows Communication Foundation, Python, PowerShell Scripting, Bash Scripting, XAML, SOAP, REST, Scrum, Agile Development, Lean Methodology, IntelliJ IDEA, Visual Studio, Teamwork, Networking, Software Engineering, Communication Skills, Open Source, Git, Microsoft Team Foundation Server / TFS, XML, JSON, Object Oriented Programming / OOP, Version Control Systems / VCS, Web Technologies, Microsoft Office, Microsoft Excel, Microsoft Teams, Information Technology / IT, Artificial Intelligence / AI, Data Science, Data Sources, Apache Spark, Apache Hadoop, AJAX, Microservices Architecture, Amazon Web Services / AWS, Amazon Elastic Beanstalk, Amazon EC2,  Amazon Lambda, Google Cloud, Google App Engine, Alibaba Cloud, </w:t>
+        <w:t>; Java, Spring Boot, Spring Framework, C#, .NET, LINQ, AngularJS, VueJS, Single Page Application / SPA, SCSS, Material Design, Scrum, Git, Maven, Java Database Connectivity / JDBC, JDK, Oracle Databases, SQL / DML / DDL, Microsoft SQL Server, ASP.NET Core, MVC, Jenkins, Groovy, Apache Tomcat, Internet Information Services / IIS, Windows Communication Foundation, Python, PowerShell Scripting, Bash Scripting, XAML, SOAP, REST, Scrum, Agile Development, Lean Methodology, IntelliJ IDEA, Visual Studio, Teamwork, Networking, Software Engineering, Communication Skills, Open Source, Git, Microsoft Team Foundation Server / TFS, XML, JSON, Object Oriented Programming / OOP, Version Control Systems / VCS, Web Technologies, Microsoft Office, Microsoft Excel, Microsoft Teams, Information Technology / IT, Artificial Intelligence / AI, Data Science, Data Sources, Apache Spark, Apache Hadoop, AJAX, Microservices Architecture, Amazon Web Services / AWS, Amazon Elastic Beanstalk, Amazon EC2,  Amazon Lambda, Google Cloud, Google App Engine, Alibaba Cloud</w:t>
       </w:r>
       <w:r>
         <w:rPr>
@@ -616,7 +616,7 @@
           <w:szCs w:val="18"/>
           <w:lang w:val="en-US"/>
         </w:rPr>
-        <w:t xml:space="preserve">Blockchain, Hyperledger Fabric, Kali Linux, Nessus, Aircrack-ng, Hashcat, Nmap, </w:t>
+        <w:t xml:space="preserve">, Hyperledger Fabric blockchain, Kali Linux, Nessus, Aircrack-ng, Hashcat, Nmap, </w:t>
       </w:r>
       <w:r>
         <w:rPr>

</xml_diff>

<commit_message>
Remote contract (s) keyword update
</commit_message>
<xml_diff>
--- a/Marek_Sagan_JavaAngularDev.docx
+++ b/Marek_Sagan_JavaAngularDev.docx
@@ -474,7 +474,19 @@
           <w:szCs w:val="18"/>
           <w:lang w:val="en-US"/>
         </w:rPr>
-        <w:t xml:space="preserve">4+ years of hands on web development. Self driven, dedicated and problem solving software engineering professional. Passionate and creative about Object Oriented Programming software development. Looking for </w:t>
+        <w:t xml:space="preserve">4+ years of hands on web development. Self driven, dedicated and problem solving software engineering professional. Passionate and creative about Object Oriented Programming software development. </w:t>
+      </w:r>
+      <w:bookmarkStart w:id="2" w:name="__DdeLink__234_2460068194"/>
+      <w:r>
+        <w:rPr>
+          <w:rFonts w:cs="Calibri" w:ascii="Calibri" w:hAnsi="Calibri"/>
+          <w:b w:val="false"/>
+          <w:bCs w:val="false"/>
+          <w:sz w:val="18"/>
+          <w:szCs w:val="18"/>
+          <w:lang w:val="en-US"/>
+        </w:rPr>
+        <w:t xml:space="preserve">Looking for </w:t>
       </w:r>
       <w:r>
         <w:rPr>
@@ -485,9 +497,32 @@
           <w:szCs w:val="18"/>
           <w:lang w:val="en-US"/>
         </w:rPr>
-        <w:t>remote contracts or full-time positions</w:t>
+        <w:t>remote contract</w:t>
       </w:r>
       <w:bookmarkEnd w:id="1"/>
+      <w:r>
+        <w:rPr>
+          <w:rFonts w:cs="Calibri" w:ascii="Calibri" w:hAnsi="Calibri"/>
+          <w:b/>
+          <w:bCs/>
+          <w:sz w:val="18"/>
+          <w:szCs w:val="18"/>
+          <w:lang w:val="en-US"/>
+        </w:rPr>
+        <w:t xml:space="preserve"> </w:t>
+      </w:r>
+      <w:r>
+        <w:rPr>
+          <w:rFonts w:cs="Calibri" w:ascii="Calibri" w:hAnsi="Calibri"/>
+          <w:b/>
+          <w:bCs/>
+          <w:sz w:val="18"/>
+          <w:szCs w:val="18"/>
+          <w:lang w:val="en-US"/>
+        </w:rPr>
+        <w:t>(s)</w:t>
+      </w:r>
+      <w:bookmarkEnd w:id="2"/>
     </w:p>
     <w:p>
       <w:pPr>
@@ -574,7 +609,7 @@
         </w:rPr>
         <w:tab/>
       </w:r>
-      <w:bookmarkStart w:id="2" w:name="__DdeLink__238_3183704933"/>
+      <w:bookmarkStart w:id="3" w:name="__DdeLink__238_3183704933"/>
       <w:r>
         <w:rPr>
           <w:rFonts w:cs="Calibri" w:ascii="Calibri-Bold" w:hAnsi="Calibri-Bold"/>
@@ -711,7 +746,7 @@
         </w:rPr>
         <w:t>2</w:t>
       </w:r>
-      <w:bookmarkEnd w:id="2"/>
+      <w:bookmarkEnd w:id="3"/>
     </w:p>
     <w:p>
       <w:pPr>
@@ -969,7 +1004,7 @@
         </w:rPr>
         <w:t>Citizenship</w:t>
       </w:r>
-      <w:bookmarkStart w:id="3" w:name="__DdeLink__844_32812577072"/>
+      <w:bookmarkStart w:id="4" w:name="__DdeLink__844_32812577072"/>
       <w:r>
         <w:rPr>
           <w:rFonts w:cs="Calibri" w:ascii="Calibri" w:hAnsi="Calibri"/>
@@ -979,7 +1014,7 @@
         </w:rPr>
         <w:tab/>
       </w:r>
-      <w:bookmarkEnd w:id="3"/>
+      <w:bookmarkEnd w:id="4"/>
       <w:r>
         <w:rPr>
           <w:rFonts w:cs="Calibri" w:ascii="Calibri" w:hAnsi="Calibri"/>
@@ -1561,7 +1596,7 @@
         </w:rPr>
         <w:t>Conducting innovative research and development of the new mainframe products and their APIs (Java 8, Lombok, Mockito, Spring Boot, SLF4J, JUnit, Jacoco, Jersey, Guava, Apache Velocity, Apache Commons, SonarQube, Endevor, IBM z/OS, Git)</w:t>
       </w:r>
-      <w:bookmarkStart w:id="4" w:name="__DdeLink__236_2407804596"/>
+      <w:bookmarkStart w:id="5" w:name="__DdeLink__236_2407804596"/>
     </w:p>
     <w:p>
       <w:pPr>
@@ -1627,7 +1662,7 @@
         <w:ind w:left="2700" w:right="0" w:hanging="264"/>
         <w:rPr/>
       </w:pPr>
-      <w:bookmarkEnd w:id="4"/>
+      <w:bookmarkEnd w:id="5"/>
       <w:r>
         <w:rPr>
           <w:rFonts w:ascii="Calibri" w:hAnsi="Calibri"/>
@@ -3136,7 +3171,7 @@
         <w:ind w:left="2700" w:right="0" w:hanging="264"/>
         <w:rPr/>
       </w:pPr>
-      <w:bookmarkStart w:id="5" w:name="__DdeLink__4474_4229894912"/>
+      <w:bookmarkStart w:id="6" w:name="__DdeLink__4474_4229894912"/>
       <w:r>
         <w:rPr>
           <w:rFonts w:cs="Calibri" w:ascii="Calibri" w:hAnsi="Calibri"/>
@@ -3146,7 +3181,7 @@
         </w:rPr>
         <w:t>Using the Entity Framework Core as the ORM</w:t>
       </w:r>
-      <w:bookmarkEnd w:id="5"/>
+      <w:bookmarkEnd w:id="6"/>
     </w:p>
     <w:p>
       <w:pPr>
@@ -3284,7 +3319,7 @@
         <mc:Choice Requires="wps">
           <w:drawing>
             <wp:inline distT="0" distB="0" distL="0" distR="0">
-              <wp:extent cx="5767705" cy="45085"/>
+              <wp:extent cx="5768340" cy="45720"/>
               <wp:effectExtent l="0" t="0" r="0" b="0"/>
               <wp:docPr id="1" name=""/>
               <a:graphic xmlns:a="http://schemas.openxmlformats.org/drawingml/2006/main">
@@ -3294,7 +3329,7 @@
                     <wps:spPr>
                       <a:xfrm>
                         <a:off x="0" y="0"/>
-                        <a:ext cx="5767200" cy="44280"/>
+                        <a:ext cx="5767560" cy="45000"/>
                       </a:xfrm>
                       <a:prstGeom prst="rect">
                         <a:avLst/>
@@ -3324,7 +3359,7 @@
         </mc:Choice>
         <mc:Fallback>
           <w:pict>
-            <v:rect id="shape_0" fillcolor="#a0a0a0" stroked="f" style="position:absolute;margin-left:0pt;margin-top:-3.55pt;width:454.05pt;height:3.45pt;mso-position-vertical:top">
+            <v:rect id="shape_0" fillcolor="#a0a0a0" stroked="f" style="position:absolute;margin-left:0pt;margin-top:-3.6pt;width:454.1pt;height:3.5pt;mso-position-vertical:top">
               <w10:wrap type="none"/>
               <v:fill o:detectmouseclick="t" type="solid" color2="#5f5f5f"/>
               <v:stroke color="#3465a4" joinstyle="round" endcap="flat"/>
@@ -3703,7 +3738,7 @@
     <w:qFormat/>
     <w:pPr>
       <w:widowControl/>
-      <w:overflowPunct w:val="true"/>
+      <w:overflowPunct w:val="false"/>
       <w:bidi w:val="0"/>
       <w:spacing w:lineRule="auto" w:line="240" w:before="0" w:after="0"/>
       <w:jc w:val="left"/>
@@ -3949,7 +3984,7 @@
     <w:qFormat/>
     <w:pPr>
       <w:widowControl/>
-      <w:overflowPunct w:val="true"/>
+      <w:overflowPunct w:val="false"/>
       <w:bidi w:val="0"/>
       <w:spacing w:lineRule="auto" w:line="240" w:before="0" w:after="0"/>
       <w:jc w:val="left"/>

</xml_diff>

<commit_message>
Orange Poland contract update
</commit_message>
<xml_diff>
--- a/Marek_Sagan_JavaAngularDev.docx
+++ b/Marek_Sagan_JavaAngularDev.docx
@@ -464,7 +464,6 @@
         <w:jc w:val="left"/>
         <w:rPr/>
       </w:pPr>
-      <w:bookmarkStart w:id="1" w:name="__DdeLink__211_1757511297"/>
       <w:r>
         <w:rPr>
           <w:rFonts w:cs="Calibri" w:ascii="Calibri" w:hAnsi="Calibri"/>
@@ -474,9 +473,9 @@
           <w:szCs w:val="18"/>
           <w:lang w:val="en-US"/>
         </w:rPr>
-        <w:t xml:space="preserve">4+ years of hands on web development. Self driven, dedicated and problem solving software engineering professional. Passionate and creative about Object Oriented Programming software development. </w:t>
-      </w:r>
-      <w:bookmarkStart w:id="2" w:name="__DdeLink__234_2460068194"/>
+        <w:t>5</w:t>
+      </w:r>
+      <w:bookmarkStart w:id="1" w:name="__DdeLink__211_1757511297"/>
       <w:r>
         <w:rPr>
           <w:rFonts w:cs="Calibri" w:ascii="Calibri" w:hAnsi="Calibri"/>
@@ -486,6 +485,18 @@
           <w:szCs w:val="18"/>
           <w:lang w:val="en-US"/>
         </w:rPr>
+        <w:t xml:space="preserve"> years of hands on web development. Self driven, dedicated and problem solving software engineering professional. Passionate and creative about Object Oriented Programming software development. </w:t>
+      </w:r>
+      <w:bookmarkStart w:id="2" w:name="__DdeLink__234_2460068194"/>
+      <w:r>
+        <w:rPr>
+          <w:rFonts w:cs="Calibri" w:ascii="Calibri" w:hAnsi="Calibri"/>
+          <w:b w:val="false"/>
+          <w:bCs w:val="false"/>
+          <w:sz w:val="18"/>
+          <w:szCs w:val="18"/>
+          <w:lang w:val="en-US"/>
+        </w:rPr>
         <w:t xml:space="preserve">Looking for </w:t>
       </w:r>
       <w:r>
@@ -509,18 +520,7 @@
           <w:szCs w:val="18"/>
           <w:lang w:val="en-US"/>
         </w:rPr>
-        <w:t xml:space="preserve"> </w:t>
-      </w:r>
-      <w:r>
-        <w:rPr>
-          <w:rFonts w:cs="Calibri" w:ascii="Calibri" w:hAnsi="Calibri"/>
-          <w:b/>
-          <w:bCs/>
-          <w:sz w:val="18"/>
-          <w:szCs w:val="18"/>
-          <w:lang w:val="en-US"/>
-        </w:rPr>
-        <w:t>(s)</w:t>
+        <w:t xml:space="preserve"> (s)</w:t>
       </w:r>
       <w:bookmarkEnd w:id="2"/>
     </w:p>
@@ -1085,12 +1085,7 @@
       <w:pPr>
         <w:pStyle w:val="Heading1"/>
         <w:ind w:left="2410" w:right="0" w:hanging="2410"/>
-        <w:rPr>
-          <w:rFonts w:ascii="Calibri" w:hAnsi="Calibri"/>
-          <w:sz w:val="18"/>
-          <w:szCs w:val="18"/>
-          <w:lang w:val="en-US"/>
-        </w:rPr>
+        <w:rPr/>
       </w:pPr>
       <w:r>
         <w:rPr>
@@ -1100,7 +1095,6 @@
           <w:lang w:val="en-US"/>
         </w:rPr>
         <w:t>WORK EXPERIENCE</w:t>
-        <w:tab/>
       </w:r>
     </w:p>
     <w:p>
@@ -1122,7 +1116,27 @@
           <w:szCs w:val="18"/>
           <w:lang w:val="en-US"/>
         </w:rPr>
-        <w:t>12.2019 – 04.2020</w:t>
+        <w:t>05</w:t>
+      </w:r>
+      <w:r>
+        <w:rPr>
+          <w:rStyle w:val="DatesChar"/>
+          <w:rFonts w:eastAsia="Calibri" w:cs="Calibri" w:ascii="Calibri" w:hAnsi="Calibri"/>
+          <w:sz w:val="18"/>
+          <w:szCs w:val="18"/>
+          <w:lang w:val="en-US"/>
+        </w:rPr>
+        <w:t xml:space="preserve">.2019 – </w:t>
+      </w:r>
+      <w:r>
+        <w:rPr>
+          <w:rStyle w:val="DatesChar"/>
+          <w:rFonts w:eastAsia="Calibri" w:cs="Calibri" w:ascii="Calibri" w:hAnsi="Calibri"/>
+          <w:sz w:val="18"/>
+          <w:szCs w:val="18"/>
+          <w:lang w:val="en-US"/>
+        </w:rPr>
+        <w:t>NOW</w:t>
       </w:r>
       <w:r>
         <w:rPr>
@@ -1132,610 +1146,6 @@
           <w:lang w:val="en-US" w:eastAsia="de-DE"/>
         </w:rPr>
         <w:tab/>
-      </w:r>
-      <w:r>
-        <w:rPr>
-          <w:rStyle w:val="CompanyChar"/>
-          <w:rFonts w:eastAsia="Calibri" w:cs="Calibri" w:ascii="Calibri" w:hAnsi="Calibri"/>
-          <w:sz w:val="18"/>
-          <w:szCs w:val="18"/>
-          <w:lang w:val="en-US"/>
-        </w:rPr>
-        <w:t>E.STRADIS GmbH – Augsburg, Germany</w:t>
-      </w:r>
-    </w:p>
-    <w:p>
-      <w:pPr>
-        <w:pStyle w:val="Position"/>
-        <w:rPr/>
-      </w:pPr>
-      <w:r>
-        <w:rPr>
-          <w:rFonts w:cs="Calibri" w:ascii="Calibri" w:hAnsi="Calibri"/>
-          <w:sz w:val="18"/>
-          <w:szCs w:val="18"/>
-          <w:lang w:val="en-US"/>
-        </w:rPr>
-        <w:tab/>
-      </w:r>
-      <w:r>
-        <w:rPr>
-          <w:rStyle w:val="CompanyChar"/>
-          <w:rFonts w:eastAsia="Calibri" w:cs="Calibri" w:ascii="Calibri" w:hAnsi="Calibri"/>
-          <w:b/>
-          <w:caps w:val="false"/>
-          <w:smallCaps w:val="false"/>
-          <w:color w:val="808080"/>
-          <w:spacing w:val="0"/>
-          <w:sz w:val="18"/>
-          <w:szCs w:val="18"/>
-          <w:lang w:val="en-US" w:eastAsia="de-DE"/>
-        </w:rPr>
-        <w:t>Back End</w:t>
-      </w:r>
-      <w:r>
-        <w:rPr>
-          <w:rStyle w:val="CompanyChar"/>
-          <w:rFonts w:eastAsia="Calibri" w:cs="Calibri" w:ascii="Calibri" w:hAnsi="Calibri"/>
-          <w:b/>
-          <w:caps w:val="false"/>
-          <w:smallCaps w:val="false"/>
-          <w:spacing w:val="0"/>
-          <w:sz w:val="18"/>
-          <w:szCs w:val="18"/>
-          <w:lang w:val="en-US"/>
-        </w:rPr>
-        <w:t xml:space="preserve"> Engineer – Full-time</w:t>
-      </w:r>
-    </w:p>
-    <w:p>
-      <w:pPr>
-        <w:pStyle w:val="ListParagraph"/>
-        <w:numPr>
-          <w:ilvl w:val="0"/>
-          <w:numId w:val="1"/>
-        </w:numPr>
-        <w:ind w:left="2700" w:right="0" w:hanging="264"/>
-        <w:rPr/>
-      </w:pPr>
-      <w:r>
-        <w:rPr>
-          <w:rFonts w:eastAsia="Times New Roman" w:cs="Calibri" w:ascii="Calibri" w:hAnsi="Calibri"/>
-          <w:color w:val="000000"/>
-          <w:sz w:val="18"/>
-          <w:szCs w:val="18"/>
-          <w:lang w:val="en-US" w:eastAsia="de-DE"/>
-        </w:rPr>
-        <w:t>Developing new features of and tuning the credit risk management financial products running on low latency Linux systems (Java 7, Spring 4, JavaScript, CSS, ExtJS, Atlassian JIRA, Apache Ant, SVN)</w:t>
-      </w:r>
-    </w:p>
-    <w:p>
-      <w:pPr>
-        <w:pStyle w:val="ListParagraph"/>
-        <w:numPr>
-          <w:ilvl w:val="0"/>
-          <w:numId w:val="1"/>
-        </w:numPr>
-        <w:ind w:left="2700" w:right="0" w:hanging="264"/>
-        <w:rPr/>
-      </w:pPr>
-      <w:r>
-        <w:rPr>
-          <w:rFonts w:eastAsia="Times New Roman" w:cs="Calibri" w:ascii="Calibri" w:hAnsi="Calibri"/>
-          <w:color w:val="000000"/>
-          <w:sz w:val="18"/>
-          <w:szCs w:val="18"/>
-          <w:lang w:val="en-US" w:eastAsia="de-DE"/>
-        </w:rPr>
-        <w:t>Involved in building and debugging the features with focus on the analytics and project management side according to the industry regulations and business requirements / standards compliance</w:t>
-      </w:r>
-    </w:p>
-    <w:p>
-      <w:pPr>
-        <w:pStyle w:val="ListParagraph"/>
-        <w:numPr>
-          <w:ilvl w:val="0"/>
-          <w:numId w:val="1"/>
-        </w:numPr>
-        <w:ind w:left="2700" w:right="0" w:hanging="264"/>
-        <w:rPr/>
-      </w:pPr>
-      <w:r>
-        <w:rPr>
-          <w:rFonts w:eastAsia="Times New Roman" w:cs="Calibri" w:ascii="Calibri" w:hAnsi="Calibri"/>
-          <w:color w:val="000000"/>
-          <w:sz w:val="18"/>
-          <w:szCs w:val="18"/>
-          <w:lang w:val="en-US" w:eastAsia="de-DE"/>
-        </w:rPr>
-        <w:t>Communication and proactively consulting the solutions with the management / customer representatives from the finance sector</w:t>
-      </w:r>
-    </w:p>
-    <w:p>
-      <w:pPr>
-        <w:pStyle w:val="ListParagraph"/>
-        <w:numPr>
-          <w:ilvl w:val="0"/>
-          <w:numId w:val="1"/>
-        </w:numPr>
-        <w:ind w:left="2700" w:right="0" w:hanging="264"/>
-        <w:rPr/>
-      </w:pPr>
-      <w:r>
-        <w:rPr>
-          <w:rFonts w:eastAsia="Times New Roman" w:cs="Calibri" w:ascii="Calibri" w:hAnsi="Calibri"/>
-          <w:color w:val="000000"/>
-          <w:sz w:val="18"/>
-          <w:szCs w:val="18"/>
-          <w:lang w:val="en-US" w:eastAsia="de-DE"/>
-        </w:rPr>
-        <w:t>Conducting performance analysis and performance tuning</w:t>
-      </w:r>
-    </w:p>
-    <w:p>
-      <w:pPr>
-        <w:pStyle w:val="ListParagraph"/>
-        <w:numPr>
-          <w:ilvl w:val="0"/>
-          <w:numId w:val="1"/>
-        </w:numPr>
-        <w:ind w:left="2700" w:right="0" w:hanging="264"/>
-        <w:rPr/>
-      </w:pPr>
-      <w:r>
-        <w:rPr>
-          <w:rFonts w:eastAsia="Times New Roman" w:cs="Calibri" w:ascii="Calibri" w:hAnsi="Calibri"/>
-          <w:color w:val="000000"/>
-          <w:sz w:val="18"/>
-          <w:szCs w:val="18"/>
-          <w:lang w:val="en-US" w:eastAsia="de-DE"/>
-        </w:rPr>
-        <w:t>Writing and updating technical documentation</w:t>
-      </w:r>
-    </w:p>
-    <w:p>
-      <w:pPr>
-        <w:pStyle w:val="ListParagraph"/>
-        <w:numPr>
-          <w:ilvl w:val="0"/>
-          <w:numId w:val="1"/>
-        </w:numPr>
-        <w:ind w:left="2700" w:right="0" w:hanging="264"/>
-        <w:rPr/>
-      </w:pPr>
-      <w:r>
-        <w:rPr>
-          <w:rFonts w:eastAsia="Times New Roman" w:cs="Calibri" w:ascii="Calibri" w:hAnsi="Calibri"/>
-          <w:color w:val="000000"/>
-          <w:sz w:val="18"/>
-          <w:szCs w:val="18"/>
-          <w:lang w:val="en-US" w:eastAsia="de-DE"/>
-        </w:rPr>
-        <w:t>Participating in the digital transformation innovation of the company</w:t>
-      </w:r>
-    </w:p>
-    <w:p>
-      <w:pPr>
-        <w:pStyle w:val="ListParagraph"/>
-        <w:numPr>
-          <w:ilvl w:val="0"/>
-          <w:numId w:val="1"/>
-        </w:numPr>
-        <w:ind w:left="2700" w:right="0" w:hanging="264"/>
-        <w:rPr/>
-      </w:pPr>
-      <w:r>
-        <w:rPr>
-          <w:rFonts w:eastAsia="Times New Roman" w:cs="Calibri" w:ascii="Calibri" w:hAnsi="Calibri"/>
-          <w:color w:val="000000"/>
-          <w:sz w:val="18"/>
-          <w:szCs w:val="18"/>
-          <w:lang w:val="en-US" w:eastAsia="de-DE"/>
-        </w:rPr>
-        <w:t>Remote work experience in a dynamic environment</w:t>
-      </w:r>
-    </w:p>
-    <w:p>
-      <w:pPr>
-        <w:pStyle w:val="Normal"/>
-        <w:rPr>
-          <w:rStyle w:val="DatesChar"/>
-          <w:rFonts w:ascii="Calibri" w:hAnsi="Calibri"/>
-          <w:sz w:val="18"/>
-          <w:szCs w:val="18"/>
-          <w:lang w:val="en-US"/>
-        </w:rPr>
-      </w:pPr>
-      <w:r>
-        <w:rPr>
-          <w:rFonts w:ascii="Calibri" w:hAnsi="Calibri"/>
-          <w:sz w:val="18"/>
-          <w:szCs w:val="18"/>
-          <w:lang w:val="en-US"/>
-        </w:rPr>
-      </w:r>
-    </w:p>
-    <w:p>
-      <w:pPr>
-        <w:pStyle w:val="Normal"/>
-        <w:tabs>
-          <w:tab w:val="clear" w:pos="720"/>
-          <w:tab w:val="left" w:pos="2410" w:leader="none"/>
-        </w:tabs>
-        <w:spacing w:lineRule="atLeast" w:line="220"/>
-        <w:ind w:left="2410" w:right="0" w:hanging="2410"/>
-        <w:rPr/>
-      </w:pPr>
-      <w:r>
-        <w:rPr>
-          <w:rStyle w:val="DatesChar"/>
-          <w:rFonts w:eastAsia="Calibri" w:cs="Calibri" w:ascii="Calibri" w:hAnsi="Calibri"/>
-          <w:sz w:val="18"/>
-          <w:szCs w:val="18"/>
-          <w:lang w:val="en-US"/>
-        </w:rPr>
-        <w:t>08.2019 – 12.2019</w:t>
-      </w:r>
-      <w:r>
-        <w:rPr>
-          <w:rFonts w:eastAsia="Times New Roman" w:cs="Calibri" w:ascii="Calibri" w:hAnsi="Calibri"/>
-          <w:sz w:val="18"/>
-          <w:szCs w:val="18"/>
-          <w:lang w:val="en-US" w:eastAsia="de-DE"/>
-        </w:rPr>
-        <w:tab/>
-      </w:r>
-      <w:r>
-        <w:rPr>
-          <w:rStyle w:val="CompanyChar"/>
-          <w:rFonts w:eastAsia="Calibri" w:cs="Calibri" w:ascii="Calibri" w:hAnsi="Calibri"/>
-          <w:sz w:val="18"/>
-          <w:szCs w:val="18"/>
-          <w:lang w:val="en-US"/>
-        </w:rPr>
-        <w:t>DHL International GmbH – Prague, Czechia</w:t>
-      </w:r>
-    </w:p>
-    <w:p>
-      <w:pPr>
-        <w:pStyle w:val="Position"/>
-        <w:rPr/>
-      </w:pPr>
-      <w:r>
-        <w:rPr>
-          <w:rFonts w:cs="Calibri" w:ascii="Calibri" w:hAnsi="Calibri"/>
-          <w:sz w:val="18"/>
-          <w:szCs w:val="18"/>
-          <w:lang w:val="en-US"/>
-        </w:rPr>
-        <w:tab/>
-        <w:t xml:space="preserve">Senior </w:t>
-      </w:r>
-      <w:r>
-        <w:rPr>
-          <w:rStyle w:val="CompanyChar"/>
-          <w:rFonts w:eastAsia="Calibri" w:cs="Calibri" w:ascii="Calibri" w:hAnsi="Calibri"/>
-          <w:b/>
-          <w:caps w:val="false"/>
-          <w:smallCaps w:val="false"/>
-          <w:spacing w:val="0"/>
-          <w:sz w:val="18"/>
-          <w:szCs w:val="18"/>
-          <w:lang w:val="en-US"/>
-        </w:rPr>
-        <w:t>Software Engineer – Contract</w:t>
-      </w:r>
-    </w:p>
-    <w:p>
-      <w:pPr>
-        <w:pStyle w:val="ListParagraph"/>
-        <w:numPr>
-          <w:ilvl w:val="0"/>
-          <w:numId w:val="1"/>
-        </w:numPr>
-        <w:ind w:left="2700" w:right="0" w:hanging="264"/>
-        <w:rPr/>
-      </w:pPr>
-      <w:r>
-        <w:rPr>
-          <w:rFonts w:cs="Calibri" w:ascii="Calibri" w:hAnsi="Calibri"/>
-          <w:sz w:val="18"/>
-          <w:szCs w:val="18"/>
-          <w:lang w:val="en-US"/>
-        </w:rPr>
-        <w:t>Programming of a Big Data driven scheduling application loading data into global application designed to support the sales process using the cloud architectures and relational databases / data warehouse (Java 8, JDBC, Apache Tomcat, Spring Boot, Oracle 12g, Ehcache, HikariCP, Teradata Vantage, MyBatis, Amazon Web Services S3, AWS SDK)</w:t>
-      </w:r>
-    </w:p>
-    <w:p>
-      <w:pPr>
-        <w:pStyle w:val="Normal"/>
-        <w:numPr>
-          <w:ilvl w:val="0"/>
-          <w:numId w:val="1"/>
-        </w:numPr>
-        <w:ind w:left="2700" w:right="0" w:hanging="264"/>
-        <w:rPr/>
-      </w:pPr>
-      <w:r>
-        <w:rPr>
-          <w:rFonts w:ascii="Calibri" w:hAnsi="Calibri"/>
-          <w:sz w:val="18"/>
-        </w:rPr>
-        <w:t>Delivering together with external vendors a high quality customers performance reporting application analysing and reporting operational logistics performance from a global to facility level including the target transit time (Java 8, Apache Tomcat, Spring Boot, Oracle 12g, Red Hat Enterprise Linux 7)</w:t>
-      </w:r>
-    </w:p>
-    <w:p>
-      <w:pPr>
-        <w:pStyle w:val="Normal"/>
-        <w:numPr>
-          <w:ilvl w:val="0"/>
-          <w:numId w:val="1"/>
-        </w:numPr>
-        <w:ind w:left="2700" w:right="0" w:hanging="264"/>
-        <w:rPr/>
-      </w:pPr>
-      <w:r>
-        <w:rPr>
-          <w:rFonts w:ascii="Calibri" w:hAnsi="Calibri"/>
-          <w:sz w:val="18"/>
-        </w:rPr>
-        <w:t>Working on a highly scalable enterprise software generating daily / weekly call plans (Java 8, Apache Tomcat, Spring Boot, Oracle 12g, Red Hat Enterprise Linux 7)</w:t>
-      </w:r>
-    </w:p>
-    <w:p>
-      <w:pPr>
-        <w:pStyle w:val="Normal"/>
-        <w:tabs>
-          <w:tab w:val="clear" w:pos="720"/>
-          <w:tab w:val="left" w:pos="2410" w:leader="none"/>
-        </w:tabs>
-        <w:spacing w:lineRule="atLeast" w:line="220"/>
-        <w:ind w:left="0" w:right="0" w:hanging="0"/>
-        <w:rPr>
-          <w:rStyle w:val="DatesChar"/>
-          <w:rFonts w:ascii="Calibri" w:hAnsi="Calibri"/>
-          <w:sz w:val="18"/>
-          <w:szCs w:val="18"/>
-          <w:lang w:val="en-US"/>
-        </w:rPr>
-      </w:pPr>
-      <w:r>
-        <w:rPr>
-          <w:rFonts w:ascii="Calibri" w:hAnsi="Calibri"/>
-          <w:sz w:val="18"/>
-          <w:szCs w:val="18"/>
-          <w:lang w:val="en-US"/>
-        </w:rPr>
-      </w:r>
-    </w:p>
-    <w:p>
-      <w:pPr>
-        <w:pStyle w:val="Normal"/>
-        <w:tabs>
-          <w:tab w:val="clear" w:pos="720"/>
-          <w:tab w:val="left" w:pos="2410" w:leader="none"/>
-        </w:tabs>
-        <w:spacing w:lineRule="atLeast" w:line="220"/>
-        <w:ind w:left="0" w:right="0" w:hanging="0"/>
-        <w:rPr/>
-      </w:pPr>
-      <w:r>
-        <w:rPr>
-          <w:rStyle w:val="DatesChar"/>
-          <w:rFonts w:eastAsia="Calibri" w:cs="Calibri" w:ascii="Calibri" w:hAnsi="Calibri"/>
-          <w:sz w:val="18"/>
-          <w:szCs w:val="18"/>
-          <w:lang w:val="en-US"/>
-        </w:rPr>
-        <w:t>04.2019 – 08.2019</w:t>
-      </w:r>
-      <w:r>
-        <w:rPr>
-          <w:rFonts w:eastAsia="Times New Roman" w:cs="Calibri" w:ascii="Calibri" w:hAnsi="Calibri"/>
-          <w:sz w:val="18"/>
-          <w:szCs w:val="18"/>
-          <w:lang w:val="en-US" w:eastAsia="de-DE"/>
-        </w:rPr>
-        <w:tab/>
-      </w:r>
-      <w:r>
-        <w:rPr>
-          <w:rStyle w:val="CompanyChar"/>
-          <w:rFonts w:eastAsia="Calibri" w:cs="Calibri" w:ascii="Calibri" w:hAnsi="Calibri"/>
-          <w:sz w:val="18"/>
-          <w:szCs w:val="18"/>
-          <w:lang w:val="en-US"/>
-        </w:rPr>
-        <w:t>Broadcom Inc. – Prague, Czechia</w:t>
-      </w:r>
-    </w:p>
-    <w:p>
-      <w:pPr>
-        <w:pStyle w:val="Position"/>
-        <w:rPr/>
-      </w:pPr>
-      <w:r>
-        <w:rPr>
-          <w:rFonts w:cs="Calibri" w:ascii="Calibri" w:hAnsi="Calibri"/>
-          <w:sz w:val="18"/>
-          <w:szCs w:val="18"/>
-          <w:lang w:val="en-US"/>
-        </w:rPr>
-        <w:tab/>
-        <w:t>Full Stack</w:t>
-      </w:r>
-      <w:r>
-        <w:rPr>
-          <w:rStyle w:val="CompanyChar"/>
-          <w:rFonts w:eastAsia="Calibri" w:cs="Calibri" w:ascii="Calibri" w:hAnsi="Calibri"/>
-          <w:b/>
-          <w:caps w:val="false"/>
-          <w:smallCaps w:val="false"/>
-          <w:spacing w:val="0"/>
-          <w:sz w:val="18"/>
-          <w:szCs w:val="18"/>
-          <w:lang w:val="en-US"/>
-        </w:rPr>
-        <w:t xml:space="preserve"> Developer – Contract</w:t>
-      </w:r>
-    </w:p>
-    <w:p>
-      <w:pPr>
-        <w:pStyle w:val="Normal"/>
-        <w:numPr>
-          <w:ilvl w:val="0"/>
-          <w:numId w:val="1"/>
-        </w:numPr>
-        <w:ind w:left="2700" w:right="0" w:hanging="264"/>
-        <w:rPr/>
-      </w:pPr>
-      <w:r>
-        <w:rPr>
-          <w:rFonts w:ascii="Calibri" w:hAnsi="Calibri"/>
-          <w:sz w:val="18"/>
-        </w:rPr>
-        <w:t>Conducting innovative research and development of the new mainframe products and their APIs (Java 8, Lombok, Mockito, Spring Boot, SLF4J, JUnit, Jacoco, Jersey, Guava, Apache Velocity, Apache Commons, SonarQube, Endevor, IBM z/OS, Git)</w:t>
-      </w:r>
-      <w:bookmarkStart w:id="5" w:name="__DdeLink__236_2407804596"/>
-    </w:p>
-    <w:p>
-      <w:pPr>
-        <w:pStyle w:val="Normal"/>
-        <w:numPr>
-          <w:ilvl w:val="0"/>
-          <w:numId w:val="1"/>
-        </w:numPr>
-        <w:ind w:left="2700" w:right="0" w:hanging="264"/>
-        <w:rPr/>
-      </w:pPr>
-      <w:r>
-        <w:rPr>
-          <w:rFonts w:ascii="Calibri" w:hAnsi="Calibri"/>
-          <w:sz w:val="18"/>
-        </w:rPr>
-        <w:t>Developing a modern Cucumber End To End integration testing suite (Cucumber JVM, Selenium, test automation)</w:t>
-      </w:r>
-    </w:p>
-    <w:p>
-      <w:pPr>
-        <w:pStyle w:val="Normal"/>
-        <w:numPr>
-          <w:ilvl w:val="0"/>
-          <w:numId w:val="1"/>
-        </w:numPr>
-        <w:ind w:left="2700" w:right="0" w:hanging="264"/>
-        <w:rPr/>
-      </w:pPr>
-      <w:r>
-        <w:rPr>
-          <w:rFonts w:ascii="Calibri" w:hAnsi="Calibri"/>
-          <w:sz w:val="18"/>
-        </w:rPr>
-        <w:t>Effectively creating a Jenkins Continuous Integration build pipeline including a front end validation (eslint)</w:t>
-      </w:r>
-    </w:p>
-    <w:p>
-      <w:pPr>
-        <w:pStyle w:val="Normal"/>
-        <w:numPr>
-          <w:ilvl w:val="0"/>
-          <w:numId w:val="1"/>
-        </w:numPr>
-        <w:ind w:left="2700" w:right="0" w:hanging="264"/>
-        <w:rPr/>
-      </w:pPr>
-      <w:r>
-        <w:rPr>
-          <w:rFonts w:ascii="Calibri" w:hAnsi="Calibri"/>
-          <w:sz w:val="18"/>
-        </w:rPr>
-        <w:t>Making impact on the technical debt and major deficiencies in the React front end which has enabled the project delivery and for the product to enter the MVP lifecycle phase</w:t>
-      </w:r>
-    </w:p>
-    <w:p>
-      <w:pPr>
-        <w:pStyle w:val="Normal"/>
-        <w:numPr>
-          <w:ilvl w:val="0"/>
-          <w:numId w:val="1"/>
-        </w:numPr>
-        <w:ind w:left="2700" w:right="0" w:hanging="264"/>
-        <w:rPr/>
-      </w:pPr>
-      <w:bookmarkEnd w:id="5"/>
-      <w:r>
-        <w:rPr>
-          <w:rFonts w:ascii="Calibri" w:hAnsi="Calibri"/>
-          <w:sz w:val="18"/>
-        </w:rPr>
-        <w:t>Leading the front end development and mentoring / training the junior team member (s) including code reviews and technical knowledge / technical skills transfer</w:t>
-      </w:r>
-    </w:p>
-    <w:p>
-      <w:pPr>
-        <w:pStyle w:val="Normal"/>
-        <w:tabs>
-          <w:tab w:val="clear" w:pos="720"/>
-          <w:tab w:val="left" w:pos="2410" w:leader="none"/>
-        </w:tabs>
-        <w:spacing w:lineRule="atLeast" w:line="220"/>
-        <w:ind w:left="2410" w:right="0" w:hanging="2410"/>
-        <w:rPr>
-          <w:rStyle w:val="DatesChar"/>
-          <w:rFonts w:ascii="Calibri" w:hAnsi="Calibri"/>
-          <w:sz w:val="18"/>
-          <w:szCs w:val="18"/>
-          <w:lang w:val="en-US"/>
-        </w:rPr>
-      </w:pPr>
-      <w:r>
-        <w:rPr>
-          <w:rFonts w:ascii="Calibri" w:hAnsi="Calibri"/>
-          <w:sz w:val="18"/>
-          <w:szCs w:val="18"/>
-          <w:lang w:val="en-US"/>
-        </w:rPr>
-      </w:r>
-    </w:p>
-    <w:p>
-      <w:pPr>
-        <w:pStyle w:val="Normal"/>
-        <w:tabs>
-          <w:tab w:val="clear" w:pos="720"/>
-          <w:tab w:val="left" w:pos="2410" w:leader="none"/>
-        </w:tabs>
-        <w:spacing w:lineRule="atLeast" w:line="220"/>
-        <w:ind w:left="2410" w:right="0" w:hanging="2410"/>
-        <w:rPr/>
-      </w:pPr>
-      <w:r>
-        <w:rPr>
-          <w:rStyle w:val="DatesChar"/>
-          <w:rFonts w:eastAsia="Calibri" w:cs="Calibri" w:ascii="Calibri" w:hAnsi="Calibri"/>
-          <w:sz w:val="18"/>
-          <w:szCs w:val="18"/>
-          <w:lang w:val="en-US"/>
-        </w:rPr>
-        <w:t>04.2018 – 04.2019</w:t>
-      </w:r>
-      <w:r>
-        <w:rPr>
-          <w:rFonts w:eastAsia="Times New Roman" w:cs="Calibri" w:ascii="Calibri" w:hAnsi="Calibri"/>
-          <w:sz w:val="18"/>
-          <w:szCs w:val="18"/>
-          <w:lang w:val="en-US" w:eastAsia="de-DE"/>
-        </w:rPr>
-        <w:tab/>
-      </w:r>
-      <w:r>
-        <w:rPr>
-          <w:rStyle w:val="CompanyChar"/>
-          <w:rFonts w:eastAsia="Calibri" w:cs="Calibri" w:ascii="Calibri" w:hAnsi="Calibri"/>
-          <w:sz w:val="18"/>
-          <w:szCs w:val="18"/>
-          <w:lang w:val="en-US"/>
-        </w:rPr>
-        <w:t>A</w:t>
       </w:r>
       <w:r>
         <w:rPr>
@@ -1750,17 +1160,17 @@
           <w:szCs w:val="18"/>
           <w:lang w:val="en-US" w:eastAsia="de-DE" w:bidi="ar-SA"/>
         </w:rPr>
-        <w:t>maris</w:t>
-      </w:r>
-      <w:r>
-        <w:rPr>
-          <w:rStyle w:val="CompanyChar"/>
-          <w:rFonts w:eastAsia="Calibri" w:cs="Calibri" w:ascii="Calibri" w:hAnsi="Calibri"/>
-          <w:sz w:val="18"/>
-          <w:szCs w:val="18"/>
-          <w:lang w:val="en-US"/>
-        </w:rPr>
-        <w:t xml:space="preserve"> C</w:t>
+        <w:t>Orange Poland</w:t>
+      </w:r>
+      <w:r>
+        <w:rPr>
+          <w:rStyle w:val="CompanyChar"/>
+          <w:rFonts w:eastAsia="Calibri" w:cs="Calibri" w:ascii="Calibri" w:hAnsi="Calibri"/>
+          <w:sz w:val="18"/>
+          <w:szCs w:val="18"/>
+          <w:lang w:val="en-US"/>
+        </w:rPr>
+        <w:t xml:space="preserve"> – </w:t>
       </w:r>
       <w:r>
         <w:rPr>
@@ -1775,141 +1185,32 @@
           <w:szCs w:val="18"/>
           <w:lang w:val="en-US" w:eastAsia="de-DE" w:bidi="ar-SA"/>
         </w:rPr>
-        <w:t>onsulting</w:t>
-      </w:r>
-      <w:r>
-        <w:rPr>
-          <w:rStyle w:val="CompanyChar"/>
-          <w:rFonts w:eastAsia="Calibri" w:cs="Calibri" w:ascii="Calibri" w:hAnsi="Calibri"/>
-          <w:sz w:val="18"/>
-          <w:szCs w:val="18"/>
-          <w:lang w:val="en-US"/>
-        </w:rPr>
-        <w:t xml:space="preserve"> – PRAGUE, CZECHIA</w:t>
-      </w:r>
-    </w:p>
-    <w:p>
-      <w:pPr>
-        <w:pStyle w:val="Position"/>
-        <w:ind w:left="2700" w:right="0" w:hanging="264"/>
-        <w:rPr/>
-      </w:pPr>
+        <w:t>Warsaw</w:t>
+      </w:r>
+      <w:r>
+        <w:rPr>
+          <w:rStyle w:val="CompanyChar"/>
+          <w:rFonts w:eastAsia="Calibri" w:cs="Calibri" w:ascii="Calibri" w:hAnsi="Calibri"/>
+          <w:sz w:val="18"/>
+          <w:szCs w:val="18"/>
+          <w:lang w:val="en-US"/>
+        </w:rPr>
+        <w:t xml:space="preserve">, </w:t>
+      </w:r>
       <w:r>
         <w:rPr>
           <w:rStyle w:val="CompanyChar"/>
           <w:rFonts w:eastAsia="Calibri" w:cs="Calibri" w:ascii="Calibri" w:hAnsi="Calibri"/>
           <w:b/>
-          <w:caps w:val="false"/>
-          <w:smallCaps w:val="false"/>
-          <w:spacing w:val="0"/>
-          <w:sz w:val="18"/>
-          <w:szCs w:val="18"/>
-          <w:lang w:val="en-US"/>
-        </w:rPr>
-        <w:t>Consultant – Full-time</w:t>
-      </w:r>
-    </w:p>
-    <w:p>
-      <w:pPr>
-        <w:pStyle w:val="Normal"/>
-        <w:numPr>
-          <w:ilvl w:val="0"/>
-          <w:numId w:val="1"/>
-        </w:numPr>
-        <w:ind w:left="2700" w:right="0" w:hanging="264"/>
-        <w:rPr/>
-      </w:pPr>
-      <w:r>
-        <w:rPr>
-          <w:rFonts w:ascii="Calibri" w:hAnsi="Calibri"/>
-          <w:sz w:val="18"/>
-        </w:rPr>
-        <w:t>Developing a collaborative bidding platform (Java 11, Maven, Spring MVC, JUnit, Mockito, Hibernate / JPA, PostgreSQL, Angular 7, Protractor, NG-ZORRO, Node.js, Red Hat Enterprise Linux 7)</w:t>
-      </w:r>
-    </w:p>
-    <w:p>
-      <w:pPr>
-        <w:pStyle w:val="Normal"/>
-        <w:numPr>
-          <w:ilvl w:val="0"/>
-          <w:numId w:val="1"/>
-        </w:numPr>
-        <w:ind w:left="2700" w:right="0" w:hanging="264"/>
-        <w:rPr/>
-      </w:pPr>
-      <w:r>
-        <w:rPr>
-          <w:rFonts w:ascii="Calibri" w:hAnsi="Calibri"/>
-          <w:sz w:val="18"/>
-        </w:rPr>
-        <w:t>Working on internal IT projects (ASP.NET MVC 5, jQuery, modular JS, xUnit.NET, Moq)</w:t>
-      </w:r>
-    </w:p>
-    <w:p>
-      <w:pPr>
-        <w:pStyle w:val="Normal"/>
-        <w:tabs>
-          <w:tab w:val="clear" w:pos="720"/>
-          <w:tab w:val="left" w:pos="2410" w:leader="none"/>
-        </w:tabs>
-        <w:spacing w:lineRule="atLeast" w:line="220"/>
-        <w:ind w:left="2410" w:right="0" w:hanging="2410"/>
-        <w:rPr>
-          <w:rStyle w:val="DatesChar"/>
-          <w:rFonts w:ascii="Calibri" w:hAnsi="Calibri"/>
-          <w:sz w:val="18"/>
-          <w:szCs w:val="18"/>
-          <w:lang w:val="en-US"/>
-        </w:rPr>
-      </w:pPr>
-      <w:r>
-        <w:rPr>
-          <w:rFonts w:ascii="Calibri" w:hAnsi="Calibri"/>
-          <w:sz w:val="18"/>
-          <w:szCs w:val="18"/>
-          <w:lang w:val="en-US"/>
-        </w:rPr>
-      </w:r>
-    </w:p>
-    <w:p>
-      <w:pPr>
-        <w:pStyle w:val="Normal"/>
-        <w:tabs>
-          <w:tab w:val="clear" w:pos="720"/>
-          <w:tab w:val="left" w:pos="2410" w:leader="none"/>
-        </w:tabs>
-        <w:spacing w:lineRule="atLeast" w:line="220"/>
-        <w:ind w:left="2410" w:right="0" w:hanging="2410"/>
-        <w:rPr/>
-      </w:pPr>
-      <w:r>
-        <w:rPr>
-          <w:rStyle w:val="DatesChar"/>
-          <w:rFonts w:eastAsia="Calibri" w:cs="Calibri" w:ascii="Calibri" w:hAnsi="Calibri"/>
-          <w:sz w:val="18"/>
-          <w:szCs w:val="18"/>
-          <w:lang w:val="en-US"/>
-        </w:rPr>
-        <w:t>02.2019 – 04.2019</w:t>
-      </w:r>
-      <w:r>
-        <w:rPr>
-          <w:rFonts w:eastAsia="Times New Roman" w:cs="Calibri" w:ascii="Calibri" w:hAnsi="Calibri"/>
-          <w:sz w:val="18"/>
-          <w:szCs w:val="18"/>
-          <w:lang w:val="en-US" w:eastAsia="de-DE"/>
-        </w:rPr>
-        <w:tab/>
-      </w:r>
-      <w:r>
-        <w:rPr>
-          <w:rStyle w:val="CompanyChar"/>
-          <w:rFonts w:eastAsia="Calibri" w:cs="Calibri" w:ascii="Calibri" w:hAnsi="Calibri"/>
-          <w:sz w:val="18"/>
-          <w:szCs w:val="18"/>
-          <w:lang w:val="en-US"/>
-        </w:rPr>
-        <w:t>Erste Group Bank AG – PRAGUE, CZECHIA</w:t>
+          <w:caps/>
+          <w:color w:val="auto"/>
+          <w:spacing w:val="10"/>
+          <w:kern w:val="0"/>
+          <w:sz w:val="18"/>
+          <w:szCs w:val="18"/>
+          <w:lang w:val="en-US" w:eastAsia="de-DE" w:bidi="ar-SA"/>
+        </w:rPr>
+        <w:t>Poland</w:t>
       </w:r>
     </w:p>
     <w:p>
@@ -1940,7 +1241,7 @@
           <w:szCs w:val="18"/>
           <w:lang w:val="en-US" w:eastAsia="de-DE" w:bidi="ar-SA"/>
         </w:rPr>
-        <w:t>Java Developer</w:t>
+        <w:t>Senior Software</w:t>
       </w:r>
       <w:r>
         <w:rPr>
@@ -1954,110 +1255,8 @@
           <w:szCs w:val="18"/>
           <w:lang w:val="en-US"/>
         </w:rPr>
-        <w:t xml:space="preserve"> – Contract</w:t>
-      </w:r>
-    </w:p>
-    <w:p>
-      <w:pPr>
-        <w:pStyle w:val="Normal"/>
-        <w:numPr>
-          <w:ilvl w:val="0"/>
-          <w:numId w:val="1"/>
-        </w:numPr>
-        <w:ind w:left="2700" w:right="0" w:hanging="264"/>
-        <w:rPr/>
-      </w:pPr>
-      <w:r>
-        <w:rPr>
-          <w:rFonts w:ascii="Calibri" w:hAnsi="Calibri"/>
-          <w:sz w:val="18"/>
-        </w:rPr>
-        <w:t>Developing an automation bot for detection of inactive user/trading accounts based on the business analysis (Java 8, Log4j, SLF4J, Oracle Linux 7, Maven)</w:t>
-      </w:r>
-    </w:p>
-    <w:p>
-      <w:pPr>
-        <w:pStyle w:val="Normal"/>
-        <w:ind w:left="2436" w:right="0" w:hanging="0"/>
-        <w:rPr>
-          <w:rStyle w:val="CompanyChar"/>
-          <w:rFonts w:ascii="Calibri" w:hAnsi="Calibri"/>
-          <w:sz w:val="18"/>
-          <w:szCs w:val="18"/>
-          <w:lang w:val="en-US"/>
-        </w:rPr>
-      </w:pPr>
-      <w:r>
-        <w:rPr>
-          <w:rFonts w:ascii="Calibri" w:hAnsi="Calibri"/>
-          <w:sz w:val="18"/>
-          <w:szCs w:val="18"/>
-          <w:lang w:val="en-US"/>
-        </w:rPr>
-      </w:r>
-    </w:p>
-    <w:p>
-      <w:pPr>
-        <w:pStyle w:val="Normal"/>
-        <w:tabs>
-          <w:tab w:val="clear" w:pos="720"/>
-          <w:tab w:val="left" w:pos="2410" w:leader="none"/>
-        </w:tabs>
-        <w:spacing w:lineRule="atLeast" w:line="220"/>
-        <w:ind w:left="2410" w:right="0" w:hanging="2410"/>
-        <w:rPr/>
-      </w:pPr>
-      <w:r>
-        <w:rPr>
-          <w:rStyle w:val="DatesChar"/>
-          <w:rFonts w:eastAsia="Calibri" w:cs="Calibri" w:ascii="Calibri" w:hAnsi="Calibri"/>
-          <w:sz w:val="18"/>
-          <w:szCs w:val="18"/>
-          <w:lang w:val="en-US"/>
-        </w:rPr>
-        <w:t>12.2018 – 02.2019</w:t>
-      </w:r>
-      <w:r>
-        <w:rPr>
-          <w:rFonts w:eastAsia="Times New Roman" w:cs="Calibri" w:ascii="Calibri" w:hAnsi="Calibri"/>
-          <w:sz w:val="18"/>
-          <w:szCs w:val="18"/>
-          <w:lang w:val="en-US" w:eastAsia="de-DE"/>
-        </w:rPr>
-        <w:tab/>
-      </w:r>
-      <w:r>
-        <w:rPr>
-          <w:rStyle w:val="CompanyChar"/>
-          <w:rFonts w:eastAsia="Calibri" w:cs="Calibri" w:ascii="Calibri" w:hAnsi="Calibri"/>
-          <w:b/>
-          <w:caps/>
-          <w:color w:val="auto"/>
-          <w:spacing w:val="10"/>
-          <w:kern w:val="0"/>
-          <w:sz w:val="18"/>
-          <w:szCs w:val="18"/>
-          <w:lang w:val="en-US" w:eastAsia="de-DE" w:bidi="ar-SA"/>
-        </w:rPr>
-        <w:t>KBC Group N.V.</w:t>
-      </w:r>
-      <w:r>
-        <w:rPr>
-          <w:rStyle w:val="CompanyChar"/>
-          <w:rFonts w:eastAsia="Calibri" w:cs="Calibri" w:ascii="Calibri" w:hAnsi="Calibri"/>
-          <w:sz w:val="18"/>
-          <w:szCs w:val="18"/>
-          <w:lang w:val="en-US"/>
-        </w:rPr>
-        <w:t xml:space="preserve"> – PRAGUE, CZECHIA</w:t>
-      </w:r>
-    </w:p>
-    <w:p>
-      <w:pPr>
-        <w:pStyle w:val="Position"/>
-        <w:ind w:left="2436" w:right="0" w:hanging="0"/>
-        <w:rPr/>
-      </w:pPr>
+        <w:t xml:space="preserve"> Engineer – </w:t>
+      </w:r>
       <w:r>
         <w:rPr>
           <w:rStyle w:val="CompanyChar"/>
@@ -2072,57 +1271,7 @@
           <w:szCs w:val="18"/>
           <w:lang w:val="en-US" w:eastAsia="de-DE" w:bidi="ar-SA"/>
         </w:rPr>
-        <w:t>Java Developer</w:t>
-      </w:r>
-      <w:r>
-        <w:rPr>
-          <w:rStyle w:val="CompanyChar"/>
-          <w:rFonts w:eastAsia="Calibri" w:cs="Calibri" w:ascii="Calibri" w:hAnsi="Calibri"/>
-          <w:b/>
-          <w:caps w:val="false"/>
-          <w:smallCaps w:val="false"/>
-          <w:spacing w:val="0"/>
-          <w:sz w:val="18"/>
-          <w:szCs w:val="18"/>
-          <w:lang w:val="en-US"/>
-        </w:rPr>
-        <w:t xml:space="preserve"> – Contract</w:t>
-      </w:r>
-    </w:p>
-    <w:p>
-      <w:pPr>
-        <w:pStyle w:val="Normal"/>
-        <w:numPr>
-          <w:ilvl w:val="0"/>
-          <w:numId w:val="1"/>
-        </w:numPr>
-        <w:ind w:left="2700" w:right="0" w:hanging="264"/>
-        <w:rPr/>
-      </w:pPr>
-      <w:r>
-        <w:rPr>
-          <w:rFonts w:ascii="Calibri" w:hAnsi="Calibri"/>
-          <w:sz w:val="18"/>
-        </w:rPr>
-        <w:t>Complex systems programming and solving technical issues of a forex trading reporting service (Java 8, Apache Commons IO / Codec / Lang, Log4j, SLF4J, Dom4J, Guava, Oracle Linux 7, Maven)</w:t>
-      </w:r>
-    </w:p>
-    <w:p>
-      <w:pPr>
-        <w:pStyle w:val="Normal"/>
-        <w:numPr>
-          <w:ilvl w:val="0"/>
-          <w:numId w:val="1"/>
-        </w:numPr>
-        <w:ind w:left="2700" w:right="0" w:hanging="264"/>
-        <w:rPr/>
-      </w:pPr>
-      <w:r>
-        <w:rPr>
-          <w:rFonts w:ascii="Calibri" w:hAnsi="Calibri"/>
-          <w:sz w:val="18"/>
-        </w:rPr>
-        <w:t>Developing an automation script for parsing and processing imported banking clients data using banking specific frameworks (Python 2.7, Murex MX.3, Red Hat Enterprise Linux 7)</w:t>
+        <w:t>Contract</w:t>
       </w:r>
     </w:p>
     <w:p>
@@ -2137,33 +1286,75 @@
       </w:pPr>
       <w:r>
         <w:rPr>
-          <w:rFonts w:cs="Calibri" w:ascii="Calibri" w:hAnsi="Calibri"/>
-          <w:sz w:val="18"/>
-          <w:szCs w:val="18"/>
-          <w:lang w:val="en-US"/>
-        </w:rPr>
-        <w:t>Familiarity with financial engineering and trading systems</w:t>
-      </w:r>
-    </w:p>
-    <w:p>
-      <w:pPr>
-        <w:pStyle w:val="Normal"/>
-        <w:ind w:left="2436" w:right="0" w:hanging="0"/>
-        <w:rPr>
-          <w:rStyle w:val="CompanyChar"/>
-          <w:rFonts w:ascii="Calibri" w:hAnsi="Calibri"/>
-          <w:sz w:val="18"/>
-          <w:szCs w:val="18"/>
-          <w:lang w:val="en-US"/>
-        </w:rPr>
-      </w:pPr>
-      <w:r>
-        <w:rPr>
-          <w:rFonts w:ascii="Calibri" w:hAnsi="Calibri"/>
-          <w:sz w:val="18"/>
-          <w:szCs w:val="18"/>
-          <w:lang w:val="en-US"/>
-        </w:rPr>
+          <w:rFonts w:eastAsia="Times New Roman" w:cs="Calibri" w:ascii="Calibri" w:hAnsi="Calibri"/>
+          <w:color w:val="000000"/>
+          <w:sz w:val="18"/>
+          <w:szCs w:val="18"/>
+          <w:lang w:val="en-US" w:eastAsia="de-DE"/>
+        </w:rPr>
+        <w:t>Developing new features of and tuning the firmware on embedded systems (Java 7, Google Web Toolkit / GWT, Apache Kafka, Apache Zookeeper)</w:t>
+      </w:r>
+    </w:p>
+    <w:p>
+      <w:pPr>
+        <w:pStyle w:val="ListParagraph"/>
+        <w:numPr>
+          <w:ilvl w:val="0"/>
+          <w:numId w:val="1"/>
+        </w:numPr>
+        <w:ind w:left="2700" w:right="0" w:hanging="264"/>
+        <w:rPr/>
+      </w:pPr>
+      <w:r>
+        <w:rPr>
+          <w:rFonts w:eastAsia="Times New Roman" w:cs="Calibri" w:ascii="Calibri" w:hAnsi="Calibri"/>
+          <w:color w:val="000000"/>
+          <w:sz w:val="18"/>
+          <w:szCs w:val="18"/>
+          <w:lang w:val="en-US" w:eastAsia="de-DE"/>
+        </w:rPr>
+        <w:t>I</w:t>
+      </w:r>
+      <w:r>
+        <w:rPr>
+          <w:rFonts w:eastAsia="Times New Roman" w:cs="Calibri" w:ascii="Calibri" w:hAnsi="Calibri"/>
+          <w:color w:val="000000"/>
+          <w:sz w:val="18"/>
+          <w:szCs w:val="18"/>
+          <w:lang w:val="en-US" w:eastAsia="de-DE"/>
+        </w:rPr>
+        <w:t>nvolved in IoT / Internet of Things development</w:t>
+      </w:r>
+      <w:r>
+        <w:rPr>
+          <w:rFonts w:eastAsia="Times New Roman" w:cs="Calibri" w:ascii="Calibri" w:hAnsi="Calibri"/>
+          <w:color w:val="000000"/>
+          <w:sz w:val="18"/>
+          <w:szCs w:val="18"/>
+          <w:lang w:val="en-US" w:eastAsia="de-DE"/>
+        </w:rPr>
+        <w:t xml:space="preserve"> of home entertainment solutions</w:t>
+      </w:r>
+    </w:p>
+    <w:p>
+      <w:pPr>
+        <w:pStyle w:val="ListParagraph"/>
+        <w:numPr>
+          <w:ilvl w:val="0"/>
+          <w:numId w:val="1"/>
+        </w:numPr>
+        <w:ind w:left="2700" w:right="0" w:hanging="264"/>
+        <w:rPr/>
+      </w:pPr>
+      <w:r>
+        <w:rPr>
+          <w:rFonts w:eastAsia="Times New Roman" w:cs="Calibri" w:ascii="Calibri" w:hAnsi="Calibri"/>
+          <w:color w:val="000000"/>
+          <w:sz w:val="18"/>
+          <w:szCs w:val="18"/>
+          <w:lang w:val="en-US" w:eastAsia="de-DE"/>
+        </w:rPr>
+        <w:t>Conducting performance analysis and performance tuning</w:t>
       </w:r>
     </w:p>
     <w:p>
@@ -2174,6 +1365,279 @@
           <w:tab w:val="left" w:pos="2410" w:leader="none"/>
         </w:tabs>
         <w:spacing w:lineRule="atLeast" w:line="220"/>
+        <w:ind w:left="0" w:right="0" w:hanging="0"/>
+        <w:rPr>
+          <w:rStyle w:val="DatesChar"/>
+          <w:rFonts w:ascii="Calibri" w:hAnsi="Calibri" w:eastAsia="Calibri" w:cs="Calibri"/>
+          <w:sz w:val="18"/>
+          <w:szCs w:val="18"/>
+          <w:lang w:val="en-US"/>
+        </w:rPr>
+      </w:pPr>
+      <w:r>
+        <w:rPr/>
+      </w:r>
+    </w:p>
+    <w:p>
+      <w:pPr>
+        <w:pStyle w:val="Normal"/>
+        <w:tabs>
+          <w:tab w:val="clear" w:pos="720"/>
+          <w:tab w:val="left" w:pos="2410" w:leader="none"/>
+        </w:tabs>
+        <w:spacing w:lineRule="atLeast" w:line="220"/>
+        <w:ind w:left="0" w:right="0" w:hanging="0"/>
+        <w:rPr/>
+      </w:pPr>
+      <w:r>
+        <w:rPr>
+          <w:rStyle w:val="DatesChar"/>
+          <w:rFonts w:eastAsia="Calibri" w:cs="Calibri" w:ascii="Calibri" w:hAnsi="Calibri"/>
+          <w:sz w:val="18"/>
+          <w:szCs w:val="18"/>
+          <w:lang w:val="en-US"/>
+        </w:rPr>
+        <w:t>12.2019 – 04.2020</w:t>
+      </w:r>
+      <w:r>
+        <w:rPr>
+          <w:rFonts w:eastAsia="Times New Roman" w:cs="Calibri" w:ascii="Calibri" w:hAnsi="Calibri"/>
+          <w:sz w:val="18"/>
+          <w:szCs w:val="18"/>
+          <w:lang w:val="en-US" w:eastAsia="de-DE"/>
+        </w:rPr>
+        <w:tab/>
+      </w:r>
+      <w:r>
+        <w:rPr>
+          <w:rStyle w:val="CompanyChar"/>
+          <w:rFonts w:eastAsia="Calibri" w:cs="Calibri" w:ascii="Calibri" w:hAnsi="Calibri"/>
+          <w:sz w:val="18"/>
+          <w:szCs w:val="18"/>
+          <w:lang w:val="en-US"/>
+        </w:rPr>
+        <w:t>E.STRADIS GmbH – Augsburg, Germany</w:t>
+      </w:r>
+    </w:p>
+    <w:p>
+      <w:pPr>
+        <w:pStyle w:val="Position"/>
+        <w:rPr/>
+      </w:pPr>
+      <w:r>
+        <w:rPr>
+          <w:rFonts w:cs="Calibri" w:ascii="Calibri" w:hAnsi="Calibri"/>
+          <w:sz w:val="18"/>
+          <w:szCs w:val="18"/>
+          <w:lang w:val="en-US"/>
+        </w:rPr>
+        <w:tab/>
+      </w:r>
+      <w:r>
+        <w:rPr>
+          <w:rStyle w:val="CompanyChar"/>
+          <w:rFonts w:eastAsia="Calibri" w:cs="Calibri" w:ascii="Calibri" w:hAnsi="Calibri"/>
+          <w:b/>
+          <w:caps w:val="false"/>
+          <w:smallCaps w:val="false"/>
+          <w:color w:val="808080"/>
+          <w:spacing w:val="0"/>
+          <w:sz w:val="18"/>
+          <w:szCs w:val="18"/>
+          <w:lang w:val="en-US" w:eastAsia="de-DE"/>
+        </w:rPr>
+        <w:t>Back End</w:t>
+      </w:r>
+      <w:r>
+        <w:rPr>
+          <w:rStyle w:val="CompanyChar"/>
+          <w:rFonts w:eastAsia="Calibri" w:cs="Calibri" w:ascii="Calibri" w:hAnsi="Calibri"/>
+          <w:b/>
+          <w:caps w:val="false"/>
+          <w:smallCaps w:val="false"/>
+          <w:spacing w:val="0"/>
+          <w:sz w:val="18"/>
+          <w:szCs w:val="18"/>
+          <w:lang w:val="en-US"/>
+        </w:rPr>
+        <w:t xml:space="preserve"> Engineer – Full-time</w:t>
+      </w:r>
+    </w:p>
+    <w:p>
+      <w:pPr>
+        <w:pStyle w:val="ListParagraph"/>
+        <w:numPr>
+          <w:ilvl w:val="0"/>
+          <w:numId w:val="1"/>
+        </w:numPr>
+        <w:ind w:left="2700" w:right="0" w:hanging="264"/>
+        <w:rPr/>
+      </w:pPr>
+      <w:r>
+        <w:rPr>
+          <w:rFonts w:eastAsia="Times New Roman" w:cs="Calibri" w:ascii="Calibri" w:hAnsi="Calibri"/>
+          <w:color w:val="000000"/>
+          <w:sz w:val="18"/>
+          <w:szCs w:val="18"/>
+          <w:lang w:val="en-US" w:eastAsia="de-DE"/>
+        </w:rPr>
+        <w:t>Developing new features of and tuning the credit risk management financial products running on low latency Linux systems (Java 7, Java EE, EJB, JMS, JDBC, JSP, Servlets, RMI, SOA, Spring 4, JavaScript, CSS, ExtJS, Atlassian JIRA, Apache Ant, SVN)</w:t>
+      </w:r>
+    </w:p>
+    <w:p>
+      <w:pPr>
+        <w:pStyle w:val="ListParagraph"/>
+        <w:numPr>
+          <w:ilvl w:val="0"/>
+          <w:numId w:val="1"/>
+        </w:numPr>
+        <w:ind w:left="2700" w:right="0" w:hanging="264"/>
+        <w:rPr/>
+      </w:pPr>
+      <w:r>
+        <w:rPr>
+          <w:rFonts w:eastAsia="Times New Roman" w:cs="Calibri" w:ascii="Calibri" w:hAnsi="Calibri"/>
+          <w:color w:val="000000"/>
+          <w:sz w:val="18"/>
+          <w:szCs w:val="18"/>
+          <w:lang w:val="en-US" w:eastAsia="de-DE"/>
+        </w:rPr>
+        <w:t>Involved in building and debugging the features with focus on the analytics and project management side according to the industry regulations and business requirements / standards compliance</w:t>
+      </w:r>
+    </w:p>
+    <w:p>
+      <w:pPr>
+        <w:pStyle w:val="ListParagraph"/>
+        <w:numPr>
+          <w:ilvl w:val="0"/>
+          <w:numId w:val="1"/>
+        </w:numPr>
+        <w:ind w:left="2700" w:right="0" w:hanging="264"/>
+        <w:rPr/>
+      </w:pPr>
+      <w:r>
+        <w:rPr>
+          <w:rFonts w:eastAsia="Times New Roman" w:cs="Calibri" w:ascii="Calibri" w:hAnsi="Calibri"/>
+          <w:color w:val="000000"/>
+          <w:sz w:val="18"/>
+          <w:szCs w:val="18"/>
+          <w:lang w:val="en-US" w:eastAsia="de-DE"/>
+        </w:rPr>
+        <w:t>Communication and proactively consulting the solutions with the management / customer representatives from the finance sector</w:t>
+      </w:r>
+    </w:p>
+    <w:p>
+      <w:pPr>
+        <w:pStyle w:val="ListParagraph"/>
+        <w:numPr>
+          <w:ilvl w:val="0"/>
+          <w:numId w:val="1"/>
+        </w:numPr>
+        <w:ind w:left="2700" w:right="0" w:hanging="264"/>
+        <w:rPr/>
+      </w:pPr>
+      <w:r>
+        <w:rPr>
+          <w:rFonts w:eastAsia="Times New Roman" w:cs="Calibri" w:ascii="Calibri" w:hAnsi="Calibri"/>
+          <w:color w:val="000000"/>
+          <w:sz w:val="18"/>
+          <w:szCs w:val="18"/>
+          <w:lang w:val="en-US" w:eastAsia="de-DE"/>
+        </w:rPr>
+        <w:t>Conducting performance analysis and performance tuning</w:t>
+      </w:r>
+    </w:p>
+    <w:p>
+      <w:pPr>
+        <w:pStyle w:val="ListParagraph"/>
+        <w:numPr>
+          <w:ilvl w:val="0"/>
+          <w:numId w:val="1"/>
+        </w:numPr>
+        <w:ind w:left="2700" w:right="0" w:hanging="264"/>
+        <w:rPr/>
+      </w:pPr>
+      <w:r>
+        <w:rPr>
+          <w:rFonts w:eastAsia="Times New Roman" w:cs="Calibri" w:ascii="Calibri" w:hAnsi="Calibri"/>
+          <w:color w:val="000000"/>
+          <w:sz w:val="18"/>
+          <w:szCs w:val="18"/>
+          <w:lang w:val="en-US" w:eastAsia="de-DE"/>
+        </w:rPr>
+        <w:t>Writing and updating technical documentation</w:t>
+      </w:r>
+    </w:p>
+    <w:p>
+      <w:pPr>
+        <w:pStyle w:val="ListParagraph"/>
+        <w:numPr>
+          <w:ilvl w:val="0"/>
+          <w:numId w:val="1"/>
+        </w:numPr>
+        <w:ind w:left="2700" w:right="0" w:hanging="264"/>
+        <w:rPr/>
+      </w:pPr>
+      <w:r>
+        <w:rPr>
+          <w:rFonts w:eastAsia="Times New Roman" w:cs="Calibri" w:ascii="Calibri" w:hAnsi="Calibri"/>
+          <w:color w:val="000000"/>
+          <w:sz w:val="18"/>
+          <w:szCs w:val="18"/>
+          <w:lang w:val="en-US" w:eastAsia="de-DE"/>
+        </w:rPr>
+        <w:t>Participating in the digital transformation innovation of the company</w:t>
+      </w:r>
+    </w:p>
+    <w:p>
+      <w:pPr>
+        <w:pStyle w:val="ListParagraph"/>
+        <w:numPr>
+          <w:ilvl w:val="0"/>
+          <w:numId w:val="1"/>
+        </w:numPr>
+        <w:ind w:left="2700" w:right="0" w:hanging="264"/>
+        <w:rPr/>
+      </w:pPr>
+      <w:r>
+        <w:rPr>
+          <w:rFonts w:eastAsia="Times New Roman" w:cs="Calibri" w:ascii="Calibri" w:hAnsi="Calibri"/>
+          <w:color w:val="000000"/>
+          <w:sz w:val="18"/>
+          <w:szCs w:val="18"/>
+          <w:lang w:val="en-US" w:eastAsia="de-DE"/>
+        </w:rPr>
+        <w:t>Remote work experience in a dynamic environment</w:t>
+      </w:r>
+    </w:p>
+    <w:p>
+      <w:pPr>
+        <w:pStyle w:val="Normal"/>
+        <w:rPr>
+          <w:rStyle w:val="DatesChar"/>
+          <w:rFonts w:ascii="Calibri" w:hAnsi="Calibri"/>
+          <w:sz w:val="18"/>
+          <w:szCs w:val="18"/>
+          <w:lang w:val="en-US"/>
+        </w:rPr>
+      </w:pPr>
+      <w:r>
+        <w:rPr>
+          <w:rFonts w:ascii="Calibri" w:hAnsi="Calibri"/>
+          <w:sz w:val="18"/>
+          <w:szCs w:val="18"/>
+          <w:lang w:val="en-US"/>
+        </w:rPr>
+      </w:r>
+    </w:p>
+    <w:p>
+      <w:pPr>
+        <w:pStyle w:val="Normal"/>
+        <w:tabs>
+          <w:tab w:val="clear" w:pos="720"/>
+          <w:tab w:val="left" w:pos="2410" w:leader="none"/>
+        </w:tabs>
+        <w:spacing w:lineRule="atLeast" w:line="220"/>
         <w:ind w:left="2410" w:right="0" w:hanging="2410"/>
         <w:rPr/>
       </w:pPr>
@@ -2185,7 +1649,7 @@
           <w:szCs w:val="18"/>
           <w:lang w:val="en-US"/>
         </w:rPr>
-        <w:t>11.2018 – 01.2019</w:t>
+        <w:t>08.2019 – 12.2019</w:t>
       </w:r>
       <w:r>
         <w:rPr>
@@ -2195,6 +1659,358 @@
           <w:lang w:val="en-US" w:eastAsia="de-DE"/>
         </w:rPr>
         <w:tab/>
+      </w:r>
+      <w:r>
+        <w:rPr>
+          <w:rStyle w:val="CompanyChar"/>
+          <w:rFonts w:eastAsia="Calibri" w:cs="Calibri" w:ascii="Calibri" w:hAnsi="Calibri"/>
+          <w:sz w:val="18"/>
+          <w:szCs w:val="18"/>
+          <w:lang w:val="en-US"/>
+        </w:rPr>
+        <w:t>DHL International GmbH – Prague, Czechia</w:t>
+      </w:r>
+    </w:p>
+    <w:p>
+      <w:pPr>
+        <w:pStyle w:val="Position"/>
+        <w:rPr/>
+      </w:pPr>
+      <w:r>
+        <w:rPr>
+          <w:rFonts w:cs="Calibri" w:ascii="Calibri" w:hAnsi="Calibri"/>
+          <w:sz w:val="18"/>
+          <w:szCs w:val="18"/>
+          <w:lang w:val="en-US"/>
+        </w:rPr>
+        <w:tab/>
+        <w:t xml:space="preserve">Senior </w:t>
+      </w:r>
+      <w:r>
+        <w:rPr>
+          <w:rStyle w:val="CompanyChar"/>
+          <w:rFonts w:eastAsia="Calibri" w:cs="Calibri" w:ascii="Calibri" w:hAnsi="Calibri"/>
+          <w:b/>
+          <w:caps w:val="false"/>
+          <w:smallCaps w:val="false"/>
+          <w:spacing w:val="0"/>
+          <w:sz w:val="18"/>
+          <w:szCs w:val="18"/>
+          <w:lang w:val="en-US"/>
+        </w:rPr>
+        <w:t>Software Engineer – Contract</w:t>
+      </w:r>
+    </w:p>
+    <w:p>
+      <w:pPr>
+        <w:pStyle w:val="ListParagraph"/>
+        <w:numPr>
+          <w:ilvl w:val="0"/>
+          <w:numId w:val="1"/>
+        </w:numPr>
+        <w:ind w:left="2700" w:right="0" w:hanging="264"/>
+        <w:rPr/>
+      </w:pPr>
+      <w:r>
+        <w:rPr>
+          <w:rFonts w:cs="Calibri" w:ascii="Calibri" w:hAnsi="Calibri"/>
+          <w:sz w:val="18"/>
+          <w:szCs w:val="18"/>
+          <w:lang w:val="en-US"/>
+        </w:rPr>
+        <w:t>Programming of a Big Data driven scheduling application loading data into global application designed to support the sales process using the cloud architectures and relational databases / data warehouse (Java 8, JDBC, Apache Tomcat, Spring Boot, Oracle 12g, Ehcache, HikariCP, Teradata Vantage, MyBatis, Amazon Web Services S3, AWS SDK)</w:t>
+      </w:r>
+    </w:p>
+    <w:p>
+      <w:pPr>
+        <w:pStyle w:val="Normal"/>
+        <w:numPr>
+          <w:ilvl w:val="0"/>
+          <w:numId w:val="1"/>
+        </w:numPr>
+        <w:ind w:left="2700" w:right="0" w:hanging="264"/>
+        <w:rPr/>
+      </w:pPr>
+      <w:r>
+        <w:rPr>
+          <w:rFonts w:ascii="Calibri" w:hAnsi="Calibri"/>
+          <w:sz w:val="18"/>
+        </w:rPr>
+        <w:t>Delivering together with external vendors a high quality customers performance reporting application analysing and reporting operational logistics performance from a global to facility level including the target transit time (Java 8, Apache Tomcat, Spring Boot, Oracle 12g, Red Hat Enterprise Linux 7)</w:t>
+      </w:r>
+    </w:p>
+    <w:p>
+      <w:pPr>
+        <w:pStyle w:val="Normal"/>
+        <w:numPr>
+          <w:ilvl w:val="0"/>
+          <w:numId w:val="1"/>
+        </w:numPr>
+        <w:ind w:left="2700" w:right="0" w:hanging="264"/>
+        <w:rPr/>
+      </w:pPr>
+      <w:r>
+        <w:rPr>
+          <w:rFonts w:ascii="Calibri" w:hAnsi="Calibri"/>
+          <w:sz w:val="18"/>
+        </w:rPr>
+        <w:t>Working on a highly scalable enterprise software generating daily / weekly call plans (Java 8, Apache Tomcat, Spring Boot, Oracle 12g, Red Hat Enterprise Linux 7)</w:t>
+      </w:r>
+    </w:p>
+    <w:p>
+      <w:pPr>
+        <w:pStyle w:val="Normal"/>
+        <w:tabs>
+          <w:tab w:val="clear" w:pos="720"/>
+          <w:tab w:val="left" w:pos="2410" w:leader="none"/>
+        </w:tabs>
+        <w:spacing w:lineRule="atLeast" w:line="220"/>
+        <w:ind w:left="0" w:right="0" w:hanging="0"/>
+        <w:rPr>
+          <w:rStyle w:val="DatesChar"/>
+          <w:rFonts w:ascii="Calibri" w:hAnsi="Calibri"/>
+          <w:sz w:val="18"/>
+          <w:szCs w:val="18"/>
+          <w:lang w:val="en-US"/>
+        </w:rPr>
+      </w:pPr>
+      <w:r>
+        <w:rPr>
+          <w:rFonts w:ascii="Calibri" w:hAnsi="Calibri"/>
+          <w:sz w:val="18"/>
+          <w:szCs w:val="18"/>
+          <w:lang w:val="en-US"/>
+        </w:rPr>
+      </w:r>
+    </w:p>
+    <w:p>
+      <w:pPr>
+        <w:pStyle w:val="Normal"/>
+        <w:tabs>
+          <w:tab w:val="clear" w:pos="720"/>
+          <w:tab w:val="left" w:pos="2410" w:leader="none"/>
+        </w:tabs>
+        <w:spacing w:lineRule="atLeast" w:line="220"/>
+        <w:ind w:left="0" w:right="0" w:hanging="0"/>
+        <w:rPr/>
+      </w:pPr>
+      <w:r>
+        <w:rPr>
+          <w:rStyle w:val="DatesChar"/>
+          <w:rFonts w:eastAsia="Calibri" w:cs="Calibri" w:ascii="Calibri" w:hAnsi="Calibri"/>
+          <w:sz w:val="18"/>
+          <w:szCs w:val="18"/>
+          <w:lang w:val="en-US"/>
+        </w:rPr>
+        <w:t>04.2019 – 08.2019</w:t>
+      </w:r>
+      <w:r>
+        <w:rPr>
+          <w:rFonts w:eastAsia="Times New Roman" w:cs="Calibri" w:ascii="Calibri" w:hAnsi="Calibri"/>
+          <w:sz w:val="18"/>
+          <w:szCs w:val="18"/>
+          <w:lang w:val="en-US" w:eastAsia="de-DE"/>
+        </w:rPr>
+        <w:tab/>
+      </w:r>
+      <w:r>
+        <w:rPr>
+          <w:rStyle w:val="CompanyChar"/>
+          <w:rFonts w:eastAsia="Calibri" w:cs="Calibri" w:ascii="Calibri" w:hAnsi="Calibri"/>
+          <w:sz w:val="18"/>
+          <w:szCs w:val="18"/>
+          <w:lang w:val="en-US"/>
+        </w:rPr>
+        <w:t>Broadcom Inc. – Prague, Czechia</w:t>
+      </w:r>
+    </w:p>
+    <w:p>
+      <w:pPr>
+        <w:pStyle w:val="Position"/>
+        <w:rPr/>
+      </w:pPr>
+      <w:r>
+        <w:rPr>
+          <w:rFonts w:cs="Calibri" w:ascii="Calibri" w:hAnsi="Calibri"/>
+          <w:sz w:val="18"/>
+          <w:szCs w:val="18"/>
+          <w:lang w:val="en-US"/>
+        </w:rPr>
+        <w:tab/>
+        <w:t>Full Stack</w:t>
+      </w:r>
+      <w:r>
+        <w:rPr>
+          <w:rStyle w:val="CompanyChar"/>
+          <w:rFonts w:eastAsia="Calibri" w:cs="Calibri" w:ascii="Calibri" w:hAnsi="Calibri"/>
+          <w:b/>
+          <w:caps w:val="false"/>
+          <w:smallCaps w:val="false"/>
+          <w:spacing w:val="0"/>
+          <w:sz w:val="18"/>
+          <w:szCs w:val="18"/>
+          <w:lang w:val="en-US"/>
+        </w:rPr>
+        <w:t xml:space="preserve"> Developer – Contract</w:t>
+      </w:r>
+    </w:p>
+    <w:p>
+      <w:pPr>
+        <w:pStyle w:val="Normal"/>
+        <w:numPr>
+          <w:ilvl w:val="0"/>
+          <w:numId w:val="1"/>
+        </w:numPr>
+        <w:ind w:left="2700" w:right="0" w:hanging="264"/>
+        <w:rPr/>
+      </w:pPr>
+      <w:r>
+        <w:rPr>
+          <w:rFonts w:ascii="Calibri" w:hAnsi="Calibri"/>
+          <w:sz w:val="18"/>
+        </w:rPr>
+        <w:t>Conducting innovative research and development of the new mainframe products and their APIs (Java 8, Lombok, Mockito, Spring Boot, SLF4J, JUnit, Jacoco, Jersey, Guava, Apache Velocity, Apache Commons, SonarQube, Endevor, IBM z/OS, Git)</w:t>
+      </w:r>
+      <w:bookmarkStart w:id="5" w:name="__DdeLink__236_2407804596"/>
+    </w:p>
+    <w:p>
+      <w:pPr>
+        <w:pStyle w:val="Normal"/>
+        <w:numPr>
+          <w:ilvl w:val="0"/>
+          <w:numId w:val="1"/>
+        </w:numPr>
+        <w:ind w:left="2700" w:right="0" w:hanging="264"/>
+        <w:rPr/>
+      </w:pPr>
+      <w:r>
+        <w:rPr>
+          <w:rFonts w:ascii="Calibri" w:hAnsi="Calibri"/>
+          <w:sz w:val="18"/>
+        </w:rPr>
+        <w:t>Developing a modern Cucumber End To End integration testing suite (Cucumber JVM, Selenium, test automation)</w:t>
+      </w:r>
+    </w:p>
+    <w:p>
+      <w:pPr>
+        <w:pStyle w:val="Normal"/>
+        <w:numPr>
+          <w:ilvl w:val="0"/>
+          <w:numId w:val="1"/>
+        </w:numPr>
+        <w:ind w:left="2700" w:right="0" w:hanging="264"/>
+        <w:rPr/>
+      </w:pPr>
+      <w:r>
+        <w:rPr>
+          <w:rFonts w:ascii="Calibri" w:hAnsi="Calibri"/>
+          <w:sz w:val="18"/>
+        </w:rPr>
+        <w:t>Effectively creating a Jenkins Continuous Integration build pipeline including a front end validation (eslint)</w:t>
+      </w:r>
+    </w:p>
+    <w:p>
+      <w:pPr>
+        <w:pStyle w:val="Normal"/>
+        <w:numPr>
+          <w:ilvl w:val="0"/>
+          <w:numId w:val="1"/>
+        </w:numPr>
+        <w:ind w:left="2700" w:right="0" w:hanging="264"/>
+        <w:rPr/>
+      </w:pPr>
+      <w:r>
+        <w:rPr>
+          <w:rFonts w:ascii="Calibri" w:hAnsi="Calibri"/>
+          <w:sz w:val="18"/>
+        </w:rPr>
+        <w:t>Making impact on the technical debt and major deficiencies in the React front end which has enabled the project delivery and for the product to enter the MVP lifecycle phase</w:t>
+      </w:r>
+    </w:p>
+    <w:p>
+      <w:pPr>
+        <w:pStyle w:val="Normal"/>
+        <w:numPr>
+          <w:ilvl w:val="0"/>
+          <w:numId w:val="1"/>
+        </w:numPr>
+        <w:ind w:left="2700" w:right="0" w:hanging="264"/>
+        <w:rPr/>
+      </w:pPr>
+      <w:bookmarkEnd w:id="5"/>
+      <w:r>
+        <w:rPr>
+          <w:rFonts w:ascii="Calibri" w:hAnsi="Calibri"/>
+          <w:sz w:val="18"/>
+        </w:rPr>
+        <w:t>Leading the front end development and mentoring / training the junior team member (s) including code reviews and technical knowledge / technical skills transfer</w:t>
+      </w:r>
+    </w:p>
+    <w:p>
+      <w:pPr>
+        <w:pStyle w:val="Normal"/>
+        <w:tabs>
+          <w:tab w:val="clear" w:pos="720"/>
+          <w:tab w:val="left" w:pos="2410" w:leader="none"/>
+        </w:tabs>
+        <w:spacing w:lineRule="atLeast" w:line="220"/>
+        <w:ind w:left="2410" w:right="0" w:hanging="2410"/>
+        <w:rPr>
+          <w:rStyle w:val="DatesChar"/>
+          <w:rFonts w:ascii="Calibri" w:hAnsi="Calibri"/>
+          <w:sz w:val="18"/>
+          <w:szCs w:val="18"/>
+          <w:lang w:val="en-US"/>
+        </w:rPr>
+      </w:pPr>
+      <w:r>
+        <w:rPr>
+          <w:rFonts w:ascii="Calibri" w:hAnsi="Calibri"/>
+          <w:sz w:val="18"/>
+          <w:szCs w:val="18"/>
+          <w:lang w:val="en-US"/>
+        </w:rPr>
+      </w:r>
+    </w:p>
+    <w:p>
+      <w:pPr>
+        <w:pStyle w:val="Normal"/>
+        <w:tabs>
+          <w:tab w:val="clear" w:pos="720"/>
+          <w:tab w:val="left" w:pos="2410" w:leader="none"/>
+        </w:tabs>
+        <w:spacing w:lineRule="atLeast" w:line="220"/>
+        <w:ind w:left="2410" w:right="0" w:hanging="2410"/>
+        <w:rPr/>
+      </w:pPr>
+      <w:r>
+        <w:rPr>
+          <w:rStyle w:val="DatesChar"/>
+          <w:rFonts w:eastAsia="Calibri" w:cs="Calibri" w:ascii="Calibri" w:hAnsi="Calibri"/>
+          <w:sz w:val="18"/>
+          <w:szCs w:val="18"/>
+          <w:lang w:val="en-US"/>
+        </w:rPr>
+        <w:t>04.2018 – 04.2019</w:t>
+      </w:r>
+      <w:r>
+        <w:rPr>
+          <w:rFonts w:eastAsia="Times New Roman" w:cs="Calibri" w:ascii="Calibri" w:hAnsi="Calibri"/>
+          <w:sz w:val="18"/>
+          <w:szCs w:val="18"/>
+          <w:lang w:val="en-US" w:eastAsia="de-DE"/>
+        </w:rPr>
+        <w:tab/>
+      </w:r>
+      <w:r>
+        <w:rPr>
+          <w:rStyle w:val="CompanyChar"/>
+          <w:rFonts w:eastAsia="Calibri" w:cs="Calibri" w:ascii="Calibri" w:hAnsi="Calibri"/>
+          <w:sz w:val="18"/>
+          <w:szCs w:val="18"/>
+          <w:lang w:val="en-US"/>
+        </w:rPr>
+        <w:t>A</w:t>
       </w:r>
       <w:r>
         <w:rPr>
@@ -2209,7 +2025,32 @@
           <w:szCs w:val="18"/>
           <w:lang w:val="en-US" w:eastAsia="de-DE" w:bidi="ar-SA"/>
         </w:rPr>
-        <w:t>ICZ N.V.</w:t>
+        <w:t>maris</w:t>
+      </w:r>
+      <w:r>
+        <w:rPr>
+          <w:rStyle w:val="CompanyChar"/>
+          <w:rFonts w:eastAsia="Calibri" w:cs="Calibri" w:ascii="Calibri" w:hAnsi="Calibri"/>
+          <w:sz w:val="18"/>
+          <w:szCs w:val="18"/>
+          <w:lang w:val="en-US"/>
+        </w:rPr>
+        <w:t xml:space="preserve"> C</w:t>
+      </w:r>
+      <w:r>
+        <w:rPr>
+          <w:rStyle w:val="CompanyChar"/>
+          <w:rFonts w:eastAsia="Calibri" w:cs="Calibri" w:ascii="Calibri" w:hAnsi="Calibri"/>
+          <w:b/>
+          <w:caps/>
+          <w:color w:val="auto"/>
+          <w:spacing w:val="10"/>
+          <w:kern w:val="0"/>
+          <w:sz w:val="18"/>
+          <w:szCs w:val="18"/>
+          <w:lang w:val="en-US" w:eastAsia="de-DE" w:bidi="ar-SA"/>
+        </w:rPr>
+        <w:t>onsulting</w:t>
       </w:r>
       <w:r>
         <w:rPr>
@@ -2225,9 +2066,141 @@
     <w:p>
       <w:pPr>
         <w:pStyle w:val="Position"/>
-        <w:ind w:left="2436" w:right="0" w:hanging="0"/>
-        <w:rPr/>
-      </w:pPr>
+        <w:ind w:left="2700" w:right="0" w:hanging="264"/>
+        <w:rPr/>
+      </w:pPr>
+      <w:r>
+        <w:rPr>
+          <w:rStyle w:val="CompanyChar"/>
+          <w:rFonts w:eastAsia="Calibri" w:cs="Calibri" w:ascii="Calibri" w:hAnsi="Calibri"/>
+          <w:b/>
+          <w:caps w:val="false"/>
+          <w:smallCaps w:val="false"/>
+          <w:spacing w:val="0"/>
+          <w:sz w:val="18"/>
+          <w:szCs w:val="18"/>
+          <w:lang w:val="en-US"/>
+        </w:rPr>
+        <w:t>Consultant – Full-time</w:t>
+      </w:r>
+    </w:p>
+    <w:p>
+      <w:pPr>
+        <w:pStyle w:val="Normal"/>
+        <w:numPr>
+          <w:ilvl w:val="0"/>
+          <w:numId w:val="1"/>
+        </w:numPr>
+        <w:ind w:left="2700" w:right="0" w:hanging="264"/>
+        <w:rPr/>
+      </w:pPr>
+      <w:r>
+        <w:rPr>
+          <w:rFonts w:ascii="Calibri" w:hAnsi="Calibri"/>
+          <w:sz w:val="18"/>
+        </w:rPr>
+        <w:t>Developing a collaborative bidding platform (Java 11, Maven, Spring MVC, JUnit, Mockito, Hibernate / JPA, PostgreSQL, Angular 7, Protractor, NG-ZORRO, Node.js, Red Hat Enterprise Linux 7)</w:t>
+      </w:r>
+    </w:p>
+    <w:p>
+      <w:pPr>
+        <w:pStyle w:val="Normal"/>
+        <w:numPr>
+          <w:ilvl w:val="0"/>
+          <w:numId w:val="1"/>
+        </w:numPr>
+        <w:ind w:left="2700" w:right="0" w:hanging="264"/>
+        <w:rPr/>
+      </w:pPr>
+      <w:r>
+        <w:rPr>
+          <w:rFonts w:ascii="Calibri" w:hAnsi="Calibri"/>
+          <w:sz w:val="18"/>
+        </w:rPr>
+        <w:t>Working on internal IT projects (ASP.NET MVC 5, jQuery, modular JS, xUnit.NET, Moq)</w:t>
+      </w:r>
+    </w:p>
+    <w:p>
+      <w:pPr>
+        <w:pStyle w:val="Normal"/>
+        <w:tabs>
+          <w:tab w:val="clear" w:pos="720"/>
+          <w:tab w:val="left" w:pos="2410" w:leader="none"/>
+        </w:tabs>
+        <w:spacing w:lineRule="atLeast" w:line="220"/>
+        <w:ind w:left="2410" w:right="0" w:hanging="2410"/>
+        <w:rPr>
+          <w:rStyle w:val="DatesChar"/>
+          <w:rFonts w:ascii="Calibri" w:hAnsi="Calibri"/>
+          <w:sz w:val="18"/>
+          <w:szCs w:val="18"/>
+          <w:lang w:val="en-US"/>
+        </w:rPr>
+      </w:pPr>
+      <w:r>
+        <w:rPr>
+          <w:rFonts w:ascii="Calibri" w:hAnsi="Calibri"/>
+          <w:sz w:val="18"/>
+          <w:szCs w:val="18"/>
+          <w:lang w:val="en-US"/>
+        </w:rPr>
+      </w:r>
+    </w:p>
+    <w:p>
+      <w:pPr>
+        <w:pStyle w:val="Normal"/>
+        <w:tabs>
+          <w:tab w:val="clear" w:pos="720"/>
+          <w:tab w:val="left" w:pos="2410" w:leader="none"/>
+        </w:tabs>
+        <w:spacing w:lineRule="atLeast" w:line="220"/>
+        <w:ind w:left="2410" w:right="0" w:hanging="2410"/>
+        <w:rPr/>
+      </w:pPr>
+      <w:r>
+        <w:rPr>
+          <w:rStyle w:val="DatesChar"/>
+          <w:rFonts w:eastAsia="Calibri" w:cs="Calibri" w:ascii="Calibri" w:hAnsi="Calibri"/>
+          <w:sz w:val="18"/>
+          <w:szCs w:val="18"/>
+          <w:lang w:val="en-US"/>
+        </w:rPr>
+        <w:t>02.2019 – 04.2019</w:t>
+      </w:r>
+      <w:r>
+        <w:rPr>
+          <w:rFonts w:eastAsia="Times New Roman" w:cs="Calibri" w:ascii="Calibri" w:hAnsi="Calibri"/>
+          <w:sz w:val="18"/>
+          <w:szCs w:val="18"/>
+          <w:lang w:val="en-US" w:eastAsia="de-DE"/>
+        </w:rPr>
+        <w:tab/>
+      </w:r>
+      <w:r>
+        <w:rPr>
+          <w:rStyle w:val="CompanyChar"/>
+          <w:rFonts w:eastAsia="Calibri" w:cs="Calibri" w:ascii="Calibri" w:hAnsi="Calibri"/>
+          <w:sz w:val="18"/>
+          <w:szCs w:val="18"/>
+          <w:lang w:val="en-US"/>
+        </w:rPr>
+        <w:t>Erste Group Bank AG – PRAGUE, CZECHIA</w:t>
+      </w:r>
+    </w:p>
+    <w:p>
+      <w:pPr>
+        <w:pStyle w:val="Position"/>
+        <w:rPr/>
+      </w:pPr>
+      <w:r>
+        <w:rPr>
+          <w:rFonts w:cs="Calibri" w:ascii="Calibri" w:hAnsi="Calibri"/>
+          <w:sz w:val="18"/>
+          <w:szCs w:val="18"/>
+          <w:lang w:val="en-US"/>
+        </w:rPr>
+        <w:tab/>
+      </w:r>
       <w:r>
         <w:rPr>
           <w:rStyle w:val="CompanyChar"/>
@@ -2242,7 +2215,7 @@
           <w:szCs w:val="18"/>
           <w:lang w:val="en-US" w:eastAsia="de-DE" w:bidi="ar-SA"/>
         </w:rPr>
-        <w:t>Web Developer</w:t>
+        <w:t>Java Developer</w:t>
       </w:r>
       <w:r>
         <w:rPr>
@@ -2256,8 +2229,131 @@
           <w:szCs w:val="18"/>
           <w:lang w:val="en-US"/>
         </w:rPr>
-        <w:t xml:space="preserve"> – </w:t>
-      </w:r>
+        <w:t xml:space="preserve"> – Contract</w:t>
+      </w:r>
+    </w:p>
+    <w:p>
+      <w:pPr>
+        <w:pStyle w:val="Normal"/>
+        <w:numPr>
+          <w:ilvl w:val="0"/>
+          <w:numId w:val="1"/>
+        </w:numPr>
+        <w:ind w:left="2700" w:right="0" w:hanging="264"/>
+        <w:rPr/>
+      </w:pPr>
+      <w:r>
+        <w:rPr>
+          <w:rFonts w:ascii="Calibri" w:hAnsi="Calibri"/>
+          <w:sz w:val="18"/>
+        </w:rPr>
+        <w:t>Developing an automation bot for detection of inactive user/trading accounts based on the business analysis (Java 8, Log4j, SLF4J, Oracle Linux 7, Maven)</w:t>
+      </w:r>
+    </w:p>
+    <w:p>
+      <w:pPr>
+        <w:pStyle w:val="Normal"/>
+        <w:ind w:left="2436" w:right="0" w:hanging="0"/>
+        <w:rPr>
+          <w:rStyle w:val="CompanyChar"/>
+          <w:rFonts w:ascii="Calibri" w:hAnsi="Calibri"/>
+          <w:sz w:val="18"/>
+          <w:szCs w:val="18"/>
+          <w:lang w:val="en-US"/>
+        </w:rPr>
+      </w:pPr>
+      <w:r>
+        <w:rPr>
+          <w:rFonts w:ascii="Calibri" w:hAnsi="Calibri"/>
+          <w:sz w:val="18"/>
+          <w:szCs w:val="18"/>
+          <w:lang w:val="en-US"/>
+        </w:rPr>
+      </w:r>
+    </w:p>
+    <w:p>
+      <w:pPr>
+        <w:pStyle w:val="Normal"/>
+        <w:tabs>
+          <w:tab w:val="clear" w:pos="720"/>
+          <w:tab w:val="left" w:pos="2410" w:leader="none"/>
+        </w:tabs>
+        <w:spacing w:lineRule="atLeast" w:line="220"/>
+        <w:ind w:left="2410" w:right="0" w:hanging="2410"/>
+        <w:rPr>
+          <w:rStyle w:val="DatesChar"/>
+          <w:rFonts w:ascii="Calibri" w:hAnsi="Calibri" w:eastAsia="Calibri" w:cs="Calibri"/>
+          <w:sz w:val="18"/>
+          <w:szCs w:val="18"/>
+          <w:lang w:val="en-US"/>
+        </w:rPr>
+      </w:pPr>
+      <w:r>
+        <w:rPr/>
+      </w:r>
+    </w:p>
+    <w:p>
+      <w:pPr>
+        <w:pStyle w:val="Normal"/>
+        <w:tabs>
+          <w:tab w:val="clear" w:pos="720"/>
+          <w:tab w:val="left" w:pos="2410" w:leader="none"/>
+        </w:tabs>
+        <w:spacing w:lineRule="atLeast" w:line="220"/>
+        <w:ind w:left="2410" w:right="0" w:hanging="2410"/>
+        <w:rPr/>
+      </w:pPr>
+      <w:r>
+        <w:rPr>
+          <w:rStyle w:val="DatesChar"/>
+          <w:rFonts w:eastAsia="Calibri" w:cs="Calibri" w:ascii="Calibri" w:hAnsi="Calibri"/>
+          <w:sz w:val="18"/>
+          <w:szCs w:val="18"/>
+          <w:lang w:val="en-US"/>
+        </w:rPr>
+        <w:t>12.2018 – 02.2019</w:t>
+      </w:r>
+      <w:r>
+        <w:rPr>
+          <w:rFonts w:eastAsia="Times New Roman" w:cs="Calibri" w:ascii="Calibri" w:hAnsi="Calibri"/>
+          <w:sz w:val="18"/>
+          <w:szCs w:val="18"/>
+          <w:lang w:val="en-US" w:eastAsia="de-DE"/>
+        </w:rPr>
+        <w:tab/>
+      </w:r>
+      <w:r>
+        <w:rPr>
+          <w:rStyle w:val="CompanyChar"/>
+          <w:rFonts w:eastAsia="Calibri" w:cs="Calibri" w:ascii="Calibri" w:hAnsi="Calibri"/>
+          <w:b/>
+          <w:caps/>
+          <w:color w:val="auto"/>
+          <w:spacing w:val="10"/>
+          <w:kern w:val="0"/>
+          <w:sz w:val="18"/>
+          <w:szCs w:val="18"/>
+          <w:lang w:val="en-US" w:eastAsia="de-DE" w:bidi="ar-SA"/>
+        </w:rPr>
+        <w:t>KBC Group N.V.</w:t>
+      </w:r>
+      <w:r>
+        <w:rPr>
+          <w:rStyle w:val="CompanyChar"/>
+          <w:rFonts w:eastAsia="Calibri" w:cs="Calibri" w:ascii="Calibri" w:hAnsi="Calibri"/>
+          <w:sz w:val="18"/>
+          <w:szCs w:val="18"/>
+          <w:lang w:val="en-US"/>
+        </w:rPr>
+        <w:t xml:space="preserve"> – PRAGUE, CZECHIA</w:t>
+      </w:r>
+    </w:p>
+    <w:p>
+      <w:pPr>
+        <w:pStyle w:val="Position"/>
+        <w:ind w:left="2436" w:right="0" w:hanging="0"/>
+        <w:rPr/>
+      </w:pPr>
       <w:r>
         <w:rPr>
           <w:rStyle w:val="CompanyChar"/>
@@ -2272,7 +2368,21 @@
           <w:szCs w:val="18"/>
           <w:lang w:val="en-US" w:eastAsia="de-DE" w:bidi="ar-SA"/>
         </w:rPr>
-        <w:t>Contract</w:t>
+        <w:t>Java Developer</w:t>
+      </w:r>
+      <w:r>
+        <w:rPr>
+          <w:rStyle w:val="CompanyChar"/>
+          <w:rFonts w:eastAsia="Calibri" w:cs="Calibri" w:ascii="Calibri" w:hAnsi="Calibri"/>
+          <w:b/>
+          <w:caps w:val="false"/>
+          <w:smallCaps w:val="false"/>
+          <w:spacing w:val="0"/>
+          <w:sz w:val="18"/>
+          <w:szCs w:val="18"/>
+          <w:lang w:val="en-US"/>
+        </w:rPr>
+        <w:t xml:space="preserve"> – Contract</w:t>
       </w:r>
     </w:p>
     <w:p>
@@ -2290,7 +2400,25 @@
           <w:rFonts w:ascii="Calibri" w:hAnsi="Calibri"/>
           <w:sz w:val="18"/>
         </w:rPr>
-        <w:t>Working on public sector websites including mobile applications and the API (ASP.NET MVC 5, WebForms, Web Services, WCF, jQuery, iTextSharp, Microsoft Team Foundation Server, Microsoft Azure, Microsoft SQL Server DB)</w:t>
+        <w:t>Complex systems programming and solving technical issues of a forex trading reporting service (Java 8, Apache Commons IO / Codec / Lang, Log4j, SLF4J, Dom4J, Guava, Oracle Linux 7, Maven)</w:t>
+      </w:r>
+    </w:p>
+    <w:p>
+      <w:pPr>
+        <w:pStyle w:val="Normal"/>
+        <w:numPr>
+          <w:ilvl w:val="0"/>
+          <w:numId w:val="1"/>
+        </w:numPr>
+        <w:ind w:left="2700" w:right="0" w:hanging="264"/>
+        <w:rPr/>
+      </w:pPr>
+      <w:r>
+        <w:rPr>
+          <w:rFonts w:ascii="Calibri" w:hAnsi="Calibri"/>
+          <w:sz w:val="18"/>
+        </w:rPr>
+        <w:t>Developing an automation script for parsing and processing imported banking clients data using banking specific frameworks (Python 2.7, Murex MX.3, Red Hat Enterprise Linux 7)</w:t>
       </w:r>
     </w:p>
     <w:p>
@@ -2310,7 +2438,28 @@
           <w:szCs w:val="18"/>
           <w:lang w:val="en-US"/>
         </w:rPr>
-        <w:t>Maintaining the production systems operations</w:t>
+        <w:t>Familiarity with financial engineering and trading systems</w:t>
+      </w:r>
+    </w:p>
+    <w:p>
+      <w:pPr>
+        <w:pStyle w:val="Normal"/>
+        <w:ind w:left="2436" w:right="0" w:hanging="0"/>
+        <w:rPr>
+          <w:rStyle w:val="CompanyChar"/>
+          <w:rFonts w:ascii="Calibri" w:hAnsi="Calibri"/>
+          <w:sz w:val="18"/>
+          <w:szCs w:val="18"/>
+          <w:lang w:val="en-US"/>
+        </w:rPr>
+      </w:pPr>
+      <w:r>
+        <w:rPr>
+          <w:rFonts w:ascii="Calibri" w:hAnsi="Calibri"/>
+          <w:sz w:val="18"/>
+          <w:szCs w:val="18"/>
+          <w:lang w:val="en-US"/>
+        </w:rPr>
       </w:r>
     </w:p>
     <w:p>
@@ -2321,6 +2470,7 @@
           <w:tab w:val="left" w:pos="2410" w:leader="none"/>
         </w:tabs>
         <w:spacing w:lineRule="atLeast" w:line="220"/>
+        <w:ind w:left="2410" w:right="0" w:hanging="2410"/>
         <w:rPr/>
       </w:pPr>
       <w:r>
@@ -2331,29 +2481,7 @@
           <w:szCs w:val="18"/>
           <w:lang w:val="en-US"/>
         </w:rPr>
-        <w:tab/>
-      </w:r>
-    </w:p>
-    <w:p>
-      <w:pPr>
-        <w:pStyle w:val="Normal"/>
-        <w:tabs>
-          <w:tab w:val="clear" w:pos="720"/>
-          <w:tab w:val="left" w:pos="2410" w:leader="none"/>
-        </w:tabs>
-        <w:spacing w:lineRule="atLeast" w:line="220"/>
-        <w:ind w:left="0" w:right="0" w:hanging="0"/>
-        <w:rPr/>
-      </w:pPr>
-      <w:r>
-        <w:rPr>
-          <w:rStyle w:val="DatesChar"/>
-          <w:rFonts w:eastAsia="Calibri" w:cs="Calibri" w:ascii="Calibri" w:hAnsi="Calibri"/>
-          <w:sz w:val="18"/>
-          <w:szCs w:val="18"/>
-          <w:lang w:val="en-US"/>
-        </w:rPr>
-        <w:t>02.2018 – 03.2018</w:t>
+        <w:t>11.2018 – 01.2019</w:t>
       </w:r>
       <w:r>
         <w:rPr>
@@ -2377,52 +2505,23 @@
           <w:szCs w:val="18"/>
           <w:lang w:val="en-US" w:eastAsia="de-DE" w:bidi="ar-SA"/>
         </w:rPr>
-        <w:t>Hewlett-Packard Enterprise</w:t>
-      </w:r>
-      <w:r>
-        <w:rPr>
-          <w:rStyle w:val="CompanyChar"/>
-          <w:rFonts w:eastAsia="Calibri" w:cs="Calibri" w:ascii="Calibri" w:hAnsi="Calibri"/>
-          <w:sz w:val="18"/>
-          <w:szCs w:val="18"/>
-          <w:lang w:val="en-US"/>
-        </w:rPr>
-        <w:t xml:space="preserve"> – </w:t>
-      </w:r>
-      <w:r>
-        <w:rPr>
-          <w:rStyle w:val="CompanyChar"/>
-          <w:rFonts w:eastAsia="Calibri" w:cs="Calibri" w:ascii="Calibri" w:hAnsi="Calibri"/>
-          <w:b/>
-          <w:caps/>
-          <w:color w:val="auto"/>
-          <w:spacing w:val="10"/>
-          <w:kern w:val="0"/>
-          <w:sz w:val="18"/>
-          <w:szCs w:val="18"/>
-          <w:lang w:val="en-US" w:eastAsia="de-DE" w:bidi="ar-SA"/>
-        </w:rPr>
-        <w:t>Brno</w:t>
-      </w:r>
-      <w:r>
-        <w:rPr>
-          <w:rStyle w:val="CompanyChar"/>
-          <w:rFonts w:eastAsia="Calibri" w:cs="Calibri" w:ascii="Calibri" w:hAnsi="Calibri"/>
-          <w:sz w:val="18"/>
-          <w:szCs w:val="18"/>
-          <w:lang w:val="en-US"/>
-        </w:rPr>
-        <w:t>, CZECHIA</w:t>
+        <w:t>ICZ N.V.</w:t>
+      </w:r>
+      <w:r>
+        <w:rPr>
+          <w:rStyle w:val="CompanyChar"/>
+          <w:rFonts w:eastAsia="Calibri" w:cs="Calibri" w:ascii="Calibri" w:hAnsi="Calibri"/>
+          <w:sz w:val="18"/>
+          <w:szCs w:val="18"/>
+          <w:lang w:val="en-US"/>
+        </w:rPr>
+        <w:t xml:space="preserve"> – PRAGUE, CZECHIA</w:t>
       </w:r>
     </w:p>
     <w:p>
       <w:pPr>
         <w:pStyle w:val="Position"/>
-        <w:tabs>
-          <w:tab w:val="left" w:pos="2410" w:leader="none"/>
-        </w:tabs>
-        <w:spacing w:lineRule="atLeast" w:line="220"/>
-        <w:ind w:left="2405" w:right="0" w:hanging="0"/>
+        <w:ind w:left="2436" w:right="0" w:hanging="0"/>
         <w:rPr/>
       </w:pPr>
       <w:r>
@@ -2439,8 +2538,7 @@
           <w:szCs w:val="18"/>
           <w:lang w:val="en-US" w:eastAsia="de-DE" w:bidi="ar-SA"/>
         </w:rPr>
-        <w:tab/>
-        <w:t>Dotnet Developer</w:t>
+        <w:t>Web Developer</w:t>
       </w:r>
       <w:r>
         <w:rPr>
@@ -2454,223 +2552,8 @@
           <w:szCs w:val="18"/>
           <w:lang w:val="en-US"/>
         </w:rPr>
-        <w:t xml:space="preserve"> – Contract</w:t>
-      </w:r>
-    </w:p>
-    <w:p>
-      <w:pPr>
-        <w:pStyle w:val="Normal"/>
-        <w:numPr>
-          <w:ilvl w:val="0"/>
-          <w:numId w:val="1"/>
-        </w:numPr>
-        <w:ind w:left="2700" w:right="0" w:hanging="264"/>
-        <w:rPr/>
-      </w:pPr>
-      <w:r>
-        <w:rPr>
-          <w:rFonts w:cs="Calibri" w:ascii="Calibri" w:hAnsi="Calibri"/>
-          <w:sz w:val="18"/>
-          <w:szCs w:val="18"/>
-          <w:lang w:val="en-US"/>
-        </w:rPr>
-        <w:t>Improving the existing server hardware returns system</w:t>
-      </w:r>
-    </w:p>
-    <w:p>
-      <w:pPr>
-        <w:pStyle w:val="Normal"/>
-        <w:numPr>
-          <w:ilvl w:val="0"/>
-          <w:numId w:val="1"/>
-        </w:numPr>
-        <w:ind w:left="2700" w:right="0" w:hanging="264"/>
-        <w:rPr/>
-      </w:pPr>
-      <w:r>
-        <w:rPr>
-          <w:rFonts w:cs="Calibri" w:ascii="Calibri" w:hAnsi="Calibri"/>
-          <w:sz w:val="18"/>
-          <w:szCs w:val="18"/>
-          <w:lang w:val="en-US"/>
-        </w:rPr>
-        <w:t>Automating the script-generation process for the mentioned system</w:t>
-      </w:r>
-    </w:p>
-    <w:p>
-      <w:pPr>
-        <w:pStyle w:val="Normal"/>
-        <w:numPr>
-          <w:ilvl w:val="0"/>
-          <w:numId w:val="1"/>
-        </w:numPr>
-        <w:ind w:left="2700" w:right="0" w:hanging="264"/>
-        <w:rPr/>
-      </w:pPr>
-      <w:r>
-        <w:rPr>
-          <w:rFonts w:cs="Calibri" w:ascii="Calibri" w:hAnsi="Calibri"/>
-          <w:sz w:val="18"/>
-          <w:szCs w:val="18"/>
-          <w:lang w:val="en-US"/>
-        </w:rPr>
-        <w:t>Coding the report generation (SpreadsheetGear) mechanisms</w:t>
-      </w:r>
-    </w:p>
-    <w:p>
-      <w:pPr>
-        <w:pStyle w:val="Normal"/>
-        <w:numPr>
-          <w:ilvl w:val="0"/>
-          <w:numId w:val="1"/>
-        </w:numPr>
-        <w:ind w:left="2700" w:right="0" w:hanging="264"/>
-        <w:rPr/>
-      </w:pPr>
-      <w:r>
-        <w:rPr>
-          <w:rFonts w:ascii="Calibri" w:hAnsi="Calibri"/>
-          <w:sz w:val="18"/>
-        </w:rPr>
-        <w:t>Developing new features (C#, TypeScript, Kendo UI, HTML5) for a sales-based reporting system</w:t>
-      </w:r>
-    </w:p>
-    <w:p>
-      <w:pPr>
-        <w:pStyle w:val="Normal"/>
-        <w:numPr>
-          <w:ilvl w:val="0"/>
-          <w:numId w:val="1"/>
-        </w:numPr>
-        <w:ind w:left="2700" w:right="0" w:hanging="264"/>
-        <w:rPr/>
-      </w:pPr>
-      <w:r>
-        <w:rPr>
-          <w:rFonts w:cs="Calibri" w:ascii="Calibri" w:hAnsi="Calibri"/>
-          <w:sz w:val="18"/>
-          <w:szCs w:val="18"/>
-          <w:lang w:val="en-US"/>
-        </w:rPr>
-        <w:t>Conducting maintenance of the TypeScript based end user interface features</w:t>
-      </w:r>
-    </w:p>
-    <w:p>
-      <w:pPr>
-        <w:pStyle w:val="Normal"/>
-        <w:tabs>
-          <w:tab w:val="clear" w:pos="720"/>
-          <w:tab w:val="left" w:pos="2410" w:leader="none"/>
-        </w:tabs>
-        <w:spacing w:lineRule="atLeast" w:line="220"/>
-        <w:ind w:left="2410" w:right="0" w:hanging="2410"/>
-        <w:rPr>
-          <w:rFonts w:ascii="Calibri" w:hAnsi="Calibri" w:eastAsia="Calibri" w:cs="Calibri"/>
-          <w:sz w:val="18"/>
-          <w:szCs w:val="18"/>
-          <w:lang w:val="en-US"/>
-        </w:rPr>
-      </w:pPr>
-      <w:r>
-        <w:rPr>
-          <w:rFonts w:eastAsia="Calibri" w:cs="Calibri" w:ascii="Calibri" w:hAnsi="Calibri"/>
-          <w:sz w:val="18"/>
-          <w:szCs w:val="18"/>
-          <w:lang w:val="en-US"/>
-        </w:rPr>
-      </w:r>
-    </w:p>
-    <w:p>
-      <w:pPr>
-        <w:pStyle w:val="Normal"/>
-        <w:tabs>
-          <w:tab w:val="clear" w:pos="720"/>
-          <w:tab w:val="left" w:pos="2410" w:leader="none"/>
-        </w:tabs>
-        <w:spacing w:lineRule="atLeast" w:line="220"/>
-        <w:ind w:left="0" w:right="0" w:hanging="0"/>
-        <w:rPr/>
-      </w:pPr>
-      <w:r>
-        <w:rPr>
-          <w:rStyle w:val="DatesChar"/>
-          <w:rFonts w:eastAsia="Calibri" w:cs="Calibri" w:ascii="Calibri" w:hAnsi="Calibri"/>
-          <w:sz w:val="18"/>
-          <w:szCs w:val="18"/>
-          <w:lang w:val="en-US"/>
-        </w:rPr>
-        <w:t>01.2018 – 02.2018</w:t>
-      </w:r>
-      <w:r>
-        <w:rPr>
-          <w:rFonts w:eastAsia="Times New Roman" w:cs="Calibri" w:ascii="Calibri" w:hAnsi="Calibri"/>
-          <w:sz w:val="18"/>
-          <w:szCs w:val="18"/>
-          <w:lang w:val="en-US" w:eastAsia="de-DE"/>
-        </w:rPr>
-        <w:tab/>
-      </w:r>
-      <w:r>
-        <w:rPr>
-          <w:rStyle w:val="CompanyChar"/>
-          <w:rFonts w:eastAsia="Calibri" w:cs="Calibri" w:ascii="Calibri" w:hAnsi="Calibri"/>
-          <w:b/>
-          <w:caps/>
-          <w:color w:val="auto"/>
-          <w:spacing w:val="10"/>
-          <w:kern w:val="0"/>
-          <w:sz w:val="18"/>
-          <w:szCs w:val="18"/>
-          <w:lang w:val="en-US" w:eastAsia="de-DE" w:bidi="ar-SA"/>
-        </w:rPr>
-        <w:t>Thinkstep AG</w:t>
-      </w:r>
-      <w:r>
-        <w:rPr>
-          <w:rStyle w:val="CompanyChar"/>
-          <w:rFonts w:eastAsia="Calibri" w:cs="Calibri" w:ascii="Calibri" w:hAnsi="Calibri"/>
-          <w:sz w:val="18"/>
-          <w:szCs w:val="18"/>
-          <w:lang w:val="en-US"/>
-        </w:rPr>
         <w:t xml:space="preserve"> – </w:t>
       </w:r>
-      <w:r>
-        <w:rPr>
-          <w:rStyle w:val="CompanyChar"/>
-          <w:rFonts w:eastAsia="Calibri" w:cs="Calibri" w:ascii="Calibri" w:hAnsi="Calibri"/>
-          <w:b/>
-          <w:caps/>
-          <w:color w:val="auto"/>
-          <w:spacing w:val="10"/>
-          <w:kern w:val="0"/>
-          <w:sz w:val="18"/>
-          <w:szCs w:val="18"/>
-          <w:lang w:val="en-US" w:eastAsia="de-DE" w:bidi="ar-SA"/>
-        </w:rPr>
-        <w:t>Brno</w:t>
-      </w:r>
-      <w:r>
-        <w:rPr>
-          <w:rStyle w:val="CompanyChar"/>
-          <w:rFonts w:eastAsia="Calibri" w:cs="Calibri" w:ascii="Calibri" w:hAnsi="Calibri"/>
-          <w:sz w:val="18"/>
-          <w:szCs w:val="18"/>
-          <w:lang w:val="en-US"/>
-        </w:rPr>
-        <w:t>, CZECHIA</w:t>
-      </w:r>
-    </w:p>
-    <w:p>
-      <w:pPr>
-        <w:pStyle w:val="Position"/>
-        <w:tabs>
-          <w:tab w:val="left" w:pos="2410" w:leader="none"/>
-        </w:tabs>
-        <w:spacing w:lineRule="atLeast" w:line="220"/>
-        <w:ind w:left="2405" w:right="0" w:hanging="0"/>
-        <w:rPr/>
-      </w:pPr>
       <w:r>
         <w:rPr>
           <w:rStyle w:val="CompanyChar"/>
@@ -2685,22 +2568,7 @@
           <w:szCs w:val="18"/>
           <w:lang w:val="en-US" w:eastAsia="de-DE" w:bidi="ar-SA"/>
         </w:rPr>
-        <w:tab/>
-        <w:t>C# Developer</w:t>
-      </w:r>
-      <w:r>
-        <w:rPr>
-          <w:rStyle w:val="CompanyChar"/>
-          <w:rFonts w:eastAsia="Calibri" w:cs="Calibri" w:ascii="Calibri" w:hAnsi="Calibri"/>
-          <w:b/>
-          <w:caps w:val="false"/>
-          <w:smallCaps w:val="false"/>
-          <w:spacing w:val="0"/>
-          <w:sz w:val="18"/>
-          <w:szCs w:val="18"/>
-          <w:lang w:val="en-US"/>
-        </w:rPr>
-        <w:t xml:space="preserve"> – Contract</w:t>
+        <w:t>Contract</w:t>
       </w:r>
     </w:p>
     <w:p>
@@ -2718,12 +2586,12 @@
           <w:rFonts w:ascii="Calibri" w:hAnsi="Calibri"/>
           <w:sz w:val="18"/>
         </w:rPr>
-        <w:t>Using the master workers, strategy and similar design patterns to get rid of a performance bottleneck</w:t>
-      </w:r>
-    </w:p>
-    <w:p>
-      <w:pPr>
-        <w:pStyle w:val="Normal"/>
+        <w:t>Working on public sector websites including mobile applications and the API (ASP.NET MVC 5, WebForms, Web Services, WCF, jQuery, iTextSharp, Microsoft Team Foundation Server, Microsoft Azure, Microsoft SQL Server DB)</w:t>
+      </w:r>
+    </w:p>
+    <w:p>
+      <w:pPr>
+        <w:pStyle w:val="ListParagraph"/>
         <w:numPr>
           <w:ilvl w:val="0"/>
           <w:numId w:val="1"/>
@@ -2738,53 +2606,7 @@
           <w:szCs w:val="18"/>
           <w:lang w:val="en-US"/>
         </w:rPr>
-        <w:t>Working with the existing Silverlight and HTML5 based front ends</w:t>
-      </w:r>
-    </w:p>
-    <w:p>
-      <w:pPr>
-        <w:pStyle w:val="Normal"/>
-        <w:numPr>
-          <w:ilvl w:val="0"/>
-          <w:numId w:val="1"/>
-        </w:numPr>
-        <w:ind w:left="2700" w:right="0" w:hanging="264"/>
-        <w:rPr>
-          <w:rFonts w:ascii="Calibri" w:hAnsi="Calibri"/>
-          <w:sz w:val="18"/>
-        </w:rPr>
-      </w:pPr>
-      <w:r>
-        <w:rPr>
-          <w:rFonts w:ascii="Calibri" w:hAnsi="Calibri"/>
-          <w:sz w:val="18"/>
-        </w:rPr>
-        <w:t>Extending and troubleshooting the root cause of the problems of the existing web services (WCF and SOAP)</w:t>
-      </w:r>
-    </w:p>
-    <w:p>
-      <w:pPr>
-        <w:pStyle w:val="Normal"/>
-        <w:numPr>
-          <w:ilvl w:val="0"/>
-          <w:numId w:val="1"/>
-        </w:numPr>
-        <w:ind w:left="2700" w:right="0" w:hanging="264"/>
-        <w:rPr>
-          <w:rFonts w:ascii="Calibri" w:hAnsi="Calibri" w:cs="Calibri"/>
-          <w:sz w:val="18"/>
-          <w:szCs w:val="18"/>
-          <w:lang w:val="en-US"/>
-        </w:rPr>
-      </w:pPr>
-      <w:r>
-        <w:rPr>
-          <w:rFonts w:cs="Calibri" w:ascii="Calibri" w:hAnsi="Calibri"/>
-          <w:sz w:val="18"/>
-          <w:szCs w:val="18"/>
-          <w:lang w:val="en-US"/>
-        </w:rPr>
-        <w:t>Developing a new version of the project database (T-SQL)</w:t>
+        <w:t>Maintaining the production systems operations</w:t>
       </w:r>
     </w:p>
     <w:p>
@@ -2795,22 +2617,17 @@
           <w:tab w:val="left" w:pos="2410" w:leader="none"/>
         </w:tabs>
         <w:spacing w:lineRule="atLeast" w:line="220"/>
-        <w:ind w:left="2410" w:right="0" w:hanging="2410"/>
+        <w:rPr/>
+      </w:pPr>
+      <w:r>
         <w:rPr>
           <w:rStyle w:val="DatesChar"/>
-          <w:rFonts w:ascii="Calibri" w:hAnsi="Calibri"/>
-          <w:sz w:val="18"/>
-          <w:szCs w:val="18"/>
-          <w:lang w:val="en-US"/>
-        </w:rPr>
-      </w:pPr>
-      <w:r>
-        <w:rPr>
-          <w:rFonts w:ascii="Calibri" w:hAnsi="Calibri"/>
-          <w:sz w:val="18"/>
-          <w:szCs w:val="18"/>
-          <w:lang w:val="en-US"/>
-        </w:rPr>
+          <w:rFonts w:eastAsia="Calibri" w:cs="Calibri" w:ascii="Calibri" w:hAnsi="Calibri"/>
+          <w:sz w:val="18"/>
+          <w:szCs w:val="18"/>
+          <w:lang w:val="en-US"/>
+        </w:rPr>
+        <w:tab/>
       </w:r>
     </w:p>
     <w:p>
@@ -2821,7 +2638,7 @@
           <w:tab w:val="left" w:pos="2410" w:leader="none"/>
         </w:tabs>
         <w:spacing w:lineRule="atLeast" w:line="220"/>
-        <w:ind w:left="2410" w:right="0" w:hanging="2410"/>
+        <w:ind w:left="0" w:right="0" w:hanging="0"/>
         <w:rPr/>
       </w:pPr>
       <w:r>
@@ -2832,7 +2649,7 @@
           <w:szCs w:val="18"/>
           <w:lang w:val="en-US"/>
         </w:rPr>
-        <w:t>12.2017 – 01.2018</w:t>
+        <w:t>02.2018 – 03.2018</w:t>
       </w:r>
       <w:r>
         <w:rPr>
@@ -2842,16 +2659,6 @@
           <w:lang w:val="en-US" w:eastAsia="de-DE"/>
         </w:rPr>
         <w:tab/>
-      </w:r>
-      <w:r>
-        <w:rPr>
-          <w:rStyle w:val="CompanyChar"/>
-          <w:rFonts w:eastAsia="Calibri" w:cs="Calibri" w:ascii="Calibri" w:hAnsi="Calibri"/>
-          <w:sz w:val="18"/>
-          <w:szCs w:val="18"/>
-          <w:lang w:val="en-US"/>
-        </w:rPr>
-        <w:t xml:space="preserve">Volkswagen AG – </w:t>
       </w:r>
       <w:r>
         <w:rPr>
@@ -2866,6 +2673,31 @@
           <w:szCs w:val="18"/>
           <w:lang w:val="en-US" w:eastAsia="de-DE" w:bidi="ar-SA"/>
         </w:rPr>
+        <w:t>Hewlett-Packard Enterprise</w:t>
+      </w:r>
+      <w:r>
+        <w:rPr>
+          <w:rStyle w:val="CompanyChar"/>
+          <w:rFonts w:eastAsia="Calibri" w:cs="Calibri" w:ascii="Calibri" w:hAnsi="Calibri"/>
+          <w:sz w:val="18"/>
+          <w:szCs w:val="18"/>
+          <w:lang w:val="en-US"/>
+        </w:rPr>
+        <w:t xml:space="preserve"> – </w:t>
+      </w:r>
+      <w:r>
+        <w:rPr>
+          <w:rStyle w:val="CompanyChar"/>
+          <w:rFonts w:eastAsia="Calibri" w:cs="Calibri" w:ascii="Calibri" w:hAnsi="Calibri"/>
+          <w:b/>
+          <w:caps/>
+          <w:color w:val="auto"/>
+          <w:spacing w:val="10"/>
+          <w:kern w:val="0"/>
+          <w:sz w:val="18"/>
+          <w:szCs w:val="18"/>
+          <w:lang w:val="en-US" w:eastAsia="de-DE" w:bidi="ar-SA"/>
+        </w:rPr>
         <w:t>Brno</w:t>
       </w:r>
       <w:r>
@@ -2886,7 +2718,7 @@
           <w:tab w:val="left" w:pos="2410" w:leader="none"/>
         </w:tabs>
         <w:spacing w:lineRule="atLeast" w:line="220"/>
-        <w:ind w:left="2700" w:right="0" w:hanging="264"/>
+        <w:ind w:left="2405" w:right="0" w:hanging="0"/>
         <w:rPr/>
       </w:pPr>
       <w:r>
@@ -2903,6 +2735,470 @@
           <w:szCs w:val="18"/>
           <w:lang w:val="en-US" w:eastAsia="de-DE" w:bidi="ar-SA"/>
         </w:rPr>
+        <w:tab/>
+        <w:t>Dotnet Developer</w:t>
+      </w:r>
+      <w:r>
+        <w:rPr>
+          <w:rStyle w:val="CompanyChar"/>
+          <w:rFonts w:eastAsia="Calibri" w:cs="Calibri" w:ascii="Calibri" w:hAnsi="Calibri"/>
+          <w:b/>
+          <w:caps w:val="false"/>
+          <w:smallCaps w:val="false"/>
+          <w:spacing w:val="0"/>
+          <w:sz w:val="18"/>
+          <w:szCs w:val="18"/>
+          <w:lang w:val="en-US"/>
+        </w:rPr>
+        <w:t xml:space="preserve"> – Contract</w:t>
+      </w:r>
+    </w:p>
+    <w:p>
+      <w:pPr>
+        <w:pStyle w:val="Normal"/>
+        <w:numPr>
+          <w:ilvl w:val="0"/>
+          <w:numId w:val="1"/>
+        </w:numPr>
+        <w:ind w:left="2700" w:right="0" w:hanging="264"/>
+        <w:rPr/>
+      </w:pPr>
+      <w:r>
+        <w:rPr>
+          <w:rFonts w:cs="Calibri" w:ascii="Calibri" w:hAnsi="Calibri"/>
+          <w:sz w:val="18"/>
+          <w:szCs w:val="18"/>
+          <w:lang w:val="en-US"/>
+        </w:rPr>
+        <w:t>Improving the existing server hardware returns system</w:t>
+      </w:r>
+    </w:p>
+    <w:p>
+      <w:pPr>
+        <w:pStyle w:val="Normal"/>
+        <w:numPr>
+          <w:ilvl w:val="0"/>
+          <w:numId w:val="1"/>
+        </w:numPr>
+        <w:ind w:left="2700" w:right="0" w:hanging="264"/>
+        <w:rPr/>
+      </w:pPr>
+      <w:r>
+        <w:rPr>
+          <w:rFonts w:cs="Calibri" w:ascii="Calibri" w:hAnsi="Calibri"/>
+          <w:sz w:val="18"/>
+          <w:szCs w:val="18"/>
+          <w:lang w:val="en-US"/>
+        </w:rPr>
+        <w:t>Automating the script-generation process for the mentioned system</w:t>
+      </w:r>
+    </w:p>
+    <w:p>
+      <w:pPr>
+        <w:pStyle w:val="Normal"/>
+        <w:numPr>
+          <w:ilvl w:val="0"/>
+          <w:numId w:val="1"/>
+        </w:numPr>
+        <w:ind w:left="2700" w:right="0" w:hanging="264"/>
+        <w:rPr/>
+      </w:pPr>
+      <w:r>
+        <w:rPr>
+          <w:rFonts w:cs="Calibri" w:ascii="Calibri" w:hAnsi="Calibri"/>
+          <w:sz w:val="18"/>
+          <w:szCs w:val="18"/>
+          <w:lang w:val="en-US"/>
+        </w:rPr>
+        <w:t>Coding the report generation (SpreadsheetGear) mechanisms</w:t>
+      </w:r>
+    </w:p>
+    <w:p>
+      <w:pPr>
+        <w:pStyle w:val="Normal"/>
+        <w:numPr>
+          <w:ilvl w:val="0"/>
+          <w:numId w:val="1"/>
+        </w:numPr>
+        <w:ind w:left="2700" w:right="0" w:hanging="264"/>
+        <w:rPr/>
+      </w:pPr>
+      <w:r>
+        <w:rPr>
+          <w:rFonts w:ascii="Calibri" w:hAnsi="Calibri"/>
+          <w:sz w:val="18"/>
+        </w:rPr>
+        <w:t>Developing new features (C#, TypeScript, Kendo UI, HTML5) for a sales-based reporting system</w:t>
+      </w:r>
+    </w:p>
+    <w:p>
+      <w:pPr>
+        <w:pStyle w:val="Normal"/>
+        <w:numPr>
+          <w:ilvl w:val="0"/>
+          <w:numId w:val="1"/>
+        </w:numPr>
+        <w:ind w:left="2700" w:right="0" w:hanging="264"/>
+        <w:rPr/>
+      </w:pPr>
+      <w:r>
+        <w:rPr>
+          <w:rFonts w:cs="Calibri" w:ascii="Calibri" w:hAnsi="Calibri"/>
+          <w:sz w:val="18"/>
+          <w:szCs w:val="18"/>
+          <w:lang w:val="en-US"/>
+        </w:rPr>
+        <w:t>Conducting maintenance of the TypeScript based end user interface features</w:t>
+      </w:r>
+    </w:p>
+    <w:p>
+      <w:pPr>
+        <w:pStyle w:val="Normal"/>
+        <w:tabs>
+          <w:tab w:val="clear" w:pos="720"/>
+          <w:tab w:val="left" w:pos="2410" w:leader="none"/>
+        </w:tabs>
+        <w:spacing w:lineRule="atLeast" w:line="220"/>
+        <w:ind w:left="2410" w:right="0" w:hanging="2410"/>
+        <w:rPr>
+          <w:rFonts w:ascii="Calibri" w:hAnsi="Calibri" w:eastAsia="Calibri" w:cs="Calibri"/>
+          <w:sz w:val="18"/>
+          <w:szCs w:val="18"/>
+          <w:lang w:val="en-US"/>
+        </w:rPr>
+      </w:pPr>
+      <w:r>
+        <w:rPr>
+          <w:rFonts w:eastAsia="Calibri" w:cs="Calibri" w:ascii="Calibri" w:hAnsi="Calibri"/>
+          <w:sz w:val="18"/>
+          <w:szCs w:val="18"/>
+          <w:lang w:val="en-US"/>
+        </w:rPr>
+      </w:r>
+    </w:p>
+    <w:p>
+      <w:pPr>
+        <w:pStyle w:val="Normal"/>
+        <w:tabs>
+          <w:tab w:val="clear" w:pos="720"/>
+          <w:tab w:val="left" w:pos="2410" w:leader="none"/>
+        </w:tabs>
+        <w:spacing w:lineRule="atLeast" w:line="220"/>
+        <w:ind w:left="0" w:right="0" w:hanging="0"/>
+        <w:rPr/>
+      </w:pPr>
+      <w:r>
+        <w:rPr>
+          <w:rStyle w:val="DatesChar"/>
+          <w:rFonts w:eastAsia="Calibri" w:cs="Calibri" w:ascii="Calibri" w:hAnsi="Calibri"/>
+          <w:sz w:val="18"/>
+          <w:szCs w:val="18"/>
+          <w:lang w:val="en-US"/>
+        </w:rPr>
+        <w:t>01.2018 – 02.2018</w:t>
+      </w:r>
+      <w:r>
+        <w:rPr>
+          <w:rFonts w:eastAsia="Times New Roman" w:cs="Calibri" w:ascii="Calibri" w:hAnsi="Calibri"/>
+          <w:sz w:val="18"/>
+          <w:szCs w:val="18"/>
+          <w:lang w:val="en-US" w:eastAsia="de-DE"/>
+        </w:rPr>
+        <w:tab/>
+      </w:r>
+      <w:r>
+        <w:rPr>
+          <w:rStyle w:val="CompanyChar"/>
+          <w:rFonts w:eastAsia="Calibri" w:cs="Calibri" w:ascii="Calibri" w:hAnsi="Calibri"/>
+          <w:b/>
+          <w:caps/>
+          <w:color w:val="auto"/>
+          <w:spacing w:val="10"/>
+          <w:kern w:val="0"/>
+          <w:sz w:val="18"/>
+          <w:szCs w:val="18"/>
+          <w:lang w:val="en-US" w:eastAsia="de-DE" w:bidi="ar-SA"/>
+        </w:rPr>
+        <w:t>Thinkstep AG</w:t>
+      </w:r>
+      <w:r>
+        <w:rPr>
+          <w:rStyle w:val="CompanyChar"/>
+          <w:rFonts w:eastAsia="Calibri" w:cs="Calibri" w:ascii="Calibri" w:hAnsi="Calibri"/>
+          <w:sz w:val="18"/>
+          <w:szCs w:val="18"/>
+          <w:lang w:val="en-US"/>
+        </w:rPr>
+        <w:t xml:space="preserve"> – </w:t>
+      </w:r>
+      <w:r>
+        <w:rPr>
+          <w:rStyle w:val="CompanyChar"/>
+          <w:rFonts w:eastAsia="Calibri" w:cs="Calibri" w:ascii="Calibri" w:hAnsi="Calibri"/>
+          <w:b/>
+          <w:caps/>
+          <w:color w:val="auto"/>
+          <w:spacing w:val="10"/>
+          <w:kern w:val="0"/>
+          <w:sz w:val="18"/>
+          <w:szCs w:val="18"/>
+          <w:lang w:val="en-US" w:eastAsia="de-DE" w:bidi="ar-SA"/>
+        </w:rPr>
+        <w:t>Brno</w:t>
+      </w:r>
+      <w:r>
+        <w:rPr>
+          <w:rStyle w:val="CompanyChar"/>
+          <w:rFonts w:eastAsia="Calibri" w:cs="Calibri" w:ascii="Calibri" w:hAnsi="Calibri"/>
+          <w:sz w:val="18"/>
+          <w:szCs w:val="18"/>
+          <w:lang w:val="en-US"/>
+        </w:rPr>
+        <w:t>, CZECHIA</w:t>
+      </w:r>
+    </w:p>
+    <w:p>
+      <w:pPr>
+        <w:pStyle w:val="Position"/>
+        <w:tabs>
+          <w:tab w:val="left" w:pos="2410" w:leader="none"/>
+        </w:tabs>
+        <w:spacing w:lineRule="atLeast" w:line="220"/>
+        <w:ind w:left="2405" w:right="0" w:hanging="0"/>
+        <w:rPr/>
+      </w:pPr>
+      <w:r>
+        <w:rPr>
+          <w:rStyle w:val="CompanyChar"/>
+          <w:rFonts w:eastAsia="Calibri" w:cs="Calibri" w:ascii="Calibri" w:hAnsi="Calibri"/>
+          <w:b/>
+          <w:caps w:val="false"/>
+          <w:smallCaps w:val="false"/>
+          <w:color w:val="808080"/>
+          <w:spacing w:val="0"/>
+          <w:kern w:val="0"/>
+          <w:sz w:val="18"/>
+          <w:szCs w:val="18"/>
+          <w:lang w:val="en-US" w:eastAsia="de-DE" w:bidi="ar-SA"/>
+        </w:rPr>
+        <w:tab/>
+        <w:t>C# Developer</w:t>
+      </w:r>
+      <w:r>
+        <w:rPr>
+          <w:rStyle w:val="CompanyChar"/>
+          <w:rFonts w:eastAsia="Calibri" w:cs="Calibri" w:ascii="Calibri" w:hAnsi="Calibri"/>
+          <w:b/>
+          <w:caps w:val="false"/>
+          <w:smallCaps w:val="false"/>
+          <w:spacing w:val="0"/>
+          <w:sz w:val="18"/>
+          <w:szCs w:val="18"/>
+          <w:lang w:val="en-US"/>
+        </w:rPr>
+        <w:t xml:space="preserve"> – Contract</w:t>
+      </w:r>
+    </w:p>
+    <w:p>
+      <w:pPr>
+        <w:pStyle w:val="Normal"/>
+        <w:numPr>
+          <w:ilvl w:val="0"/>
+          <w:numId w:val="1"/>
+        </w:numPr>
+        <w:ind w:left="2700" w:right="0" w:hanging="264"/>
+        <w:rPr/>
+      </w:pPr>
+      <w:r>
+        <w:rPr>
+          <w:rFonts w:ascii="Calibri" w:hAnsi="Calibri"/>
+          <w:sz w:val="18"/>
+        </w:rPr>
+        <w:t>Using the master workers, strategy and similar design patterns to get rid of a performance bottleneck</w:t>
+      </w:r>
+    </w:p>
+    <w:p>
+      <w:pPr>
+        <w:pStyle w:val="Normal"/>
+        <w:numPr>
+          <w:ilvl w:val="0"/>
+          <w:numId w:val="1"/>
+        </w:numPr>
+        <w:ind w:left="2700" w:right="0" w:hanging="264"/>
+        <w:rPr/>
+      </w:pPr>
+      <w:r>
+        <w:rPr>
+          <w:rFonts w:cs="Calibri" w:ascii="Calibri" w:hAnsi="Calibri"/>
+          <w:sz w:val="18"/>
+          <w:szCs w:val="18"/>
+          <w:lang w:val="en-US"/>
+        </w:rPr>
+        <w:t>Working with the existing Silverlight and HTML5 based front ends</w:t>
+      </w:r>
+    </w:p>
+    <w:p>
+      <w:pPr>
+        <w:pStyle w:val="Normal"/>
+        <w:numPr>
+          <w:ilvl w:val="0"/>
+          <w:numId w:val="1"/>
+        </w:numPr>
+        <w:ind w:left="2700" w:right="0" w:hanging="264"/>
+        <w:rPr>
+          <w:rFonts w:ascii="Calibri" w:hAnsi="Calibri"/>
+          <w:sz w:val="18"/>
+        </w:rPr>
+      </w:pPr>
+      <w:r>
+        <w:rPr>
+          <w:rFonts w:ascii="Calibri" w:hAnsi="Calibri"/>
+          <w:sz w:val="18"/>
+        </w:rPr>
+        <w:t>Extending and troubleshooting the root cause of the problems of the existing web services (WCF and SOAP)</w:t>
+      </w:r>
+    </w:p>
+    <w:p>
+      <w:pPr>
+        <w:pStyle w:val="Normal"/>
+        <w:numPr>
+          <w:ilvl w:val="0"/>
+          <w:numId w:val="1"/>
+        </w:numPr>
+        <w:ind w:left="2700" w:right="0" w:hanging="264"/>
+        <w:rPr>
+          <w:rFonts w:ascii="Calibri" w:hAnsi="Calibri" w:cs="Calibri"/>
+          <w:sz w:val="18"/>
+          <w:szCs w:val="18"/>
+          <w:lang w:val="en-US"/>
+        </w:rPr>
+      </w:pPr>
+      <w:r>
+        <w:rPr>
+          <w:rFonts w:cs="Calibri" w:ascii="Calibri" w:hAnsi="Calibri"/>
+          <w:sz w:val="18"/>
+          <w:szCs w:val="18"/>
+          <w:lang w:val="en-US"/>
+        </w:rPr>
+        <w:t>Developing a new version of the project database (T-SQL)</w:t>
+      </w:r>
+    </w:p>
+    <w:p>
+      <w:pPr>
+        <w:pStyle w:val="Normal"/>
+        <w:tabs>
+          <w:tab w:val="clear" w:pos="720"/>
+          <w:tab w:val="left" w:pos="2410" w:leader="none"/>
+        </w:tabs>
+        <w:spacing w:lineRule="atLeast" w:line="220"/>
+        <w:ind w:left="2410" w:right="0" w:hanging="2410"/>
+        <w:rPr>
+          <w:rStyle w:val="DatesChar"/>
+          <w:rFonts w:ascii="Calibri" w:hAnsi="Calibri"/>
+          <w:sz w:val="18"/>
+          <w:szCs w:val="18"/>
+          <w:lang w:val="en-US"/>
+        </w:rPr>
+      </w:pPr>
+      <w:r>
+        <w:rPr>
+          <w:rFonts w:ascii="Calibri" w:hAnsi="Calibri"/>
+          <w:sz w:val="18"/>
+          <w:szCs w:val="18"/>
+          <w:lang w:val="en-US"/>
+        </w:rPr>
+      </w:r>
+    </w:p>
+    <w:p>
+      <w:pPr>
+        <w:pStyle w:val="Normal"/>
+        <w:tabs>
+          <w:tab w:val="clear" w:pos="720"/>
+          <w:tab w:val="left" w:pos="2410" w:leader="none"/>
+        </w:tabs>
+        <w:spacing w:lineRule="atLeast" w:line="220"/>
+        <w:ind w:left="2410" w:right="0" w:hanging="2410"/>
+        <w:rPr/>
+      </w:pPr>
+      <w:r>
+        <w:rPr>
+          <w:rStyle w:val="DatesChar"/>
+          <w:rFonts w:eastAsia="Calibri" w:cs="Calibri" w:ascii="Calibri" w:hAnsi="Calibri"/>
+          <w:sz w:val="18"/>
+          <w:szCs w:val="18"/>
+          <w:lang w:val="en-US"/>
+        </w:rPr>
+        <w:t>12.2017 – 01.2018</w:t>
+      </w:r>
+      <w:r>
+        <w:rPr>
+          <w:rFonts w:eastAsia="Times New Roman" w:cs="Calibri" w:ascii="Calibri" w:hAnsi="Calibri"/>
+          <w:sz w:val="18"/>
+          <w:szCs w:val="18"/>
+          <w:lang w:val="en-US" w:eastAsia="de-DE"/>
+        </w:rPr>
+        <w:tab/>
+      </w:r>
+      <w:r>
+        <w:rPr>
+          <w:rStyle w:val="CompanyChar"/>
+          <w:rFonts w:eastAsia="Calibri" w:cs="Calibri" w:ascii="Calibri" w:hAnsi="Calibri"/>
+          <w:sz w:val="18"/>
+          <w:szCs w:val="18"/>
+          <w:lang w:val="en-US"/>
+        </w:rPr>
+        <w:t xml:space="preserve">Volkswagen AG – </w:t>
+      </w:r>
+      <w:r>
+        <w:rPr>
+          <w:rStyle w:val="CompanyChar"/>
+          <w:rFonts w:eastAsia="Calibri" w:cs="Calibri" w:ascii="Calibri" w:hAnsi="Calibri"/>
+          <w:b/>
+          <w:caps/>
+          <w:color w:val="auto"/>
+          <w:spacing w:val="10"/>
+          <w:kern w:val="0"/>
+          <w:sz w:val="18"/>
+          <w:szCs w:val="18"/>
+          <w:lang w:val="en-US" w:eastAsia="de-DE" w:bidi="ar-SA"/>
+        </w:rPr>
+        <w:t>Brno</w:t>
+      </w:r>
+      <w:r>
+        <w:rPr>
+          <w:rStyle w:val="CompanyChar"/>
+          <w:rFonts w:eastAsia="Calibri" w:cs="Calibri" w:ascii="Calibri" w:hAnsi="Calibri"/>
+          <w:sz w:val="18"/>
+          <w:szCs w:val="18"/>
+          <w:lang w:val="en-US"/>
+        </w:rPr>
+        <w:t>, CZECHIA</w:t>
+      </w:r>
+    </w:p>
+    <w:p>
+      <w:pPr>
+        <w:pStyle w:val="Position"/>
+        <w:tabs>
+          <w:tab w:val="left" w:pos="2410" w:leader="none"/>
+        </w:tabs>
+        <w:spacing w:lineRule="atLeast" w:line="220"/>
+        <w:ind w:left="2700" w:right="0" w:hanging="264"/>
+        <w:rPr/>
+      </w:pPr>
+      <w:r>
+        <w:rPr>
+          <w:rStyle w:val="CompanyChar"/>
+          <w:rFonts w:eastAsia="Calibri" w:cs="Calibri" w:ascii="Calibri" w:hAnsi="Calibri"/>
+          <w:b/>
+          <w:caps w:val="false"/>
+          <w:smallCaps w:val="false"/>
+          <w:color w:val="808080"/>
+          <w:spacing w:val="0"/>
+          <w:kern w:val="0"/>
+          <w:sz w:val="18"/>
+          <w:szCs w:val="18"/>
+          <w:lang w:val="en-US" w:eastAsia="de-DE" w:bidi="ar-SA"/>
+        </w:rPr>
         <w:t>Dotnet Developer</w:t>
       </w:r>
       <w:r>
@@ -3186,7 +3482,7 @@
     <w:p>
       <w:pPr>
         <w:pStyle w:val="Heading1"/>
-        <w:ind w:left="2410" w:right="0" w:hanging="2410"/>
+        <w:ind w:right="0" w:hanging="0"/>
         <w:rPr>
           <w:rFonts w:ascii="Calibri" w:hAnsi="Calibri"/>
           <w:sz w:val="18"/>
@@ -3319,7 +3615,7 @@
         <mc:Choice Requires="wps">
           <w:drawing>
             <wp:inline distT="0" distB="0" distL="0" distR="0">
-              <wp:extent cx="5768340" cy="45720"/>
+              <wp:extent cx="5768975" cy="46355"/>
               <wp:effectExtent l="0" t="0" r="0" b="0"/>
               <wp:docPr id="1" name=""/>
               <a:graphic xmlns:a="http://schemas.openxmlformats.org/drawingml/2006/main">
@@ -3329,7 +3625,7 @@
                     <wps:spPr>
                       <a:xfrm>
                         <a:off x="0" y="0"/>
-                        <a:ext cx="5767560" cy="45000"/>
+                        <a:ext cx="5768280" cy="45720"/>
                       </a:xfrm>
                       <a:prstGeom prst="rect">
                         <a:avLst/>
@@ -3359,7 +3655,7 @@
         </mc:Choice>
         <mc:Fallback>
           <w:pict>
-            <v:rect id="shape_0" fillcolor="#a0a0a0" stroked="f" style="position:absolute;margin-left:0pt;margin-top:-3.6pt;width:454.1pt;height:3.5pt;mso-position-vertical:top">
+            <v:rect id="shape_0" fillcolor="#a0a0a0" stroked="f" style="position:absolute;margin-left:0pt;margin-top:-3.65pt;width:454.15pt;height:3.55pt;mso-position-vertical:top">
               <w10:wrap type="none"/>
               <v:fill o:detectmouseclick="t" type="solid" color2="#5f5f5f"/>
               <v:stroke color="#3465a4" joinstyle="round" endcap="flat"/>
@@ -3435,7 +3731,7 @@
     </w:r>
     <w:r>
       <w:rPr/>
-      <w:t>3</w:t>
+      <w:t>2</w:t>
     </w:r>
     <w:r>
       <w:rPr/>
@@ -3738,7 +4034,7 @@
     <w:qFormat/>
     <w:pPr>
       <w:widowControl/>
-      <w:overflowPunct w:val="false"/>
+      <w:overflowPunct w:val="true"/>
       <w:bidi w:val="0"/>
       <w:spacing w:lineRule="auto" w:line="240" w:before="0" w:after="0"/>
       <w:jc w:val="left"/>
@@ -3984,7 +4280,7 @@
     <w:qFormat/>
     <w:pPr>
       <w:widowControl/>
-      <w:overflowPunct w:val="false"/>
+      <w:overflowPunct w:val="true"/>
       <w:bidi w:val="0"/>
       <w:spacing w:lineRule="auto" w:line="240" w:before="0" w:after="0"/>
       <w:jc w:val="left"/>

</xml_diff>

<commit_message>
Orange Poland start year correction
</commit_message>
<xml_diff>
--- a/Marek_Sagan_JavaAngularDev.docx
+++ b/Marek_Sagan_JavaAngularDev.docx
@@ -1116,7 +1116,7 @@
           <w:szCs w:val="18"/>
           <w:lang w:val="en-US"/>
         </w:rPr>
-        <w:t>05</w:t>
+        <w:t>05.20</w:t>
       </w:r>
       <w:r>
         <w:rPr>
@@ -1126,7 +1126,7 @@
           <w:szCs w:val="18"/>
           <w:lang w:val="en-US"/>
         </w:rPr>
-        <w:t xml:space="preserve">.2019 – </w:t>
+        <w:t>20</w:t>
       </w:r>
       <w:r>
         <w:rPr>
@@ -1136,7 +1136,7 @@
           <w:szCs w:val="18"/>
           <w:lang w:val="en-US"/>
         </w:rPr>
-        <w:t>NOW</w:t>
+        <w:t xml:space="preserve"> – NOW</w:t>
       </w:r>
       <w:r>
         <w:rPr>
@@ -1284,7 +1284,6 @@
         <w:ind w:left="2700" w:right="0" w:hanging="264"/>
         <w:rPr/>
       </w:pPr>
-      <w:bookmarkStart w:id="5" w:name="__DdeLink__255_2247917217"/>
       <w:r>
         <w:rPr>
           <w:rFonts w:eastAsia="Times New Roman" w:cs="Calibri" w:ascii="Calibri" w:hAnsi="Calibri"/>
@@ -1314,27 +1313,7 @@
           <w:szCs w:val="18"/>
           <w:lang w:val="en-US" w:eastAsia="de-DE"/>
         </w:rPr>
-        <w:t>I</w:t>
-      </w:r>
-      <w:r>
-        <w:rPr>
-          <w:rFonts w:eastAsia="Times New Roman" w:cs="Calibri" w:ascii="Calibri" w:hAnsi="Calibri"/>
-          <w:color w:val="000000"/>
-          <w:sz w:val="18"/>
-          <w:szCs w:val="18"/>
-          <w:lang w:val="en-US" w:eastAsia="de-DE"/>
-        </w:rPr>
-        <w:t>nvolved in IoT / Internet of Things development</w:t>
-      </w:r>
-      <w:r>
-        <w:rPr>
-          <w:rFonts w:eastAsia="Times New Roman" w:cs="Calibri" w:ascii="Calibri" w:hAnsi="Calibri"/>
-          <w:color w:val="000000"/>
-          <w:sz w:val="18"/>
-          <w:szCs w:val="18"/>
-          <w:lang w:val="en-US" w:eastAsia="de-DE"/>
-        </w:rPr>
-        <w:t xml:space="preserve"> of home entertainment solutions</w:t>
+        <w:t>Involved in IoT / Internet of Things development of home entertainment solutions</w:t>
       </w:r>
     </w:p>
     <w:p>
@@ -1347,7 +1326,7 @@
         <w:ind w:left="2700" w:right="0" w:hanging="264"/>
         <w:rPr/>
       </w:pPr>
-      <w:bookmarkStart w:id="6" w:name="__DdeLink__255_2247917217"/>
+      <w:bookmarkStart w:id="5" w:name="__DdeLink__255_2247917217"/>
       <w:r>
         <w:rPr>
           <w:rFonts w:eastAsia="Times New Roman" w:cs="Calibri" w:ascii="Calibri" w:hAnsi="Calibri"/>
@@ -1358,7 +1337,7 @@
         </w:rPr>
         <w:t>Conducting performance analysis and performance tuning</w:t>
       </w:r>
-      <w:bookmarkEnd w:id="6"/>
+      <w:bookmarkEnd w:id="5"/>
     </w:p>
     <w:p>
       <w:pPr>
@@ -1378,7 +1357,12 @@
         </w:rPr>
       </w:pPr>
       <w:r>
-        <w:rPr/>
+        <w:rPr>
+          <w:rFonts w:eastAsia="Calibri" w:cs="Calibri" w:ascii="Calibri" w:hAnsi="Calibri"/>
+          <w:sz w:val="18"/>
+          <w:szCs w:val="18"/>
+          <w:lang w:val="en-US"/>
+        </w:rPr>
       </w:r>
     </w:p>
     <w:p>
@@ -1874,7 +1858,7 @@
         </w:rPr>
         <w:t>Conducting innovative research and development of the new mainframe products and their APIs (Java 8, Lombok, Mockito, Spring Boot, SLF4J, JUnit, Jacoco, Jersey, Guava, Apache Velocity, Apache Commons, SonarQube, Endevor, IBM z/OS, Git)</w:t>
       </w:r>
-      <w:bookmarkStart w:id="7" w:name="__DdeLink__236_2407804596"/>
+      <w:bookmarkStart w:id="6" w:name="__DdeLink__236_2407804596"/>
     </w:p>
     <w:p>
       <w:pPr>
@@ -1940,7 +1924,7 @@
         <w:ind w:left="2700" w:right="0" w:hanging="264"/>
         <w:rPr/>
       </w:pPr>
-      <w:bookmarkEnd w:id="7"/>
+      <w:bookmarkEnd w:id="6"/>
       <w:r>
         <w:rPr>
           <w:rFonts w:ascii="Calibri" w:hAnsi="Calibri"/>
@@ -2292,7 +2276,12 @@
         </w:rPr>
       </w:pPr>
       <w:r>
-        <w:rPr/>
+        <w:rPr>
+          <w:rFonts w:eastAsia="Calibri" w:cs="Calibri" w:ascii="Calibri" w:hAnsi="Calibri"/>
+          <w:sz w:val="18"/>
+          <w:szCs w:val="18"/>
+          <w:lang w:val="en-US"/>
+        </w:rPr>
       </w:r>
     </w:p>
     <w:p>
@@ -3470,7 +3459,7 @@
         <w:ind w:left="2700" w:right="0" w:hanging="264"/>
         <w:rPr/>
       </w:pPr>
-      <w:bookmarkStart w:id="8" w:name="__DdeLink__4474_4229894912"/>
+      <w:bookmarkStart w:id="7" w:name="__DdeLink__4474_4229894912"/>
       <w:r>
         <w:rPr>
           <w:rFonts w:cs="Calibri" w:ascii="Calibri" w:hAnsi="Calibri"/>
@@ -3480,12 +3469,12 @@
         </w:rPr>
         <w:t>Using the Entity Framework Core as the ORM</w:t>
       </w:r>
-      <w:bookmarkEnd w:id="8"/>
+      <w:bookmarkEnd w:id="7"/>
     </w:p>
     <w:p>
       <w:pPr>
         <w:pStyle w:val="Heading1"/>
-        <w:ind w:right="0" w:hanging="0"/>
+        <w:ind w:left="2410" w:right="0" w:hanging="0"/>
         <w:rPr/>
       </w:pPr>
       <w:r>
@@ -3613,7 +3602,7 @@
         <mc:Choice Requires="wps">
           <w:drawing>
             <wp:inline distT="0" distB="0" distL="0" distR="0">
-              <wp:extent cx="5768975" cy="46355"/>
+              <wp:extent cx="5769610" cy="46990"/>
               <wp:effectExtent l="0" t="0" r="0" b="0"/>
               <wp:docPr id="1" name=""/>
               <a:graphic xmlns:a="http://schemas.openxmlformats.org/drawingml/2006/main">
@@ -3623,7 +3612,7 @@
                     <wps:spPr>
                       <a:xfrm>
                         <a:off x="0" y="0"/>
-                        <a:ext cx="5768280" cy="45720"/>
+                        <a:ext cx="5769000" cy="46440"/>
                       </a:xfrm>
                       <a:prstGeom prst="rect">
                         <a:avLst/>
@@ -3653,7 +3642,7 @@
         </mc:Choice>
         <mc:Fallback>
           <w:pict>
-            <v:rect id="shape_0" fillcolor="#a0a0a0" stroked="f" style="position:absolute;margin-left:0pt;margin-top:-3.65pt;width:454.15pt;height:3.55pt;mso-position-vertical:top">
+            <v:rect id="shape_0" fillcolor="#a0a0a0" stroked="f" style="position:absolute;margin-left:0pt;margin-top:-3.7pt;width:454.2pt;height:3.6pt;mso-position-vertical:top">
               <w10:wrap type="none"/>
               <v:fill o:detectmouseclick="t" type="solid" color2="#5f5f5f"/>
               <v:stroke color="#3465a4" joinstyle="round" endcap="flat"/>
@@ -4032,7 +4021,7 @@
     <w:qFormat/>
     <w:pPr>
       <w:widowControl/>
-      <w:overflowPunct w:val="true"/>
+      <w:overflowPunct w:val="false"/>
       <w:bidi w:val="0"/>
       <w:spacing w:lineRule="auto" w:line="240" w:before="0" w:after="0"/>
       <w:jc w:val="left"/>
@@ -4278,7 +4267,7 @@
     <w:qFormat/>
     <w:pPr>
       <w:widowControl/>
-      <w:overflowPunct w:val="true"/>
+      <w:overflowPunct w:val="false"/>
       <w:bidi w:val="0"/>
       <w:spacing w:lineRule="auto" w:line="240" w:before="0" w:after="0"/>
       <w:jc w:val="left"/>

</xml_diff>

<commit_message>
Maris logo, The Personal MBA and Siemens S7 update
</commit_message>
<xml_diff>
--- a/Marek_Sagan_JavaAngularDev.docx
+++ b/Marek_Sagan_JavaAngularDev.docx
@@ -10,6 +10,53 @@
           <w:rFonts w:ascii="Calibri" w:hAnsi="Calibri"/>
         </w:rPr>
       </w:pPr>
+      <w:r>
+        <w:drawing>
+          <wp:anchor behindDoc="0" distT="0" distB="0" distL="0" distR="0" simplePos="0" locked="0" layoutInCell="1" allowOverlap="1" relativeHeight="5">
+            <wp:simplePos x="0" y="0"/>
+            <wp:positionH relativeFrom="column">
+              <wp:posOffset>5790565</wp:posOffset>
+            </wp:positionH>
+            <wp:positionV relativeFrom="paragraph">
+              <wp:posOffset>85725</wp:posOffset>
+            </wp:positionV>
+            <wp:extent cx="1722120" cy="514350"/>
+            <wp:effectExtent l="0" t="0" r="0" b="0"/>
+            <wp:wrapSquare wrapText="largest"/>
+            <wp:docPr id="1" name="Image1" descr=""/>
+            <wp:cNvGraphicFramePr>
+              <a:graphicFrameLocks xmlns:a="http://schemas.openxmlformats.org/drawingml/2006/main" noChangeAspect="1"/>
+            </wp:cNvGraphicFramePr>
+            <a:graphic xmlns:a="http://schemas.openxmlformats.org/drawingml/2006/main">
+              <a:graphicData uri="http://schemas.openxmlformats.org/drawingml/2006/picture">
+                <pic:pic xmlns:pic="http://schemas.openxmlformats.org/drawingml/2006/picture">
+                  <pic:nvPicPr>
+                    <pic:cNvPr id="1" name="Image1" descr=""/>
+                    <pic:cNvPicPr>
+                      <a:picLocks noChangeAspect="1" noChangeArrowheads="1"/>
+                    </pic:cNvPicPr>
+                  </pic:nvPicPr>
+                  <pic:blipFill>
+                    <a:blip r:embed="rId2"/>
+                    <a:stretch>
+                      <a:fillRect/>
+                    </a:stretch>
+                  </pic:blipFill>
+                  <pic:spPr bwMode="auto">
+                    <a:xfrm>
+                      <a:off x="0" y="0"/>
+                      <a:ext cx="1722120" cy="514350"/>
+                    </a:xfrm>
+                    <a:prstGeom prst="rect">
+                      <a:avLst/>
+                    </a:prstGeom>
+                  </pic:spPr>
+                </pic:pic>
+              </a:graphicData>
+            </a:graphic>
+          </wp:anchor>
+        </w:drawing>
+      </w:r>
       <w:r>
         <w:rPr>
           <w:rFonts w:cs="Calibri" w:ascii="Calibri" w:hAnsi="Calibri"/>
@@ -102,7 +149,7 @@
         </w:rPr>
         <w:tab/>
       </w:r>
-      <w:hyperlink r:id="rId2">
+      <w:hyperlink r:id="rId3">
         <w:r>
           <w:rPr>
             <w:rStyle w:val="InternetLink"/>
@@ -160,7 +207,7 @@
         </w:rPr>
         <w:tab/>
       </w:r>
-      <w:hyperlink r:id="rId3" w:tgtFrame="_self">
+      <w:hyperlink r:id="rId4" w:tgtFrame="_self">
         <w:r>
           <w:rPr>
             <w:rStyle w:val="InternetLink"/>
@@ -218,7 +265,7 @@
         </w:rPr>
         <w:tab/>
       </w:r>
-      <w:hyperlink r:id="rId4">
+      <w:hyperlink r:id="rId5">
         <w:r>
           <w:rPr>
             <w:rStyle w:val="InternetLink"/>
@@ -347,7 +394,7 @@
         </w:rPr>
         <w:tab/>
       </w:r>
-      <w:hyperlink r:id="rId5">
+      <w:hyperlink r:id="rId6">
         <w:r>
           <w:rPr>
             <w:rStyle w:val="InternetLink"/>
@@ -393,7 +440,7 @@
         </w:rPr>
         <w:tab/>
       </w:r>
-      <w:hyperlink r:id="rId6">
+      <w:hyperlink r:id="rId7">
         <w:r>
           <w:rPr>
             <w:rStyle w:val="InternetLink"/>
@@ -737,7 +784,29 @@
           <w:szCs w:val="18"/>
           <w:lang w:val="en-US"/>
         </w:rPr>
-        <w:t xml:space="preserve">, Apache Kafka, Red Hat Drools, Business Rules Management / BPM, Windows Server, DevOps, Microsoft Azure, Wireshark, Metasploit, Domain Driven Design / DDD, Project Management Skills, Product Management Skills / PM, Quality Assurance / QA, Quality Engineering, Technical Support, User Experience / UX, Recruitment: </w:t>
+        <w:t xml:space="preserve">, Apache Kafka, Red Hat Drools, Business Rules Management / BPM, Windows Server, DevOps, Microsoft Azure, Wireshark, Metasploit, Domain Driven Design / DDD, Project Management Skills, Product Management Skills / PM, Quality Assurance / QA, Quality Engineering, </w:t>
+      </w:r>
+      <w:r>
+        <w:rPr>
+          <w:rFonts w:cs="Calibri" w:ascii="Calibri" w:hAnsi="Calibri"/>
+          <w:b w:val="false"/>
+          <w:bCs w:val="false"/>
+          <w:sz w:val="18"/>
+          <w:szCs w:val="18"/>
+          <w:lang w:val="en-US"/>
+        </w:rPr>
+        <w:t xml:space="preserve">Siemens S7, PLC, </w:t>
+      </w:r>
+      <w:r>
+        <w:rPr>
+          <w:rFonts w:cs="Calibri" w:ascii="Calibri" w:hAnsi="Calibri"/>
+          <w:b w:val="false"/>
+          <w:bCs w:val="false"/>
+          <w:sz w:val="18"/>
+          <w:szCs w:val="18"/>
+          <w:lang w:val="en-US"/>
+        </w:rPr>
+        <w:t xml:space="preserve">Technical Support, User Experience / UX, Recruitment: </w:t>
       </w:r>
       <w:r>
         <w:rPr>
@@ -1346,6 +1415,54 @@
       </w:pPr>
       <w:bookmarkStart w:id="5" w:name="__DdeLink__255_2247917217"/>
       <w:r>
+        <w:drawing>
+          <wp:anchor behindDoc="0" distT="0" distB="0" distL="0" distR="0" simplePos="0" locked="0" layoutInCell="1" allowOverlap="1" relativeHeight="6">
+            <wp:simplePos x="0" y="0"/>
+            <wp:positionH relativeFrom="column">
+              <wp:posOffset>5790565</wp:posOffset>
+            </wp:positionH>
+            <wp:positionV relativeFrom="paragraph">
+              <wp:posOffset>85725</wp:posOffset>
+            </wp:positionV>
+            <wp:extent cx="1722120" cy="514350"/>
+            <wp:effectExtent l="0" t="0" r="0" b="0"/>
+            <wp:wrapSquare wrapText="largest"/>
+            <wp:docPr id="2" name="Image2" descr=""/>
+            <wp:cNvGraphicFramePr>
+              <a:graphicFrameLocks xmlns:a="http://schemas.openxmlformats.org/drawingml/2006/main" noChangeAspect="1"/>
+            </wp:cNvGraphicFramePr>
+            <a:graphic xmlns:a="http://schemas.openxmlformats.org/drawingml/2006/main">
+              <a:graphicData uri="http://schemas.openxmlformats.org/drawingml/2006/picture">
+                <pic:pic xmlns:pic="http://schemas.openxmlformats.org/drawingml/2006/picture">
+                  <pic:nvPicPr>
+                    <pic:cNvPr id="2" name="Image2" descr=""/>
+                    <pic:cNvPicPr>
+                      <a:picLocks noChangeAspect="1" noChangeArrowheads="1"/>
+                    </pic:cNvPicPr>
+                  </pic:nvPicPr>
+                  <pic:blipFill>
+                    <a:blip r:embed="rId8"/>
+                    <a:stretch>
+                      <a:fillRect/>
+                    </a:stretch>
+                  </pic:blipFill>
+                  <pic:spPr bwMode="auto">
+                    <a:xfrm>
+                      <a:off x="0" y="0"/>
+                      <a:ext cx="1722120" cy="514350"/>
+                    </a:xfrm>
+                    <a:prstGeom prst="rect">
+                      <a:avLst/>
+                    </a:prstGeom>
+                  </pic:spPr>
+                </pic:pic>
+              </a:graphicData>
+            </a:graphic>
+          </wp:anchor>
+        </w:drawing>
+      </w:r>
+      <w:bookmarkEnd w:id="5"/>
+      <w:r>
         <w:rPr>
           <w:rFonts w:eastAsia="Times New Roman" w:cs="Calibri" w:ascii="Calibri" w:hAnsi="Calibri"/>
           <w:color w:val="000000"/>
@@ -1355,7 +1472,6 @@
         </w:rPr>
         <w:t>Conducting performance analysis and performance tuning</w:t>
       </w:r>
-      <w:bookmarkEnd w:id="5"/>
     </w:p>
     <w:p>
       <w:pPr>
@@ -1396,6 +1512,260 @@
           <w:szCs w:val="18"/>
           <w:lang w:val="en-US"/>
         </w:rPr>
+        <w:t>05.2020 – NOW</w:t>
+      </w:r>
+      <w:r>
+        <w:rPr>
+          <w:rFonts w:eastAsia="Times New Roman" w:cs="Calibri" w:ascii="Calibri" w:hAnsi="Calibri"/>
+          <w:sz w:val="18"/>
+          <w:szCs w:val="18"/>
+          <w:lang w:val="en-US" w:eastAsia="de-DE"/>
+        </w:rPr>
+        <w:tab/>
+      </w:r>
+      <w:r>
+        <w:rPr>
+          <w:rStyle w:val="CompanyChar"/>
+          <w:rFonts w:eastAsia="Calibri" w:cs="Calibri" w:ascii="Calibri" w:hAnsi="Calibri"/>
+          <w:b/>
+          <w:caps/>
+          <w:color w:val="auto"/>
+          <w:spacing w:val="10"/>
+          <w:kern w:val="0"/>
+          <w:sz w:val="18"/>
+          <w:szCs w:val="18"/>
+          <w:lang w:val="en-US" w:eastAsia="de-DE" w:bidi="ar-SA"/>
+        </w:rPr>
+        <w:t>MARIS</w:t>
+      </w:r>
+      <w:r>
+        <w:rPr>
+          <w:rStyle w:val="CompanyChar"/>
+          <w:rFonts w:eastAsia="Calibri" w:cs="Calibri" w:ascii="Calibri" w:hAnsi="Calibri"/>
+          <w:sz w:val="18"/>
+          <w:szCs w:val="18"/>
+          <w:lang w:val="en-US"/>
+        </w:rPr>
+        <w:t xml:space="preserve"> – </w:t>
+      </w:r>
+      <w:r>
+        <w:rPr>
+          <w:rStyle w:val="CompanyChar"/>
+          <w:rFonts w:eastAsia="Calibri" w:cs="Calibri" w:ascii="Calibri" w:hAnsi="Calibri"/>
+          <w:b/>
+          <w:caps/>
+          <w:color w:val="auto"/>
+          <w:spacing w:val="10"/>
+          <w:kern w:val="0"/>
+          <w:sz w:val="18"/>
+          <w:szCs w:val="18"/>
+          <w:lang w:val="en-US" w:eastAsia="de-DE" w:bidi="ar-SA"/>
+        </w:rPr>
+        <w:t>Warsaw</w:t>
+      </w:r>
+      <w:r>
+        <w:rPr>
+          <w:rStyle w:val="CompanyChar"/>
+          <w:rFonts w:eastAsia="Calibri" w:cs="Calibri" w:ascii="Calibri" w:hAnsi="Calibri"/>
+          <w:sz w:val="18"/>
+          <w:szCs w:val="18"/>
+          <w:lang w:val="en-US"/>
+        </w:rPr>
+        <w:t xml:space="preserve">, </w:t>
+      </w:r>
+      <w:r>
+        <w:rPr>
+          <w:rStyle w:val="CompanyChar"/>
+          <w:rFonts w:eastAsia="Calibri" w:cs="Calibri" w:ascii="Calibri" w:hAnsi="Calibri"/>
+          <w:b/>
+          <w:caps/>
+          <w:color w:val="auto"/>
+          <w:spacing w:val="10"/>
+          <w:kern w:val="0"/>
+          <w:sz w:val="18"/>
+          <w:szCs w:val="18"/>
+          <w:lang w:val="en-US" w:eastAsia="de-DE" w:bidi="ar-SA"/>
+        </w:rPr>
+        <w:t>Poland</w:t>
+      </w:r>
+    </w:p>
+    <w:p>
+      <w:pPr>
+        <w:pStyle w:val="Position"/>
+        <w:rPr/>
+      </w:pPr>
+      <w:r>
+        <w:rPr>
+          <w:rFonts w:cs="Calibri" w:ascii="Calibri" w:hAnsi="Calibri"/>
+          <w:sz w:val="18"/>
+          <w:szCs w:val="18"/>
+          <w:lang w:val="en-US"/>
+        </w:rPr>
+        <w:tab/>
+      </w:r>
+      <w:r>
+        <w:rPr>
+          <w:rStyle w:val="CompanyChar"/>
+          <w:rFonts w:eastAsia="Calibri" w:cs="Calibri" w:ascii="Calibri" w:hAnsi="Calibri"/>
+          <w:b/>
+          <w:caps w:val="false"/>
+          <w:smallCaps w:val="false"/>
+          <w:color w:val="808080"/>
+          <w:spacing w:val="0"/>
+          <w:kern w:val="0"/>
+          <w:sz w:val="18"/>
+          <w:szCs w:val="18"/>
+          <w:lang w:val="en-US" w:eastAsia="de-DE" w:bidi="ar-SA"/>
+        </w:rPr>
+        <w:t xml:space="preserve">Chief Executive Officer </w:t>
+      </w:r>
+      <w:r>
+        <w:rPr>
+          <w:rStyle w:val="CompanyChar"/>
+          <w:rFonts w:eastAsia="Calibri" w:cs="Calibri" w:ascii="Calibri" w:hAnsi="Calibri"/>
+          <w:b/>
+          <w:caps w:val="false"/>
+          <w:smallCaps w:val="false"/>
+          <w:spacing w:val="0"/>
+          <w:sz w:val="18"/>
+          <w:szCs w:val="18"/>
+          <w:lang w:val="en-US"/>
+        </w:rPr>
+        <w:t xml:space="preserve">– </w:t>
+      </w:r>
+      <w:r>
+        <w:rPr>
+          <w:rStyle w:val="CompanyChar"/>
+          <w:rFonts w:eastAsia="Calibri" w:cs="Calibri" w:ascii="Calibri" w:hAnsi="Calibri"/>
+          <w:b/>
+          <w:caps w:val="false"/>
+          <w:smallCaps w:val="false"/>
+          <w:color w:val="808080"/>
+          <w:spacing w:val="0"/>
+          <w:kern w:val="0"/>
+          <w:sz w:val="18"/>
+          <w:szCs w:val="18"/>
+          <w:lang w:val="en-US" w:eastAsia="de-DE" w:bidi="ar-SA"/>
+        </w:rPr>
+        <w:t>Full time</w:t>
+      </w:r>
+    </w:p>
+    <w:p>
+      <w:pPr>
+        <w:pStyle w:val="ListParagraph"/>
+        <w:numPr>
+          <w:ilvl w:val="0"/>
+          <w:numId w:val="1"/>
+        </w:numPr>
+        <w:ind w:left="2700" w:right="0" w:hanging="264"/>
+        <w:rPr>
+          <w:rFonts w:ascii="Calibri" w:hAnsi="Calibri"/>
+        </w:rPr>
+      </w:pPr>
+      <w:r>
+        <w:rPr>
+          <w:rFonts w:eastAsia="Times New Roman" w:cs="Calibri" w:ascii="Calibri" w:hAnsi="Calibri"/>
+          <w:color w:val="000000"/>
+          <w:kern w:val="0"/>
+          <w:sz w:val="18"/>
+          <w:szCs w:val="18"/>
+          <w:lang w:val="en-US" w:eastAsia="de-DE" w:bidi="ar-SA"/>
+        </w:rPr>
+        <w:t>Acting as the CEO of a software consulting business</w:t>
+      </w:r>
+    </w:p>
+    <w:p>
+      <w:pPr>
+        <w:pStyle w:val="ListParagraph"/>
+        <w:numPr>
+          <w:ilvl w:val="0"/>
+          <w:numId w:val="1"/>
+        </w:numPr>
+        <w:ind w:left="2700" w:right="0" w:hanging="264"/>
+        <w:rPr>
+          <w:rFonts w:ascii="Calibri" w:hAnsi="Calibri"/>
+        </w:rPr>
+      </w:pPr>
+      <w:r>
+        <w:rPr>
+          <w:rFonts w:eastAsia="Times New Roman" w:cs="Calibri" w:ascii="Calibri" w:hAnsi="Calibri"/>
+          <w:color w:val="000000"/>
+          <w:kern w:val="0"/>
+          <w:sz w:val="18"/>
+          <w:szCs w:val="18"/>
+          <w:lang w:val="en-US" w:eastAsia="de-DE" w:bidi="ar-SA"/>
+        </w:rPr>
+        <w:t>Expanding the company’s operations according to the business vision</w:t>
+      </w:r>
+    </w:p>
+    <w:p>
+      <w:pPr>
+        <w:pStyle w:val="ListParagraph"/>
+        <w:numPr>
+          <w:ilvl w:val="0"/>
+          <w:numId w:val="1"/>
+        </w:numPr>
+        <w:ind w:left="2700" w:right="0" w:hanging="264"/>
+        <w:rPr>
+          <w:rFonts w:ascii="Calibri" w:hAnsi="Calibri" w:eastAsia="Times New Roman" w:cs="Calibri"/>
+          <w:color w:val="000000"/>
+          <w:kern w:val="0"/>
+          <w:sz w:val="18"/>
+          <w:szCs w:val="18"/>
+          <w:lang w:val="en-US" w:eastAsia="de-DE" w:bidi="ar-SA"/>
+        </w:rPr>
+      </w:pPr>
+      <w:r>
+        <w:rPr>
+          <w:rFonts w:eastAsia="Times New Roman" w:cs="Calibri" w:ascii="Calibri" w:hAnsi="Calibri"/>
+          <w:color w:val="000000"/>
+          <w:kern w:val="0"/>
+          <w:sz w:val="18"/>
+          <w:szCs w:val="18"/>
+          <w:lang w:val="en-US" w:eastAsia="de-DE" w:bidi="ar-SA"/>
+        </w:rPr>
+        <w:t>Developing and applying business / marketing and finance strategy for the company</w:t>
+      </w:r>
+    </w:p>
+    <w:p>
+      <w:pPr>
+        <w:pStyle w:val="Normal"/>
+        <w:tabs>
+          <w:tab w:val="clear" w:pos="720"/>
+          <w:tab w:val="left" w:pos="2410" w:leader="none"/>
+        </w:tabs>
+        <w:spacing w:lineRule="atLeast" w:line="220"/>
+        <w:ind w:left="0" w:right="0" w:hanging="0"/>
+        <w:rPr>
+          <w:rStyle w:val="DatesChar"/>
+          <w:rFonts w:ascii="Calibri" w:hAnsi="Calibri"/>
+        </w:rPr>
+      </w:pPr>
+      <w:r>
+        <w:rPr>
+          <w:rFonts w:ascii="Calibri" w:hAnsi="Calibri"/>
+        </w:rPr>
+      </w:r>
+    </w:p>
+    <w:p>
+      <w:pPr>
+        <w:pStyle w:val="Normal"/>
+        <w:tabs>
+          <w:tab w:val="clear" w:pos="720"/>
+          <w:tab w:val="left" w:pos="2410" w:leader="none"/>
+        </w:tabs>
+        <w:spacing w:lineRule="atLeast" w:line="220"/>
+        <w:ind w:left="0" w:right="0" w:hanging="0"/>
+        <w:rPr/>
+      </w:pPr>
+      <w:r>
+        <w:rPr>
+          <w:rStyle w:val="DatesChar"/>
+          <w:rFonts w:eastAsia="Calibri" w:cs="Calibri" w:ascii="Calibri" w:hAnsi="Calibri"/>
+          <w:sz w:val="18"/>
+          <w:szCs w:val="18"/>
+          <w:lang w:val="en-US"/>
+        </w:rPr>
         <w:t>12.2019 – 04.2020</w:t>
       </w:r>
       <w:r>
@@ -2128,6 +2498,53 @@
         </w:rPr>
       </w:pPr>
       <w:r>
+        <w:drawing>
+          <wp:anchor behindDoc="0" distT="0" distB="0" distL="0" distR="0" simplePos="0" locked="0" layoutInCell="1" allowOverlap="1" relativeHeight="7">
+            <wp:simplePos x="0" y="0"/>
+            <wp:positionH relativeFrom="column">
+              <wp:posOffset>5790565</wp:posOffset>
+            </wp:positionH>
+            <wp:positionV relativeFrom="paragraph">
+              <wp:posOffset>85725</wp:posOffset>
+            </wp:positionV>
+            <wp:extent cx="1722120" cy="514350"/>
+            <wp:effectExtent l="0" t="0" r="0" b="0"/>
+            <wp:wrapSquare wrapText="largest"/>
+            <wp:docPr id="3" name="Image3" descr=""/>
+            <wp:cNvGraphicFramePr>
+              <a:graphicFrameLocks xmlns:a="http://schemas.openxmlformats.org/drawingml/2006/main" noChangeAspect="1"/>
+            </wp:cNvGraphicFramePr>
+            <a:graphic xmlns:a="http://schemas.openxmlformats.org/drawingml/2006/main">
+              <a:graphicData uri="http://schemas.openxmlformats.org/drawingml/2006/picture">
+                <pic:pic xmlns:pic="http://schemas.openxmlformats.org/drawingml/2006/picture">
+                  <pic:nvPicPr>
+                    <pic:cNvPr id="3" name="Image3" descr=""/>
+                    <pic:cNvPicPr>
+                      <a:picLocks noChangeAspect="1" noChangeArrowheads="1"/>
+                    </pic:cNvPicPr>
+                  </pic:nvPicPr>
+                  <pic:blipFill>
+                    <a:blip r:embed="rId9"/>
+                    <a:stretch>
+                      <a:fillRect/>
+                    </a:stretch>
+                  </pic:blipFill>
+                  <pic:spPr bwMode="auto">
+                    <a:xfrm>
+                      <a:off x="0" y="0"/>
+                      <a:ext cx="1722120" cy="514350"/>
+                    </a:xfrm>
+                    <a:prstGeom prst="rect">
+                      <a:avLst/>
+                    </a:prstGeom>
+                  </pic:spPr>
+                </pic:pic>
+              </a:graphicData>
+            </a:graphic>
+          </wp:anchor>
+        </w:drawing>
+      </w:r>
+      <w:r>
         <w:rPr>
           <w:rFonts w:ascii="Calibri" w:hAnsi="Calibri"/>
           <w:sz w:val="18"/>
@@ -2262,6 +2679,23 @@
     <w:p>
       <w:pPr>
         <w:pStyle w:val="Normal"/>
+        <w:numPr>
+          <w:ilvl w:val="0"/>
+          <w:numId w:val="0"/>
+        </w:numPr>
+        <w:ind w:left="2784" w:right="0" w:hanging="0"/>
+        <w:rPr>
+          <w:rFonts w:ascii="Calibri" w:hAnsi="Calibri"/>
+          <w:sz w:val="18"/>
+        </w:rPr>
+      </w:pPr>
+      <w:r>
+        <w:rPr/>
+      </w:r>
+    </w:p>
+    <w:p>
+      <w:pPr>
+        <w:pStyle w:val="Normal"/>
         <w:tabs>
           <w:tab w:val="clear" w:pos="720"/>
           <w:tab w:val="left" w:pos="2410" w:leader="none"/>
@@ -3381,6 +3815,53 @@
         </w:rPr>
       </w:pPr>
       <w:r>
+        <w:drawing>
+          <wp:anchor behindDoc="0" distT="0" distB="0" distL="0" distR="0" simplePos="0" locked="0" layoutInCell="1" allowOverlap="1" relativeHeight="8">
+            <wp:simplePos x="0" y="0"/>
+            <wp:positionH relativeFrom="column">
+              <wp:posOffset>5790565</wp:posOffset>
+            </wp:positionH>
+            <wp:positionV relativeFrom="paragraph">
+              <wp:posOffset>85725</wp:posOffset>
+            </wp:positionV>
+            <wp:extent cx="1722120" cy="514350"/>
+            <wp:effectExtent l="0" t="0" r="0" b="0"/>
+            <wp:wrapSquare wrapText="largest"/>
+            <wp:docPr id="4" name="Image4" descr=""/>
+            <wp:cNvGraphicFramePr>
+              <a:graphicFrameLocks xmlns:a="http://schemas.openxmlformats.org/drawingml/2006/main" noChangeAspect="1"/>
+            </wp:cNvGraphicFramePr>
+            <a:graphic xmlns:a="http://schemas.openxmlformats.org/drawingml/2006/main">
+              <a:graphicData uri="http://schemas.openxmlformats.org/drawingml/2006/picture">
+                <pic:pic xmlns:pic="http://schemas.openxmlformats.org/drawingml/2006/picture">
+                  <pic:nvPicPr>
+                    <pic:cNvPr id="4" name="Image4" descr=""/>
+                    <pic:cNvPicPr>
+                      <a:picLocks noChangeAspect="1" noChangeArrowheads="1"/>
+                    </pic:cNvPicPr>
+                  </pic:nvPicPr>
+                  <pic:blipFill>
+                    <a:blip r:embed="rId10"/>
+                    <a:stretch>
+                      <a:fillRect/>
+                    </a:stretch>
+                  </pic:blipFill>
+                  <pic:spPr bwMode="auto">
+                    <a:xfrm>
+                      <a:off x="0" y="0"/>
+                      <a:ext cx="1722120" cy="514350"/>
+                    </a:xfrm>
+                    <a:prstGeom prst="rect">
+                      <a:avLst/>
+                    </a:prstGeom>
+                  </pic:spPr>
+                </pic:pic>
+              </a:graphicData>
+            </a:graphic>
+          </wp:anchor>
+        </w:drawing>
+      </w:r>
+      <w:r>
         <w:rPr>
           <w:rFonts w:eastAsia="Times New Roman" w:cs="Calibri" w:ascii="Calibri" w:hAnsi="Calibri"/>
           <w:sz w:val="18"/>
@@ -3480,6 +3961,21 @@
       <w:pPr>
         <w:pStyle w:val="Heading1"/>
         <w:ind w:right="0" w:hanging="0"/>
+        <w:rPr>
+          <w:rFonts w:ascii="Calibri" w:hAnsi="Calibri" w:cs="Calibri"/>
+          <w:sz w:val="18"/>
+          <w:szCs w:val="18"/>
+          <w:lang w:val="en-US" w:eastAsia="de-DE"/>
+        </w:rPr>
+      </w:pPr>
+      <w:r>
+        <w:rPr/>
+      </w:r>
+    </w:p>
+    <w:p>
+      <w:pPr>
+        <w:pStyle w:val="Heading1"/>
+        <w:ind w:right="0" w:hanging="0"/>
         <w:rPr/>
       </w:pPr>
       <w:r>
@@ -3504,26 +4000,6 @@
           <w:rFonts w:eastAsia="Calibri" w:cs="Calibri" w:ascii="Calibri" w:hAnsi="Calibri"/>
           <w:b w:val="false"/>
           <w:bCs w:val="false"/>
-          <w:sz w:val="18"/>
-          <w:szCs w:val="18"/>
-          <w:lang w:val="en-US"/>
-        </w:rPr>
-        <w:t>10.2014 – 09.2018</w:t>
-      </w:r>
-      <w:r>
-        <w:rPr>
-          <w:rFonts w:cs="Calibri" w:ascii="Calibri" w:hAnsi="Calibri"/>
-          <w:sz w:val="18"/>
-          <w:szCs w:val="18"/>
-          <w:lang w:val="en-US"/>
-        </w:rPr>
-        <w:tab/>
-        <w:t>Warsaw</w:t>
-      </w:r>
-      <w:r>
-        <w:rPr>
-          <w:rFonts w:eastAsia="Times New Roman" w:cs="Calibri" w:ascii="Calibri" w:hAnsi="Calibri"/>
-          <w:b/>
           <w:caps/>
           <w:color w:val="auto"/>
           <w:spacing w:val="10"/>
@@ -3532,15 +4008,124 @@
           <w:szCs w:val="18"/>
           <w:lang w:val="en-US" w:eastAsia="de-DE" w:bidi="ar-SA"/>
         </w:rPr>
-        <w:t xml:space="preserve"> School of Computer Science</w:t>
+        <w:t>07.2020</w:t>
+      </w:r>
+      <w:r>
+        <w:rPr>
+          <w:rFonts w:cs="Calibri" w:ascii="Calibri" w:hAnsi="Calibri"/>
+          <w:sz w:val="18"/>
+          <w:szCs w:val="18"/>
+          <w:lang w:val="en-US"/>
+        </w:rPr>
+        <w:tab/>
+      </w:r>
+      <w:r>
+        <w:rPr>
+          <w:rFonts w:cs="Calibri" w:ascii="Calibri" w:hAnsi="Calibri"/>
+          <w:sz w:val="18"/>
+          <w:szCs w:val="18"/>
+          <w:lang w:val="en-US"/>
+        </w:rPr>
+        <w:t xml:space="preserve">The </w:t>
+      </w:r>
+      <w:r>
+        <w:rPr>
+          <w:rFonts w:eastAsia="Times New Roman" w:cs="Calibri" w:ascii="Calibri" w:hAnsi="Calibri"/>
+          <w:b/>
+          <w:caps/>
+          <w:color w:val="auto"/>
+          <w:spacing w:val="10"/>
+          <w:kern w:val="0"/>
+          <w:sz w:val="18"/>
+          <w:szCs w:val="18"/>
+          <w:lang w:val="en-US" w:eastAsia="de-DE" w:bidi="ar-SA"/>
+        </w:rPr>
+        <w:t>Personal MBA</w:t>
       </w:r>
     </w:p>
     <w:p>
       <w:pPr>
         <w:pStyle w:val="Position"/>
         <w:spacing w:before="0" w:after="200"/>
-        <w:rPr>
-          <w:rFonts w:ascii="Calibri" w:hAnsi="Calibri"/>
+        <w:ind w:left="0" w:right="0" w:hanging="0"/>
+        <w:rPr/>
+      </w:pPr>
+      <w:r>
+        <w:rPr>
+          <w:rFonts w:cs="Calibri" w:ascii="Calibri" w:hAnsi="Calibri"/>
+          <w:sz w:val="18"/>
+          <w:szCs w:val="18"/>
+          <w:lang w:val="en-US"/>
+        </w:rPr>
+        <w:tab/>
+      </w:r>
+      <w:r>
+        <w:rPr>
+          <w:rFonts w:eastAsia="Times New Roman" w:cs="Calibri" w:ascii="Calibri" w:hAnsi="Calibri"/>
+          <w:b/>
+          <w:color w:val="808080"/>
+          <w:kern w:val="0"/>
+          <w:sz w:val="18"/>
+          <w:szCs w:val="18"/>
+          <w:lang w:val="en-US" w:eastAsia="de-DE" w:bidi="ar-SA"/>
+        </w:rPr>
+        <w:t>Josh Kaufman’s MBA reading list coursework</w:t>
+      </w:r>
+    </w:p>
+    <w:p>
+      <w:pPr>
+        <w:pStyle w:val="Company"/>
+        <w:ind w:left="0" w:right="0" w:hanging="0"/>
+        <w:rPr/>
+      </w:pPr>
+      <w:r>
+        <w:rPr>
+          <w:rStyle w:val="DatesChar"/>
+          <w:rFonts w:eastAsia="Calibri" w:cs="Calibri" w:ascii="Calibri" w:hAnsi="Calibri"/>
+          <w:b w:val="false"/>
+          <w:bCs w:val="false"/>
+          <w:sz w:val="18"/>
+          <w:szCs w:val="18"/>
+          <w:lang w:val="en-US"/>
+        </w:rPr>
+        <w:t>10.2014 – 09.2018</w:t>
+      </w:r>
+      <w:r>
+        <w:rPr>
+          <w:rFonts w:cs="Calibri" w:ascii="Calibri" w:hAnsi="Calibri"/>
+          <w:sz w:val="18"/>
+          <w:szCs w:val="18"/>
+          <w:lang w:val="en-US"/>
+        </w:rPr>
+        <w:tab/>
+        <w:t>Warsaw</w:t>
+      </w:r>
+      <w:r>
+        <w:rPr>
+          <w:rFonts w:eastAsia="Times New Roman" w:cs="Calibri" w:ascii="Calibri" w:hAnsi="Calibri"/>
+          <w:b/>
+          <w:caps/>
+          <w:color w:val="auto"/>
+          <w:spacing w:val="10"/>
+          <w:kern w:val="0"/>
+          <w:sz w:val="18"/>
+          <w:szCs w:val="18"/>
+          <w:lang w:val="en-US" w:eastAsia="de-DE" w:bidi="ar-SA"/>
+        </w:rPr>
+        <w:t xml:space="preserve"> School of Computer Science</w:t>
+      </w:r>
+    </w:p>
+    <w:p>
+      <w:pPr>
+        <w:pStyle w:val="Position"/>
+        <w:spacing w:before="0" w:after="200"/>
+        <w:rPr>
+          <w:rFonts w:ascii="Calibri" w:hAnsi="Calibri" w:cs="Calibri"/>
+          <w:i/>
+          <w:i/>
+          <w:sz w:val="18"/>
+          <w:szCs w:val="18"/>
+          <w:lang w:val="en-US"/>
         </w:rPr>
       </w:pPr>
       <w:r>
@@ -3580,8 +4165,8 @@
       </w:r>
     </w:p>
     <w:sectPr>
-      <w:headerReference w:type="default" r:id="rId7"/>
-      <w:footerReference w:type="default" r:id="rId8"/>
+      <w:headerReference w:type="default" r:id="rId11"/>
+      <w:footerReference w:type="default" r:id="rId12"/>
       <w:type w:val="nextPage"/>
       <w:pgSz w:w="12240" w:h="15840"/>
       <w:pgMar w:left="1440" w:right="1440" w:header="706" w:top="1138" w:footer="288" w:bottom="1138" w:gutter="0"/>
@@ -3609,9 +4194,9 @@
         <mc:Choice Requires="wps">
           <w:drawing>
             <wp:inline distT="0" distB="0" distL="0" distR="0">
-              <wp:extent cx="5772150" cy="49530"/>
+              <wp:extent cx="5772785" cy="50165"/>
               <wp:effectExtent l="0" t="0" r="0" b="0"/>
-              <wp:docPr id="1" name=""/>
+              <wp:docPr id="5" name=""/>
               <a:graphic xmlns:a="http://schemas.openxmlformats.org/drawingml/2006/main">
                 <a:graphicData uri="http://schemas.microsoft.com/office/word/2010/wordprocessingShape">
                   <wps:wsp>
@@ -3619,7 +4204,7 @@
                     <wps:spPr>
                       <a:xfrm>
                         <a:off x="0" y="0"/>
-                        <a:ext cx="5771520" cy="48960"/>
+                        <a:ext cx="5772240" cy="49680"/>
                       </a:xfrm>
                       <a:prstGeom prst="rect">
                         <a:avLst/>
@@ -3649,7 +4234,7 @@
         </mc:Choice>
         <mc:Fallback>
           <w:pict>
-            <v:rect id="shape_0" fillcolor="#a0a0a0" stroked="f" style="position:absolute;margin-left:0pt;margin-top:-3.9pt;width:454.4pt;height:3.8pt;mso-position-vertical:top">
+            <v:rect id="shape_0" fillcolor="#a0a0a0" stroked="f" style="position:absolute;margin-left:0pt;margin-top:-3.95pt;width:454.45pt;height:3.85pt;mso-position-vertical:top">
               <w10:wrap type="none"/>
               <v:fill o:detectmouseclick="t" type="solid" color2="#5f5f5f"/>
               <v:stroke color="#3465a4" joinstyle="round" endcap="flat"/>
@@ -4028,7 +4613,7 @@
     <w:qFormat/>
     <w:pPr>
       <w:widowControl/>
-      <w:overflowPunct w:val="false"/>
+      <w:overflowPunct w:val="true"/>
       <w:bidi w:val="0"/>
       <w:spacing w:lineRule="auto" w:line="240" w:before="0" w:after="0"/>
       <w:jc w:val="left"/>
@@ -4274,7 +4859,7 @@
     <w:qFormat/>
     <w:pPr>
       <w:widowControl/>
-      <w:overflowPunct w:val="false"/>
+      <w:overflowPunct w:val="true"/>
       <w:bidi w:val="0"/>
       <w:spacing w:lineRule="auto" w:line="240" w:before="0" w:after="0"/>
       <w:jc w:val="left"/>

</xml_diff>

<commit_message>
Arctic Code Vault Contributor update
</commit_message>
<xml_diff>
--- a/Marek_Sagan_JavaAngularDev.docx
+++ b/Marek_Sagan_JavaAngularDev.docx
@@ -12,13 +12,13 @@
       </w:pPr>
       <w:r>
         <w:drawing>
-          <wp:anchor behindDoc="0" distT="0" distB="0" distL="0" distR="0" simplePos="0" locked="0" layoutInCell="1" allowOverlap="1" relativeHeight="5">
+          <wp:anchor behindDoc="0" distT="0" distB="0" distL="0" distR="0" simplePos="0" locked="0" layoutInCell="1" allowOverlap="1" relativeHeight="2">
             <wp:simplePos x="0" y="0"/>
             <wp:positionH relativeFrom="column">
-              <wp:posOffset>5790565</wp:posOffset>
+              <wp:posOffset>5932805</wp:posOffset>
             </wp:positionH>
             <wp:positionV relativeFrom="paragraph">
-              <wp:posOffset>85725</wp:posOffset>
+              <wp:posOffset>163195</wp:posOffset>
             </wp:positionV>
             <wp:extent cx="1722120" cy="514350"/>
             <wp:effectExtent l="0" t="0" r="0" b="0"/>
@@ -784,29 +784,7 @@
           <w:szCs w:val="18"/>
           <w:lang w:val="en-US"/>
         </w:rPr>
-        <w:t xml:space="preserve">, Apache Kafka, Red Hat Drools, Business Rules Management / BPM, Windows Server, DevOps, Microsoft Azure, Wireshark, Metasploit, Domain Driven Design / DDD, Project Management Skills, Product Management Skills / PM, Quality Assurance / QA, Quality Engineering, </w:t>
-      </w:r>
-      <w:r>
-        <w:rPr>
-          <w:rFonts w:cs="Calibri" w:ascii="Calibri" w:hAnsi="Calibri"/>
-          <w:b w:val="false"/>
-          <w:bCs w:val="false"/>
-          <w:sz w:val="18"/>
-          <w:szCs w:val="18"/>
-          <w:lang w:val="en-US"/>
-        </w:rPr>
-        <w:t xml:space="preserve">Siemens S7, PLC, </w:t>
-      </w:r>
-      <w:r>
-        <w:rPr>
-          <w:rFonts w:cs="Calibri" w:ascii="Calibri" w:hAnsi="Calibri"/>
-          <w:b w:val="false"/>
-          <w:bCs w:val="false"/>
-          <w:sz w:val="18"/>
-          <w:szCs w:val="18"/>
-          <w:lang w:val="en-US"/>
-        </w:rPr>
-        <w:t xml:space="preserve">Technical Support, User Experience / UX, Recruitment: </w:t>
+        <w:t xml:space="preserve">, Apache Kafka, Red Hat Drools, Business Rules Management / BPM, Windows Server, DevOps, Microsoft Azure, Wireshark, Metasploit, Domain Driven Design / DDD, Project Management Skills, Product Management Skills / PM, Quality Assurance / QA, Quality Engineering, Siemens S7, PLC, Technical Support, User Experience / UX, Recruitment: </w:t>
       </w:r>
       <w:r>
         <w:rPr>
@@ -927,21 +905,54 @@
         </w:tabs>
         <w:ind w:left="2410" w:right="0" w:hanging="2410"/>
         <w:rPr>
-          <w:rFonts w:ascii="Calibri" w:hAnsi="Calibri"/>
-        </w:rPr>
-      </w:pPr>
-      <w:r>
-        <w:rPr>
-          <w:rFonts w:cs="Calibri" w:ascii="Calibri" w:hAnsi="Calibri"/>
+          <w:rFonts w:ascii="Calibri" w:hAnsi="Calibri" w:cs="Calibri"/>
+          <w:b w:val="false"/>
           <w:b w:val="false"/>
           <w:bCs w:val="false"/>
           <w:sz w:val="18"/>
           <w:szCs w:val="18"/>
           <w:lang w:val="en-US"/>
         </w:rPr>
+      </w:pPr>
+      <w:r>
+        <w:rPr>
+          <w:rFonts w:cs="Calibri" w:ascii="Calibri" w:hAnsi="Calibri"/>
+          <w:b w:val="false"/>
+          <w:bCs w:val="false"/>
+          <w:sz w:val="18"/>
+          <w:szCs w:val="18"/>
+          <w:lang w:val="en-US"/>
+        </w:rPr>
         <w:t>Awards</w:t>
         <w:tab/>
-        <w:t>CodingGame Spring Challenge 2020 (bronze)</w:t>
+        <w:t xml:space="preserve">CodingGame Spring Challenge 2020 (bronze), </w:t>
+      </w:r>
+      <w:r>
+        <w:rPr>
+          <w:rFonts w:cs="Calibri" w:ascii="Calibri" w:hAnsi="Calibri"/>
+          <w:b w:val="false"/>
+          <w:bCs w:val="false"/>
+          <w:sz w:val="18"/>
+          <w:szCs w:val="18"/>
+          <w:lang w:val="en-US"/>
+        </w:rPr>
+        <w:t xml:space="preserve">GitHub </w:t>
+      </w:r>
+      <w:r>
+        <w:rPr>
+          <w:rFonts w:cs="Calibri" w:ascii="apple-system;BlinkMacSystemFont;Segoe UI;Helvetica;Arial;sans-serif;Apple Color Emoji;Segoe UI Emoji" w:hAnsi="apple-system;BlinkMacSystemFont;Segoe UI;Helvetica;Arial;sans-serif;Apple Color Emoji;Segoe UI Emoji"/>
+          <w:b w:val="false"/>
+          <w:bCs w:val="false"/>
+          <w:i w:val="false"/>
+          <w:caps w:val="false"/>
+          <w:smallCaps w:val="false"/>
+          <w:color w:val="24292E"/>
+          <w:spacing w:val="0"/>
+          <w:sz w:val="17"/>
+          <w:szCs w:val="18"/>
+          <w:lang w:val="en-US"/>
+        </w:rPr>
+        <w:t>Arctic Code Vault Contributor</w:t>
       </w:r>
     </w:p>
     <w:p>
@@ -1414,15 +1425,16 @@
         </w:rPr>
       </w:pPr>
       <w:bookmarkStart w:id="5" w:name="__DdeLink__255_2247917217"/>
+      <w:bookmarkEnd w:id="5"/>
       <w:r>
         <w:drawing>
           <wp:anchor behindDoc="0" distT="0" distB="0" distL="0" distR="0" simplePos="0" locked="0" layoutInCell="1" allowOverlap="1" relativeHeight="6">
             <wp:simplePos x="0" y="0"/>
             <wp:positionH relativeFrom="column">
-              <wp:posOffset>5790565</wp:posOffset>
+              <wp:posOffset>5932805</wp:posOffset>
             </wp:positionH>
             <wp:positionV relativeFrom="paragraph">
-              <wp:posOffset>85725</wp:posOffset>
+              <wp:posOffset>163195</wp:posOffset>
             </wp:positionV>
             <wp:extent cx="1722120" cy="514350"/>
             <wp:effectExtent l="0" t="0" r="0" b="0"/>
@@ -1461,7 +1473,6 @@
           </wp:anchor>
         </w:drawing>
       </w:r>
-      <w:bookmarkEnd w:id="5"/>
       <w:r>
         <w:rPr>
           <w:rFonts w:eastAsia="Times New Roman" w:cs="Calibri" w:ascii="Calibri" w:hAnsi="Calibri"/>
@@ -2502,10 +2513,10 @@
           <wp:anchor behindDoc="0" distT="0" distB="0" distL="0" distR="0" simplePos="0" locked="0" layoutInCell="1" allowOverlap="1" relativeHeight="7">
             <wp:simplePos x="0" y="0"/>
             <wp:positionH relativeFrom="column">
-              <wp:posOffset>5790565</wp:posOffset>
+              <wp:posOffset>5932805</wp:posOffset>
             </wp:positionH>
             <wp:positionV relativeFrom="paragraph">
-              <wp:posOffset>85725</wp:posOffset>
+              <wp:posOffset>163195</wp:posOffset>
             </wp:positionV>
             <wp:extent cx="1722120" cy="514350"/>
             <wp:effectExtent l="0" t="0" r="0" b="0"/>
@@ -2690,7 +2701,10 @@
         </w:rPr>
       </w:pPr>
       <w:r>
-        <w:rPr/>
+        <w:rPr>
+          <w:rFonts w:ascii="Calibri" w:hAnsi="Calibri"/>
+          <w:sz w:val="18"/>
+        </w:rPr>
       </w:r>
     </w:p>
     <w:p>
@@ -3819,10 +3833,10 @@
           <wp:anchor behindDoc="0" distT="0" distB="0" distL="0" distR="0" simplePos="0" locked="0" layoutInCell="1" allowOverlap="1" relativeHeight="8">
             <wp:simplePos x="0" y="0"/>
             <wp:positionH relativeFrom="column">
-              <wp:posOffset>5790565</wp:posOffset>
+              <wp:posOffset>5932805</wp:posOffset>
             </wp:positionH>
             <wp:positionV relativeFrom="paragraph">
-              <wp:posOffset>85725</wp:posOffset>
+              <wp:posOffset>163195</wp:posOffset>
             </wp:positionV>
             <wp:extent cx="1722120" cy="514350"/>
             <wp:effectExtent l="0" t="0" r="0" b="0"/>
@@ -3969,7 +3983,12 @@
         </w:rPr>
       </w:pPr>
       <w:r>
-        <w:rPr/>
+        <w:rPr>
+          <w:rFonts w:cs="Calibri" w:ascii="Calibri" w:hAnsi="Calibri"/>
+          <w:sz w:val="18"/>
+          <w:szCs w:val="18"/>
+          <w:lang w:val="en-US" w:eastAsia="de-DE"/>
+        </w:rPr>
       </w:r>
     </w:p>
     <w:p>
@@ -4018,14 +4037,6 @@
           <w:lang w:val="en-US"/>
         </w:rPr>
         <w:tab/>
-      </w:r>
-      <w:r>
-        <w:rPr>
-          <w:rFonts w:cs="Calibri" w:ascii="Calibri" w:hAnsi="Calibri"/>
-          <w:sz w:val="18"/>
-          <w:szCs w:val="18"/>
-          <w:lang w:val="en-US"/>
-        </w:rPr>
         <w:t xml:space="preserve">The </w:t>
       </w:r>
       <w:r>
@@ -4194,7 +4205,7 @@
         <mc:Choice Requires="wps">
           <w:drawing>
             <wp:inline distT="0" distB="0" distL="0" distR="0">
-              <wp:extent cx="5772785" cy="50165"/>
+              <wp:extent cx="5773420" cy="50800"/>
               <wp:effectExtent l="0" t="0" r="0" b="0"/>
               <wp:docPr id="5" name=""/>
               <a:graphic xmlns:a="http://schemas.openxmlformats.org/drawingml/2006/main">
@@ -4204,7 +4215,7 @@
                     <wps:spPr>
                       <a:xfrm>
                         <a:off x="0" y="0"/>
-                        <a:ext cx="5772240" cy="49680"/>
+                        <a:ext cx="5772960" cy="50040"/>
                       </a:xfrm>
                       <a:prstGeom prst="rect">
                         <a:avLst/>
@@ -4234,7 +4245,7 @@
         </mc:Choice>
         <mc:Fallback>
           <w:pict>
-            <v:rect id="shape_0" fillcolor="#a0a0a0" stroked="f" style="position:absolute;margin-left:0pt;margin-top:-3.95pt;width:454.45pt;height:3.85pt;mso-position-vertical:top">
+            <v:rect id="shape_0" fillcolor="#a0a0a0" stroked="f" style="position:absolute;margin-left:0pt;margin-top:-4pt;width:454.5pt;height:3.9pt;mso-position-vertical:top">
               <w10:wrap type="none"/>
               <v:fill o:detectmouseclick="t" type="solid" color2="#5f5f5f"/>
               <v:stroke color="#3465a4" joinstyle="round" endcap="flat"/>
@@ -4310,7 +4321,7 @@
     </w:r>
     <w:r>
       <w:rPr/>
-      <w:t>4</w:t>
+      <w:t>2</w:t>
     </w:r>
     <w:r>
       <w:rPr/>
@@ -4613,7 +4624,7 @@
     <w:qFormat/>
     <w:pPr>
       <w:widowControl/>
-      <w:overflowPunct w:val="true"/>
+      <w:overflowPunct w:val="false"/>
       <w:bidi w:val="0"/>
       <w:spacing w:lineRule="auto" w:line="240" w:before="0" w:after="0"/>
       <w:jc w:val="left"/>
@@ -4859,7 +4870,7 @@
     <w:qFormat/>
     <w:pPr>
       <w:widowControl/>
-      <w:overflowPunct w:val="true"/>
+      <w:overflowPunct w:val="false"/>
       <w:bidi w:val="0"/>
       <w:spacing w:lineRule="auto" w:line="240" w:before="0" w:after="0"/>
       <w:jc w:val="left"/>

</xml_diff>